<commit_message>
Changement en Parangon et de la lance de Kaen en épée
</commit_message>
<xml_diff>
--- a/Eridor.docx
+++ b/Eridor.docx
@@ -553,25 +553,7 @@
           <w:rFonts w:ascii="Calibri" w:eastAsia="Times New Roman" w:hAnsi="Calibri" w:cs="Times New Roman"/>
           <w:lang w:eastAsia="fr-FR"/>
         </w:rPr>
-        <w:t xml:space="preserve">soumis à l'autorité d'une force bien supérieure à toute autre : le Destin. Le Destin fut créé par un être à nul autre pareil : Destinée. Nul ne sait d'où provient Destinée, il n'existe même aucun être réellement conscient de son existence. Cependant bien avant l'existence des mondes Destinée était. Un temps vint où il lui prit l'envie de créer la vie et les mondes. Il se mit alors </w:t>
-      </w:r>
-      <w:proofErr w:type="spellStart"/>
-      <w:proofErr w:type="gramStart"/>
-      <w:r>
-        <w:rPr>
-          <w:rFonts w:ascii="Calibri" w:eastAsia="Times New Roman" w:hAnsi="Calibri" w:cs="Times New Roman"/>
-          <w:lang w:eastAsia="fr-FR"/>
-        </w:rPr>
-        <w:t>a</w:t>
-      </w:r>
-      <w:proofErr w:type="spellEnd"/>
-      <w:proofErr w:type="gramEnd"/>
-      <w:r>
-        <w:rPr>
-          <w:rFonts w:ascii="Calibri" w:eastAsia="Times New Roman" w:hAnsi="Calibri" w:cs="Times New Roman"/>
-          <w:lang w:eastAsia="fr-FR"/>
-        </w:rPr>
-        <w:t xml:space="preserve"> rédiger les Ecrits. Pendant des milliards et des milliards d'années il nota dans les Ecrits la vie de chaque être de chaque monde. Une fois qu'il </w:t>
+        <w:t xml:space="preserve">soumis à l'autorité d'une force bien supérieure à toute autre : le Destin. Le Destin fut créé par un être à nul autre pareil : Destinée. Nul ne sait d'où provient Destinée, il n'existe même aucun être réellement conscient de son existence. Cependant bien avant l'existence des mondes Destinée était. Un temps vint où il lui prit l'envie de créer la vie et les mondes. Il se mit alors a rédiger les Ecrits. Pendant des milliards et des milliards d'années il nota dans les Ecrits la vie de chaque être de chaque monde. Une fois qu'il </w:t>
       </w:r>
       <w:r>
         <w:rPr>
@@ -635,23 +617,7 @@
           <w:lang w:eastAsia="fr-FR"/>
         </w:rPr>
         <w:lastRenderedPageBreak/>
-        <w:t xml:space="preserve">se surnommèrent les Varakashis. Cependant le reste des rhiannans en voulait à Mantis, ils le considéraient comme responsable de la destruction de Rhiannon et refusèrent de se plier à ses ordres. Ceux-ci furent nommés les </w:t>
-      </w:r>
-      <w:proofErr w:type="spellStart"/>
-      <w:r>
-        <w:rPr>
-          <w:rFonts w:ascii="Calibri" w:eastAsia="Times New Roman" w:hAnsi="Calibri" w:cs="Times New Roman"/>
-          <w:lang w:eastAsia="fr-FR"/>
-        </w:rPr>
-        <w:t>Merakashis</w:t>
-      </w:r>
-      <w:proofErr w:type="spellEnd"/>
-      <w:r>
-        <w:rPr>
-          <w:rFonts w:ascii="Calibri" w:eastAsia="Times New Roman" w:hAnsi="Calibri" w:cs="Times New Roman"/>
-          <w:lang w:eastAsia="fr-FR"/>
-        </w:rPr>
-        <w:t xml:space="preserve">. Certains rhiannans refusèrent de rejoindre l'un ou l'autre des deux partis et partirent vivre en marge du monde là </w:t>
+        <w:t xml:space="preserve">se surnommèrent les Varakashis. Cependant le reste des rhiannans en voulait à Mantis, ils le considéraient comme responsable de la destruction de Rhiannon et refusèrent de se plier à ses ordres. Ceux-ci furent nommés les Merakashis. Certains rhiannans refusèrent de rejoindre l'un ou l'autre des deux partis et partirent vivre en marge du monde là </w:t>
       </w:r>
       <w:r>
         <w:rPr>
@@ -665,39 +631,7 @@
           <w:rFonts w:ascii="Calibri" w:eastAsia="Times New Roman" w:hAnsi="Calibri" w:cs="Times New Roman"/>
           <w:lang w:eastAsia="fr-FR"/>
         </w:rPr>
-        <w:t xml:space="preserve"> les conflits de leurs pairs ne les </w:t>
-      </w:r>
-      <w:proofErr w:type="gramStart"/>
-      <w:r>
-        <w:rPr>
-          <w:rFonts w:ascii="Calibri" w:eastAsia="Times New Roman" w:hAnsi="Calibri" w:cs="Times New Roman"/>
-          <w:lang w:eastAsia="fr-FR"/>
-        </w:rPr>
-        <w:t>atteindrais</w:t>
-      </w:r>
-      <w:proofErr w:type="gramEnd"/>
-      <w:r>
-        <w:rPr>
-          <w:rFonts w:ascii="Calibri" w:eastAsia="Times New Roman" w:hAnsi="Calibri" w:cs="Times New Roman"/>
-          <w:lang w:eastAsia="fr-FR"/>
-        </w:rPr>
-        <w:t xml:space="preserve"> pas. Une guerre éclata entre les deux factions, pendant des années ils s'entretuèrent pour le contrôle d'Eridor. Beaucoup d'entre eux moururent dans les factions mais les </w:t>
-      </w:r>
-      <w:proofErr w:type="spellStart"/>
-      <w:r>
-        <w:rPr>
-          <w:rFonts w:ascii="Calibri" w:eastAsia="Times New Roman" w:hAnsi="Calibri" w:cs="Times New Roman"/>
-          <w:lang w:eastAsia="fr-FR"/>
-        </w:rPr>
-        <w:t>Merakashis</w:t>
-      </w:r>
-      <w:proofErr w:type="spellEnd"/>
-      <w:r>
-        <w:rPr>
-          <w:rFonts w:ascii="Calibri" w:eastAsia="Times New Roman" w:hAnsi="Calibri" w:cs="Times New Roman"/>
-          <w:lang w:eastAsia="fr-FR"/>
-        </w:rPr>
-        <w:t xml:space="preserve"> furent ceux qui subirent les plus lourdes pertes. Ils reculèrent devant l'avancée des Varakashis et se replièrent dans les landes couvrant l</w:t>
+        <w:t xml:space="preserve"> les conflits de leurs pairs ne les atteindrais pas. Une guerre éclata entre les deux factions, pendant des années ils s'entretuèrent pour le contrôle d'Eridor. Beaucoup d'entre eux moururent dans les factions mais les Merakashis furent ceux qui subirent les plus lourdes pertes. Ils reculèrent devant l'avancée des Varakashis et se replièrent dans les landes couvrant l</w:t>
       </w:r>
       <w:r>
         <w:rPr>
@@ -732,39 +666,7 @@
           <w:rFonts w:ascii="Calibri" w:eastAsia="Times New Roman" w:hAnsi="Calibri" w:cs="Times New Roman"/>
           <w:lang w:eastAsia="fr-FR"/>
         </w:rPr>
-        <w:t xml:space="preserve"> d'entre eux, </w:t>
-      </w:r>
-      <w:proofErr w:type="spellStart"/>
-      <w:r>
-        <w:rPr>
-          <w:rFonts w:ascii="Calibri" w:eastAsia="Times New Roman" w:hAnsi="Calibri" w:cs="Times New Roman"/>
-          <w:lang w:eastAsia="fr-FR"/>
-        </w:rPr>
-        <w:t>Alahard</w:t>
-      </w:r>
-      <w:proofErr w:type="spellEnd"/>
-      <w:r>
-        <w:rPr>
-          <w:rFonts w:ascii="Calibri" w:eastAsia="Times New Roman" w:hAnsi="Calibri" w:cs="Times New Roman"/>
-          <w:lang w:eastAsia="fr-FR"/>
-        </w:rPr>
-        <w:t xml:space="preserve"> </w:t>
-      </w:r>
-      <w:proofErr w:type="spellStart"/>
-      <w:r>
-        <w:rPr>
-          <w:rFonts w:ascii="Calibri" w:eastAsia="Times New Roman" w:hAnsi="Calibri" w:cs="Times New Roman"/>
-          <w:lang w:eastAsia="fr-FR"/>
-        </w:rPr>
-        <w:t>Henge</w:t>
-      </w:r>
-      <w:proofErr w:type="spellEnd"/>
-      <w:r>
-        <w:rPr>
-          <w:rFonts w:ascii="Calibri" w:eastAsia="Times New Roman" w:hAnsi="Calibri" w:cs="Times New Roman"/>
-          <w:lang w:eastAsia="fr-FR"/>
-        </w:rPr>
-        <w:t xml:space="preserve"> </w:t>
+        <w:t xml:space="preserve"> d'entre eux, Alahard Henge </w:t>
       </w:r>
       <w:r>
         <w:rPr>
@@ -948,17 +850,8 @@
           <w:rFonts w:ascii="Calibri" w:eastAsia="Times New Roman" w:hAnsi="Calibri" w:cs="Times New Roman"/>
           <w:lang w:eastAsia="fr-FR"/>
         </w:rPr>
-        <w:t xml:space="preserve">Le soleil se levait doucement sur Amon </w:t>
-      </w:r>
-      <w:proofErr w:type="spellStart"/>
-      <w:r>
-        <w:rPr>
-          <w:rFonts w:ascii="Calibri" w:eastAsia="Times New Roman" w:hAnsi="Calibri" w:cs="Times New Roman"/>
-          <w:lang w:eastAsia="fr-FR"/>
-        </w:rPr>
-        <w:t>Ereb</w:t>
-      </w:r>
-      <w:proofErr w:type="spellEnd"/>
+        <w:t>Le soleil se levait doucement sur Amon Ereb</w:t>
+      </w:r>
       <w:r>
         <w:rPr>
           <w:rFonts w:ascii="Calibri" w:eastAsia="Times New Roman" w:hAnsi="Calibri" w:cs="Times New Roman"/>
@@ -973,21 +866,12 @@
         </w:rPr>
         <w:t>oyaume d’</w:t>
       </w:r>
-      <w:proofErr w:type="spellStart"/>
-      <w:r>
-        <w:rPr>
-          <w:rFonts w:ascii="Calibri" w:eastAsia="Times New Roman" w:hAnsi="Calibri" w:cs="Times New Roman"/>
-          <w:lang w:eastAsia="fr-FR"/>
-        </w:rPr>
-        <w:t>Aeth</w:t>
-      </w:r>
-      <w:proofErr w:type="spellEnd"/>
-      <w:r>
-        <w:rPr>
-          <w:rFonts w:ascii="Calibri" w:eastAsia="Times New Roman" w:hAnsi="Calibri" w:cs="Times New Roman"/>
-          <w:lang w:eastAsia="fr-FR"/>
-        </w:rPr>
-        <w:t>, la révélant au monde. La cité séculaire s’</w:t>
+      <w:r>
+        <w:rPr>
+          <w:rFonts w:ascii="Calibri" w:eastAsia="Times New Roman" w:hAnsi="Calibri" w:cs="Times New Roman"/>
+          <w:lang w:eastAsia="fr-FR"/>
+        </w:rPr>
+        <w:t>Aeth, la révélant au monde. La cité séculaire s’</w:t>
       </w:r>
       <w:r>
         <w:rPr>
@@ -1001,23 +885,7 @@
           <w:rFonts w:ascii="Calibri" w:eastAsia="Times New Roman" w:hAnsi="Calibri" w:cs="Times New Roman"/>
           <w:lang w:eastAsia="fr-FR"/>
         </w:rPr>
-        <w:t xml:space="preserve"> sur la rive ouest du fleuve </w:t>
-      </w:r>
-      <w:proofErr w:type="spellStart"/>
-      <w:r>
-        <w:rPr>
-          <w:rFonts w:ascii="Calibri" w:eastAsia="Times New Roman" w:hAnsi="Calibri" w:cs="Times New Roman"/>
-          <w:lang w:eastAsia="fr-FR"/>
-        </w:rPr>
-        <w:t>Adanach</w:t>
-      </w:r>
-      <w:proofErr w:type="spellEnd"/>
-      <w:r>
-        <w:rPr>
-          <w:rFonts w:ascii="Calibri" w:eastAsia="Times New Roman" w:hAnsi="Calibri" w:cs="Times New Roman"/>
-          <w:lang w:eastAsia="fr-FR"/>
-        </w:rPr>
-        <w:t xml:space="preserve"> avec ses ports de commerce déjà encombrés par la multitude de commerçants, marins, pécheurs, vendeurs à la sauvette, et mendiants</w:t>
+        <w:t xml:space="preserve"> sur la rive ouest du fleuve Adanach avec ses ports de commerce déjà encombrés par la multitude de commerçants, marins, pécheurs, vendeurs à la sauvette, et mendiants</w:t>
       </w:r>
       <w:r>
         <w:rPr>
@@ -1101,17 +969,8 @@
           <w:rFonts w:ascii="Calibri" w:eastAsia="Times New Roman" w:hAnsi="Calibri" w:cs="Times New Roman"/>
           <w:lang w:eastAsia="fr-FR"/>
         </w:rPr>
-        <w:t xml:space="preserve"> se dressent les maisons du Quartier Blanc. Construites avec les mêmes pierres extraites du fleuve que le mur les longeant à l’est ces petites maisons hébergent en leur sein le bon petit peuple d’Amon </w:t>
-      </w:r>
-      <w:proofErr w:type="spellStart"/>
-      <w:r>
-        <w:rPr>
-          <w:rFonts w:ascii="Calibri" w:eastAsia="Times New Roman" w:hAnsi="Calibri" w:cs="Times New Roman"/>
-          <w:lang w:eastAsia="fr-FR"/>
-        </w:rPr>
-        <w:t>Ereb</w:t>
-      </w:r>
-      <w:proofErr w:type="spellEnd"/>
+        <w:t xml:space="preserve"> se dressent les maisons du Quartier Blanc. Construites avec les mêmes pierres extraites du fleuve que le mur les longeant à l’est ces petites maisons hébergent en leur sein le bon petit peuple d’Amon Ereb</w:t>
+      </w:r>
       <w:r>
         <w:rPr>
           <w:rFonts w:ascii="Calibri" w:eastAsia="Times New Roman" w:hAnsi="Calibri" w:cs="Times New Roman"/>
@@ -1233,23 +1092,7 @@
           <w:rFonts w:ascii="Calibri" w:eastAsia="Times New Roman" w:hAnsi="Calibri" w:cs="Times New Roman"/>
           <w:lang w:eastAsia="fr-FR"/>
         </w:rPr>
-        <w:t xml:space="preserve">en conscient de cette vision qu’offrait Amon </w:t>
-      </w:r>
-      <w:proofErr w:type="spellStart"/>
-      <w:r>
-        <w:rPr>
-          <w:rFonts w:ascii="Calibri" w:eastAsia="Times New Roman" w:hAnsi="Calibri" w:cs="Times New Roman"/>
-          <w:lang w:eastAsia="fr-FR"/>
-        </w:rPr>
-        <w:t>Ereb</w:t>
-      </w:r>
-      <w:proofErr w:type="spellEnd"/>
-      <w:r>
-        <w:rPr>
-          <w:rFonts w:ascii="Calibri" w:eastAsia="Times New Roman" w:hAnsi="Calibri" w:cs="Times New Roman"/>
-          <w:lang w:eastAsia="fr-FR"/>
-        </w:rPr>
-        <w:t xml:space="preserve">, il l’avait observé à de nombreuses reprises au cours des siècles. Après tout il avait assisté à la transformation de la petite </w:t>
+        <w:t xml:space="preserve">en conscient de cette vision qu’offrait Amon Ereb, il l’avait observé à de nombreuses reprises au cours des siècles. Après tout il avait assisté à la transformation de la petite </w:t>
       </w:r>
       <w:r>
         <w:rPr>
@@ -1270,23 +1113,7 @@
           <w:rFonts w:ascii="Calibri" w:eastAsia="Times New Roman" w:hAnsi="Calibri" w:cs="Times New Roman"/>
           <w:lang w:eastAsia="fr-FR"/>
         </w:rPr>
-        <w:t>, alors nommée Port-</w:t>
-      </w:r>
-      <w:proofErr w:type="spellStart"/>
-      <w:r>
-        <w:rPr>
-          <w:rFonts w:ascii="Calibri" w:eastAsia="Times New Roman" w:hAnsi="Calibri" w:cs="Times New Roman"/>
-          <w:lang w:eastAsia="fr-FR"/>
-        </w:rPr>
-        <w:t>Rivel</w:t>
-      </w:r>
-      <w:proofErr w:type="spellEnd"/>
-      <w:r>
-        <w:rPr>
-          <w:rFonts w:ascii="Calibri" w:eastAsia="Times New Roman" w:hAnsi="Calibri" w:cs="Times New Roman"/>
-          <w:lang w:eastAsia="fr-FR"/>
-        </w:rPr>
-        <w:t>,</w:t>
+        <w:t>, alors nommée Port-Rivel,</w:t>
       </w:r>
       <w:r>
         <w:rPr>
@@ -1300,39 +1127,14 @@
           <w:rFonts w:ascii="Calibri" w:eastAsia="Times New Roman" w:hAnsi="Calibri" w:cs="Times New Roman"/>
           <w:lang w:eastAsia="fr-FR"/>
         </w:rPr>
-        <w:t>visage plein d’espoir du cinquième roi d’</w:t>
-      </w:r>
-      <w:proofErr w:type="spellStart"/>
-      <w:r>
-        <w:rPr>
-          <w:rFonts w:ascii="Calibri" w:eastAsia="Times New Roman" w:hAnsi="Calibri" w:cs="Times New Roman"/>
-          <w:lang w:eastAsia="fr-FR"/>
-        </w:rPr>
-        <w:t>Aeth</w:t>
-      </w:r>
-      <w:proofErr w:type="spellEnd"/>
-      <w:r>
-        <w:rPr>
-          <w:rFonts w:ascii="Calibri" w:eastAsia="Times New Roman" w:hAnsi="Calibri" w:cs="Times New Roman"/>
-          <w:lang w:eastAsia="fr-FR"/>
-        </w:rPr>
-        <w:t xml:space="preserve">, </w:t>
-      </w:r>
-      <w:proofErr w:type="spellStart"/>
-      <w:r>
-        <w:rPr>
-          <w:rFonts w:ascii="Calibri" w:eastAsia="Times New Roman" w:hAnsi="Calibri" w:cs="Times New Roman"/>
-          <w:lang w:eastAsia="fr-FR"/>
-        </w:rPr>
-        <w:t>Vael</w:t>
-      </w:r>
-      <w:proofErr w:type="spellEnd"/>
-      <w:r>
-        <w:rPr>
-          <w:rFonts w:ascii="Calibri" w:eastAsia="Times New Roman" w:hAnsi="Calibri" w:cs="Times New Roman"/>
-          <w:lang w:eastAsia="fr-FR"/>
-        </w:rPr>
-        <w:t xml:space="preserve"> II,</w:t>
+        <w:t>visage plein d’espoir du cinquième roi d’Aeth</w:t>
+      </w:r>
+      <w:r>
+        <w:rPr>
+          <w:rFonts w:ascii="Calibri" w:eastAsia="Times New Roman" w:hAnsi="Calibri" w:cs="Times New Roman"/>
+          <w:lang w:eastAsia="fr-FR"/>
+        </w:rPr>
+        <w:t>, Vael II,</w:t>
       </w:r>
       <w:r>
         <w:rPr>
@@ -1346,62 +1148,14 @@
           <w:rFonts w:ascii="Calibri" w:eastAsia="Times New Roman" w:hAnsi="Calibri" w:cs="Times New Roman"/>
           <w:lang w:eastAsia="fr-FR"/>
         </w:rPr>
-        <w:t>quand celui-ci avait posé le pied dans la petite ville, décidé à en faire le siège du pouvoir royal. Il avait fait venir de nombreux Varakashis pour recevoir leurs bénédictions et conseils puis les avaient imploré de donner un nouveau nom à Port-</w:t>
-      </w:r>
-      <w:proofErr w:type="spellStart"/>
-      <w:r>
-        <w:rPr>
-          <w:rFonts w:ascii="Calibri" w:eastAsia="Times New Roman" w:hAnsi="Calibri" w:cs="Times New Roman"/>
-          <w:lang w:eastAsia="fr-FR"/>
-        </w:rPr>
-        <w:t>Rivel</w:t>
-      </w:r>
-      <w:proofErr w:type="spellEnd"/>
-      <w:r>
-        <w:rPr>
-          <w:rFonts w:ascii="Calibri" w:eastAsia="Times New Roman" w:hAnsi="Calibri" w:cs="Times New Roman"/>
-          <w:lang w:eastAsia="fr-FR"/>
-        </w:rPr>
-        <w:t xml:space="preserve">. Ils s’étaient concerté quelques jours pour se mettre d’accord sur le nom d’Amon </w:t>
-      </w:r>
-      <w:proofErr w:type="spellStart"/>
-      <w:r>
-        <w:rPr>
-          <w:rFonts w:ascii="Calibri" w:eastAsia="Times New Roman" w:hAnsi="Calibri" w:cs="Times New Roman"/>
-          <w:lang w:eastAsia="fr-FR"/>
-        </w:rPr>
-        <w:t>Ereb</w:t>
-      </w:r>
-      <w:proofErr w:type="spellEnd"/>
-      <w:r>
-        <w:rPr>
-          <w:rFonts w:ascii="Calibri" w:eastAsia="Times New Roman" w:hAnsi="Calibri" w:cs="Times New Roman"/>
-          <w:lang w:eastAsia="fr-FR"/>
-        </w:rPr>
-        <w:t>, un nom sans sens dans aucunes langues d’Eridor mais qui dans la leur signifiait « Splendeur du Roi »</w:t>
-      </w:r>
-      <w:r>
-        <w:rPr>
-          <w:rFonts w:ascii="Calibri" w:eastAsia="Times New Roman" w:hAnsi="Calibri" w:cs="Times New Roman"/>
-          <w:lang w:eastAsia="fr-FR"/>
-        </w:rPr>
-        <w:t xml:space="preserve">. La simplicité du nom avait ravi le roi </w:t>
-      </w:r>
-      <w:proofErr w:type="spellStart"/>
-      <w:r>
-        <w:rPr>
-          <w:rFonts w:ascii="Calibri" w:eastAsia="Times New Roman" w:hAnsi="Calibri" w:cs="Times New Roman"/>
-          <w:lang w:eastAsia="fr-FR"/>
-        </w:rPr>
-        <w:t>Vael</w:t>
-      </w:r>
-      <w:proofErr w:type="spellEnd"/>
-      <w:r>
-        <w:rPr>
-          <w:rFonts w:ascii="Calibri" w:eastAsia="Times New Roman" w:hAnsi="Calibri" w:cs="Times New Roman"/>
-          <w:lang w:eastAsia="fr-FR"/>
-        </w:rPr>
-        <w:t xml:space="preserve"> qui avait</w:t>
+        <w:t>quand celui-ci avait posé le pied dans la petite ville, décidé à en faire le siège du pouvoir royal. Il avait fait venir de nombreux Varakashis pour recevoir leurs bénédictions et conseils puis les avaient imploré de donner un nouveau nom à Port-Rivel. Ils s’étaient concerté quelques jours pour se mettre d’accord sur le nom d’Amon Ereb, un nom sans sens dans aucunes langues d’Eridor mais qui dans la leur signifiait « Splendeur du Roi »</w:t>
+      </w:r>
+      <w:r>
+        <w:rPr>
+          <w:rFonts w:ascii="Calibri" w:eastAsia="Times New Roman" w:hAnsi="Calibri" w:cs="Times New Roman"/>
+          <w:lang w:eastAsia="fr-FR"/>
+        </w:rPr>
+        <w:t>. La simplicité du nom avait ravi le roi Vael qui avait</w:t>
       </w:r>
       <w:r>
         <w:rPr>
@@ -1415,55 +1169,7 @@
           <w:rFonts w:ascii="Calibri" w:eastAsia="Times New Roman" w:hAnsi="Calibri" w:cs="Times New Roman"/>
           <w:lang w:eastAsia="fr-FR"/>
         </w:rPr>
-        <w:t xml:space="preserve">alors organisé de grandes célébrations pour les remercier. </w:t>
-      </w:r>
-      <w:proofErr w:type="spellStart"/>
-      <w:r>
-        <w:rPr>
-          <w:rFonts w:ascii="Calibri" w:eastAsia="Times New Roman" w:hAnsi="Calibri" w:cs="Times New Roman"/>
-          <w:lang w:eastAsia="fr-FR"/>
-        </w:rPr>
-        <w:t>Torkel</w:t>
-      </w:r>
-      <w:proofErr w:type="spellEnd"/>
-      <w:r>
-        <w:rPr>
-          <w:rFonts w:ascii="Calibri" w:eastAsia="Times New Roman" w:hAnsi="Calibri" w:cs="Times New Roman"/>
-          <w:lang w:eastAsia="fr-FR"/>
-        </w:rPr>
-        <w:t xml:space="preserve"> le Forgeron avait installé sa demeure dans  la nouvelle capitale et mis ses immenses talents au service des rois d’</w:t>
-      </w:r>
-      <w:proofErr w:type="spellStart"/>
-      <w:r>
-        <w:rPr>
-          <w:rFonts w:ascii="Calibri" w:eastAsia="Times New Roman" w:hAnsi="Calibri" w:cs="Times New Roman"/>
-          <w:lang w:eastAsia="fr-FR"/>
-        </w:rPr>
-        <w:t>Aeth</w:t>
-      </w:r>
-      <w:proofErr w:type="spellEnd"/>
-      <w:r>
-        <w:rPr>
-          <w:rFonts w:ascii="Calibri" w:eastAsia="Times New Roman" w:hAnsi="Calibri" w:cs="Times New Roman"/>
-          <w:lang w:eastAsia="fr-FR"/>
-        </w:rPr>
-        <w:t xml:space="preserve"> et de leurs alliés. Au cours de ces siècles de loyauté il avait confectionné de nombreux ouvrages, chacun porteur de leur propre magie. La Couronne d’</w:t>
-      </w:r>
-      <w:proofErr w:type="spellStart"/>
-      <w:r>
-        <w:rPr>
-          <w:rFonts w:ascii="Calibri" w:eastAsia="Times New Roman" w:hAnsi="Calibri" w:cs="Times New Roman"/>
-          <w:lang w:eastAsia="fr-FR"/>
-        </w:rPr>
-        <w:t>Aeth</w:t>
-      </w:r>
-      <w:proofErr w:type="spellEnd"/>
-      <w:r>
-        <w:rPr>
-          <w:rFonts w:ascii="Calibri" w:eastAsia="Times New Roman" w:hAnsi="Calibri" w:cs="Times New Roman"/>
-          <w:lang w:eastAsia="fr-FR"/>
-        </w:rPr>
-        <w:t xml:space="preserve"> qui pousse une terrible complainte quand un autre homme que le roi légitime tente de la porter, la Hallebarde du Champion pouvant </w:t>
+        <w:t xml:space="preserve">alors organisé de grandes célébrations pour les remercier. Torkel le Forgeron avait installé sa demeure dans  la nouvelle capitale et mis ses immenses talents au service des rois d’Aeth et de leurs alliés. Au cours de ces siècles de loyauté il avait confectionné de nombreux ouvrages, chacun porteur de leur propre magie. La Couronne d’Aeth qui pousse une terrible complainte quand un autre homme que le roi légitime tente de la porter, la Hallebarde du Champion pouvant </w:t>
       </w:r>
       <w:r>
         <w:rPr>
@@ -1864,23 +1570,21 @@
           <w:rFonts w:ascii="Calibri" w:eastAsia="Times New Roman" w:hAnsi="Calibri" w:cs="Times New Roman"/>
           <w:lang w:eastAsia="fr-FR"/>
         </w:rPr>
-        <w:t xml:space="preserve">Mon fils ? Cet abruti n’a pas remis les pieds à </w:t>
-      </w:r>
-      <w:proofErr w:type="spellStart"/>
-      <w:r>
-        <w:rPr>
-          <w:rFonts w:ascii="Calibri" w:eastAsia="Times New Roman" w:hAnsi="Calibri" w:cs="Times New Roman"/>
-          <w:lang w:eastAsia="fr-FR"/>
-        </w:rPr>
-        <w:t>Aeth</w:t>
-      </w:r>
-      <w:proofErr w:type="spellEnd"/>
-      <w:r>
-        <w:rPr>
-          <w:rFonts w:ascii="Calibri" w:eastAsia="Times New Roman" w:hAnsi="Calibri" w:cs="Times New Roman"/>
-          <w:lang w:eastAsia="fr-FR"/>
-        </w:rPr>
-        <w:t xml:space="preserve"> depuis plus de cinquante ans. Et puis il a déjà sa Lance Sanguine. As-tu vraiment vu son retour ?</w:t>
+        <w:t xml:space="preserve">Mon fils ? Cet abruti n’a pas remis les pieds à Aeth depuis plus de cinquante ans. Et </w:t>
+      </w:r>
+      <w:r>
+        <w:rPr>
+          <w:rFonts w:ascii="Calibri" w:eastAsia="Times New Roman" w:hAnsi="Calibri" w:cs="Times New Roman"/>
+          <w:lang w:eastAsia="fr-FR"/>
+        </w:rPr>
+        <w:t>puis il a déjà son Epée Bleue</w:t>
+      </w:r>
+      <w:r>
+        <w:rPr>
+          <w:rFonts w:ascii="Calibri" w:eastAsia="Times New Roman" w:hAnsi="Calibri" w:cs="Times New Roman"/>
+          <w:lang w:eastAsia="fr-FR"/>
+        </w:rPr>
+        <w:t>. As-tu vraiment vu son retour ?</w:t>
       </w:r>
     </w:p>
     <w:p>
@@ -2028,21 +1732,12 @@
           <w:lang w:eastAsia="fr-FR"/>
         </w:rPr>
       </w:pPr>
-      <w:proofErr w:type="spellStart"/>
-      <w:r>
-        <w:rPr>
-          <w:rFonts w:ascii="Calibri" w:eastAsia="Times New Roman" w:hAnsi="Calibri" w:cs="Times New Roman"/>
-          <w:lang w:eastAsia="fr-FR"/>
-        </w:rPr>
-        <w:t>Hmm</w:t>
-      </w:r>
-      <w:proofErr w:type="spellEnd"/>
-      <w:r>
-        <w:rPr>
-          <w:rFonts w:ascii="Calibri" w:eastAsia="Times New Roman" w:hAnsi="Calibri" w:cs="Times New Roman"/>
-          <w:lang w:eastAsia="fr-FR"/>
-        </w:rPr>
-        <w:t xml:space="preserve"> très bien, j’ai toute confiance en ton jugement. As-tu autre chose à me dire ?</w:t>
+      <w:r>
+        <w:rPr>
+          <w:rFonts w:ascii="Calibri" w:eastAsia="Times New Roman" w:hAnsi="Calibri" w:cs="Times New Roman"/>
+          <w:lang w:eastAsia="fr-FR"/>
+        </w:rPr>
+        <w:t>Hmm très bien, j’ai toute confiance en ton jugement. As-tu autre chose à me dire ?</w:t>
       </w:r>
     </w:p>
     <w:p>
@@ -2206,71 +1901,7 @@
           <w:rFonts w:ascii="Calibri" w:eastAsia="Times New Roman" w:hAnsi="Calibri" w:cs="Times New Roman"/>
           <w:lang w:eastAsia="fr-FR"/>
         </w:rPr>
-        <w:t xml:space="preserve">     </w:t>
-      </w:r>
-      <w:proofErr w:type="spellStart"/>
-      <w:r>
-        <w:rPr>
-          <w:rFonts w:ascii="Calibri" w:eastAsia="Times New Roman" w:hAnsi="Calibri" w:cs="Times New Roman"/>
-          <w:lang w:eastAsia="fr-FR"/>
-        </w:rPr>
-        <w:t>Virana</w:t>
-      </w:r>
-      <w:proofErr w:type="spellEnd"/>
-      <w:r>
-        <w:rPr>
-          <w:rFonts w:ascii="Calibri" w:eastAsia="Times New Roman" w:hAnsi="Calibri" w:cs="Times New Roman"/>
-          <w:lang w:eastAsia="fr-FR"/>
-        </w:rPr>
-        <w:t xml:space="preserve"> se tenait à la proue de son navire observant les falaises de glaces lui faisant face. L'Explorateur du Nord tanguait doucement sous ses pieds au rythme des vagues s'écrasant sur sa coque. Le navire mouillait dans la baie gelée depuis quelques jours, son capitaine attendant patiemment le moment où il pourrait pénétrer le long et dangereux passage entre les deux pans de falaise en encourant un minimum de risques. La traversée du chenal était périlleuse toute l'année, dans ces terres nordiques l'hiver durait éternellement et de lourds blocs de glace chutaient régulièrement des falaises écrasant sous eux les équipages imprudents et depuis quelques mois la traversée était devenu encore plus périlleuse à cause d'une créature inconnue s'y étant installée. Plusieurs navires avaient déjà disparus dans le chenal et plus aucun n'avaient osé s'y aventuré depuis. Cela avait eu un impact considérable sur le commerce dans les fjords proches, en effet les voiles marchandes étaient contraintes de rallonger leur voyage de plusieurs semaines en contournant la presqu'ile d'</w:t>
-      </w:r>
-      <w:proofErr w:type="spellStart"/>
-      <w:r>
-        <w:rPr>
-          <w:rFonts w:ascii="Calibri" w:eastAsia="Times New Roman" w:hAnsi="Calibri" w:cs="Times New Roman"/>
-          <w:lang w:eastAsia="fr-FR"/>
-        </w:rPr>
-        <w:t>Urif</w:t>
-      </w:r>
-      <w:proofErr w:type="spellEnd"/>
-      <w:r>
-        <w:rPr>
-          <w:rFonts w:ascii="Calibri" w:eastAsia="Times New Roman" w:hAnsi="Calibri" w:cs="Times New Roman"/>
-          <w:lang w:eastAsia="fr-FR"/>
-        </w:rPr>
-        <w:t xml:space="preserve"> sur une route rendue tout aussi dangereuse par de forts courants marins et des récifs meurtriers. </w:t>
-      </w:r>
-      <w:proofErr w:type="spellStart"/>
-      <w:r>
-        <w:rPr>
-          <w:rFonts w:ascii="Calibri" w:eastAsia="Times New Roman" w:hAnsi="Calibri" w:cs="Times New Roman"/>
-          <w:lang w:eastAsia="fr-FR"/>
-        </w:rPr>
-        <w:t>Virana</w:t>
-      </w:r>
-      <w:proofErr w:type="spellEnd"/>
-      <w:r>
-        <w:rPr>
-          <w:rFonts w:ascii="Calibri" w:eastAsia="Times New Roman" w:hAnsi="Calibri" w:cs="Times New Roman"/>
-          <w:lang w:eastAsia="fr-FR"/>
-        </w:rPr>
-        <w:t xml:space="preserve"> avait donc décidé que l'élimination du monstre responsable serait le prochain exploit qu'elle et son équipage réaliseraient. Quand ses fiers marins du nord avaient appris la nouvelle ils avaient rugis leur joie si </w:t>
-      </w:r>
-      <w:proofErr w:type="gramStart"/>
-      <w:r>
-        <w:rPr>
-          <w:rFonts w:ascii="Calibri" w:eastAsia="Times New Roman" w:hAnsi="Calibri" w:cs="Times New Roman"/>
-          <w:lang w:eastAsia="fr-FR"/>
-        </w:rPr>
-        <w:t>fort</w:t>
-      </w:r>
-      <w:proofErr w:type="gramEnd"/>
-      <w:r>
-        <w:rPr>
-          <w:rFonts w:ascii="Calibri" w:eastAsia="Times New Roman" w:hAnsi="Calibri" w:cs="Times New Roman"/>
-          <w:lang w:eastAsia="fr-FR"/>
-        </w:rPr>
-        <w:t xml:space="preserve"> que même les habitants des cités-sables du sud lointain avaient dû les entendre. De grandes fêtes avaient ensuite eu lieu célébrant les marins </w:t>
+        <w:t xml:space="preserve">     Virana se tenait à la proue de son navire observant les falaises de glaces lui faisant face. L'Explorateur du Nord tanguait doucement sous ses pieds au rythme des vagues s'écrasant sur sa coque. Le navire mouillait dans la baie gelée depuis quelques jours, son capitaine attendant patiemment le moment où il pourrait pénétrer le long et dangereux passage entre les deux pans de falaise en encourant un minimum de risques. La traversée du chenal était périlleuse toute l'année, dans ces terres nordiques l'hiver durait éternellement et de lourds blocs de glace chutaient régulièrement des falaises écrasant sous eux les équipages imprudents et depuis quelques mois la traversée était devenu encore plus périlleuse à cause d'une créature inconnue s'y étant installée. Plusieurs navires avaient déjà disparus dans le chenal et plus aucun n'avaient osé s'y aventuré depuis. Cela avait eu un impact considérable sur le commerce dans les fjords proches, en effet les voiles marchandes étaient contraintes de rallonger leur voyage de plusieurs semaines en contournant la presqu'ile d'Urif sur une route rendue tout aussi dangereuse par de forts courants marins et des récifs meurtriers. Virana avait donc décidé que l'élimination du monstre responsable serait le prochain exploit qu'elle et son équipage réaliseraient. Quand ses fiers marins du nord avaient appris la nouvelle ils avaient rugis leur joie si fort que même les habitants des cités-sables du sud lointain avaient dû les entendre. De grandes fêtes avaient ensuite eu lieu célébrant les marins </w:t>
       </w:r>
       <w:r>
         <w:rPr>
@@ -2294,30 +1925,14 @@
           <w:rFonts w:ascii="Calibri" w:eastAsia="Times New Roman" w:hAnsi="Calibri" w:cs="Times New Roman"/>
           <w:lang w:eastAsia="fr-FR"/>
         </w:rPr>
-        <w:t xml:space="preserve">      L'Explorateur s'engagea à allure réduite dans la passe. A l'avant </w:t>
-      </w:r>
-      <w:proofErr w:type="spellStart"/>
-      <w:r>
-        <w:rPr>
-          <w:rFonts w:ascii="Calibri" w:eastAsia="Times New Roman" w:hAnsi="Calibri" w:cs="Times New Roman"/>
-          <w:lang w:eastAsia="fr-FR"/>
-        </w:rPr>
-        <w:t>Vi</w:t>
-      </w:r>
-      <w:r>
-        <w:rPr>
-          <w:rFonts w:ascii="Calibri" w:eastAsia="Times New Roman" w:hAnsi="Calibri" w:cs="Times New Roman"/>
-          <w:lang w:eastAsia="fr-FR"/>
-        </w:rPr>
-        <w:t>rana</w:t>
-      </w:r>
-      <w:proofErr w:type="spellEnd"/>
-      <w:r>
-        <w:rPr>
-          <w:rFonts w:ascii="Calibri" w:eastAsia="Times New Roman" w:hAnsi="Calibri" w:cs="Times New Roman"/>
-          <w:lang w:eastAsia="fr-FR"/>
-        </w:rPr>
-        <w:t xml:space="preserve"> observait attentivement les</w:t>
+        <w:t xml:space="preserve">      L'Explorateur s'engagea à allure réduite dans la passe. A l'avant Vi</w:t>
+      </w:r>
+      <w:r>
+        <w:rPr>
+          <w:rFonts w:ascii="Calibri" w:eastAsia="Times New Roman" w:hAnsi="Calibri" w:cs="Times New Roman"/>
+          <w:lang w:eastAsia="fr-FR"/>
+        </w:rPr>
+        <w:t>rana observait attentivement les</w:t>
       </w:r>
       <w:r>
         <w:rPr>
@@ -2352,23 +1967,7 @@
           <w:rFonts w:ascii="Calibri" w:eastAsia="Times New Roman" w:hAnsi="Calibri" w:cs="Times New Roman"/>
           <w:lang w:eastAsia="fr-FR"/>
         </w:rPr>
-        <w:t xml:space="preserve"> encore la vigilance était de mise. Pendant des heures ils progressèrent lentement, les marins sursautant au moindre bruit, quand enfin ils virent des traces de la présence du monstre, une multitude de débris en bois flottaient à la surface. Les hommes des fjords se précipitèrent vers les bords du navire scrutant la surface et les débris et même </w:t>
-      </w:r>
-      <w:proofErr w:type="spellStart"/>
-      <w:r>
-        <w:rPr>
-          <w:rFonts w:ascii="Calibri" w:eastAsia="Times New Roman" w:hAnsi="Calibri" w:cs="Times New Roman"/>
-          <w:lang w:eastAsia="fr-FR"/>
-        </w:rPr>
-        <w:t>Virana</w:t>
-      </w:r>
-      <w:proofErr w:type="spellEnd"/>
-      <w:r>
-        <w:rPr>
-          <w:rFonts w:ascii="Calibri" w:eastAsia="Times New Roman" w:hAnsi="Calibri" w:cs="Times New Roman"/>
-          <w:lang w:eastAsia="fr-FR"/>
-        </w:rPr>
-        <w:t xml:space="preserve"> se mit à observer les restes de navires. Elle fut tirée de sa contemplation par un bruit sourd d'impact. Inquiète elle se rua à l'avant de son bateau, cherchant la source du bruit, et compris. L'Explorateur avait heurté les restes d'un mât fracassé. La navigatrice fit une moue dégoutée en apercevant trois cadavres à moitié dévoré encore accrochés à la pièce de bois. Elle </w:t>
+        <w:t xml:space="preserve"> encore la vigilance était de mise. Pendant des heures ils progressèrent lentement, les marins sursautant au moindre bruit, quand enfin ils virent des traces de la présence du monstre, une multitude de débris en bois flottaient à la surface. Les hommes des fjords se précipitèrent vers les bords du navire scrutant la surface et les débris et même Virana se mit à observer les restes de navires. Elle fut tirée de sa contemplation par un bruit sourd d'impact. Inquiète elle se rua à l'avant de son bateau, cherchant la source du bruit, et compris. L'Explorateur avait heurté les restes d'un mât fracassé. La navigatrice fit une moue dégoutée en apercevant trois cadavres à moitié dévoré encore accrochés à la pièce de bois. Elle </w:t>
       </w:r>
       <w:r>
         <w:rPr>
@@ -2498,55 +2097,23 @@
           <w:rFonts w:ascii="Calibri" w:eastAsia="Times New Roman" w:hAnsi="Calibri" w:cs="Times New Roman"/>
           <w:lang w:eastAsia="fr-FR"/>
         </w:rPr>
-        <w:t xml:space="preserve"> les grands serpents de mer peuvent lui tenir tête et parmi les humains il n'y a que l'équipage de </w:t>
-      </w:r>
-      <w:proofErr w:type="spellStart"/>
-      <w:r>
-        <w:rPr>
-          <w:rFonts w:ascii="Calibri" w:eastAsia="Times New Roman" w:hAnsi="Calibri" w:cs="Times New Roman"/>
-          <w:lang w:eastAsia="fr-FR"/>
-        </w:rPr>
-        <w:t>Snorri</w:t>
-      </w:r>
-      <w:proofErr w:type="spellEnd"/>
-      <w:r>
-        <w:rPr>
-          <w:rFonts w:ascii="Calibri" w:eastAsia="Times New Roman" w:hAnsi="Calibri" w:cs="Times New Roman"/>
-          <w:lang w:eastAsia="fr-FR"/>
-        </w:rPr>
-        <w:t xml:space="preserve"> du Tonnerre Grondant qui a pu tuer un kraken en se servant de la Lance de Foudre. Si un navire croise la route d'un kraken son seul espoir est que son équipage lui tranche vite un tentacule. Les humains ne peuvent pas vaincre les krakens.</w:t>
-      </w:r>
-    </w:p>
-    <w:p>
-      <w:pPr>
-        <w:spacing w:after="0" w:line="240" w:lineRule="auto"/>
-        <w:rPr>
-          <w:rFonts w:ascii="Calibri" w:eastAsia="Times New Roman" w:hAnsi="Calibri" w:cs="Times New Roman"/>
-          <w:lang w:eastAsia="fr-FR"/>
-        </w:rPr>
-      </w:pPr>
-      <w:r>
-        <w:rPr>
-          <w:rFonts w:ascii="Calibri" w:eastAsia="Times New Roman" w:hAnsi="Calibri" w:cs="Times New Roman"/>
-          <w:lang w:eastAsia="fr-FR"/>
-        </w:rPr>
-        <w:t xml:space="preserve">Alors même qu'ils se remémoraient ses paroles les guerriers entendirent </w:t>
-      </w:r>
-      <w:proofErr w:type="spellStart"/>
-      <w:r>
-        <w:rPr>
-          <w:rFonts w:ascii="Calibri" w:eastAsia="Times New Roman" w:hAnsi="Calibri" w:cs="Times New Roman"/>
-          <w:lang w:eastAsia="fr-FR"/>
-        </w:rPr>
-        <w:t>Virana</w:t>
-      </w:r>
-      <w:proofErr w:type="spellEnd"/>
-      <w:r>
-        <w:rPr>
-          <w:rFonts w:ascii="Calibri" w:eastAsia="Times New Roman" w:hAnsi="Calibri" w:cs="Times New Roman"/>
-          <w:lang w:eastAsia="fr-FR"/>
-        </w:rPr>
-        <w:t xml:space="preserve"> leur crier :</w:t>
+        <w:t xml:space="preserve"> les grands serpents de mer peuvent lui tenir tête et parmi les humains il n'y a que l'équipage de Snorri du Tonnerre Grondant qui a pu tuer un kraken en se servant de la Lance de Foudre. Si un navire croise la route d'un kraken son seul espoir est que son équipage lui tranche vite un tentacule. Les humains ne peuvent pas vaincre les krakens.</w:t>
+      </w:r>
+    </w:p>
+    <w:p>
+      <w:pPr>
+        <w:spacing w:after="0" w:line="240" w:lineRule="auto"/>
+        <w:rPr>
+          <w:rFonts w:ascii="Calibri" w:eastAsia="Times New Roman" w:hAnsi="Calibri" w:cs="Times New Roman"/>
+          <w:lang w:eastAsia="fr-FR"/>
+        </w:rPr>
+      </w:pPr>
+      <w:r>
+        <w:rPr>
+          <w:rFonts w:ascii="Calibri" w:eastAsia="Times New Roman" w:hAnsi="Calibri" w:cs="Times New Roman"/>
+          <w:lang w:eastAsia="fr-FR"/>
+        </w:rPr>
+        <w:t>Alors même qu'ils se remémoraient ses paroles les guerriers entendirent Virana leur crier :</w:t>
       </w:r>
     </w:p>
     <w:p>
@@ -2585,39 +2152,7 @@
           <w:rFonts w:ascii="Calibri" w:eastAsia="Times New Roman" w:hAnsi="Calibri" w:cs="Times New Roman"/>
           <w:lang w:eastAsia="fr-FR"/>
         </w:rPr>
-        <w:t xml:space="preserve">Les rudes hommes du nord dégainèrent aussi vite qu'ils le pouvaient mais avant même qu'un seul d'entre eux fut prêt le long tentacule réapparu, fauchant trois marins avant de disparaître à nouveau sous les flots. Quelques hommes se ruèrent vers des cordages proches, les lancèrent à leurs compagnons tombés à l'eau mais deux d'entre eux avaient sombrés définitivement et le corps du troisième flottait sur le ventre, l'eau alentour rougissant lentement de son sang. L'équipage tout entier retenait son souffle, attendant terrifié la prochaine attaque du monstre. </w:t>
-      </w:r>
-      <w:proofErr w:type="spellStart"/>
-      <w:r>
-        <w:rPr>
-          <w:rFonts w:ascii="Calibri" w:eastAsia="Times New Roman" w:hAnsi="Calibri" w:cs="Times New Roman"/>
-          <w:lang w:eastAsia="fr-FR"/>
-        </w:rPr>
-        <w:t>Virana</w:t>
-      </w:r>
-      <w:proofErr w:type="spellEnd"/>
-      <w:r>
-        <w:rPr>
-          <w:rFonts w:ascii="Calibri" w:eastAsia="Times New Roman" w:hAnsi="Calibri" w:cs="Times New Roman"/>
-          <w:lang w:eastAsia="fr-FR"/>
-        </w:rPr>
-        <w:t xml:space="preserve"> elle-même attendait inquiète, s'attendant à voir surgir les tentacules de la créature à tout instant. Pendant un long moment rien ne bougea sous les vagues et les marins restés en chien de faïence sur le pont commençaient à croire que le kraken était parti, que pour une obscure raison il avait laissé tomber son attaque mais brusquement la mer tout autour du bateau s'ouvrit quand une dizaine de monstrueux tentacules émergèrent et s'abattirent sur le navire. Ils écrasèrent plusieurs marins, en envoyèrent d'autres s'écraser sur les falaises de glace environnante ou s'abimer dans les flots dans un incroyable vacarme où se mêlait les hurlements des blessés et des mourants, les clameurs guerrières des survivants et les craquements du bois écrasé. </w:t>
-      </w:r>
-      <w:proofErr w:type="spellStart"/>
-      <w:r>
-        <w:rPr>
-          <w:rFonts w:ascii="Calibri" w:eastAsia="Times New Roman" w:hAnsi="Calibri" w:cs="Times New Roman"/>
-          <w:lang w:eastAsia="fr-FR"/>
-        </w:rPr>
-        <w:t>Virana</w:t>
-      </w:r>
-      <w:proofErr w:type="spellEnd"/>
-      <w:r>
-        <w:rPr>
-          <w:rFonts w:ascii="Calibri" w:eastAsia="Times New Roman" w:hAnsi="Calibri" w:cs="Times New Roman"/>
-          <w:lang w:eastAsia="fr-FR"/>
-        </w:rPr>
-        <w:t xml:space="preserve"> fit un bond de côté, évitant de justesse un immonde tentacule mais une esquille de bois projeté par la force du coup lui ouvrit l'arcade sourcilière libérant un filet de sang qui lui coula dans les yeux, réduisant sa vision. Elle s'écarta vivement du bastingage et tout</w:t>
+        <w:t>Les rudes hommes du nord dégainèrent aussi vite qu'ils le pouvaient mais avant même qu'un seul d'entre eux fut prêt le long tentacule réapparu, fauchant trois marins avant de disparaître à nouveau sous les flots. Quelques hommes se ruèrent vers des cordages proches, les lancèrent à leurs compagnons tombés à l'eau mais deux d'entre eux avaient sombrés définitivement et le corps du troisième flottait sur le ventre, l'eau alentour rougissant lentement de son sang. L'équipage tout entier retenait son souffle, attendant terrifié la prochaine attaque du monstre. Virana elle-même attendait inquiète, s'attendant à voir surgir les tentacules de la créature à tout instant. Pendant un long moment rien ne bougea sous les vagues et les marins restés en chien de faïence sur le pont commençaient à croire que le kraken était parti, que pour une obscure raison il avait laissé tomber son attaque mais brusquement la mer tout autour du bateau s'ouvrit quand une dizaine de monstrueux tentacules émergèrent et s'abattirent sur le navire. Ils écrasèrent plusieurs marins, en envoyèrent d'autres s'écraser sur les falaises de glace environnante ou s'abimer dans les flots dans un incroyable vacarme où se mêlait les hurlements des blessés et des mourants, les clameurs guerrières des survivants et les craquements du bois écrasé. Virana fit un bond de côté, évitant de justesse un immonde tentacule mais une esquille de bois projeté par la force du coup lui ouvrit l'arcade sourcilière libérant un filet de sang qui lui coula dans les yeux, réduisant sa vision. Elle s'écarta vivement du bastingage et tout</w:t>
       </w:r>
       <w:r>
         <w:rPr>
@@ -2673,23 +2208,7 @@
           <w:rFonts w:ascii="Calibri" w:eastAsia="Times New Roman" w:hAnsi="Calibri" w:cs="Times New Roman"/>
           <w:lang w:eastAsia="fr-FR"/>
         </w:rPr>
-        <w:t xml:space="preserve"> lui tenait toujours le bras mais elle s'était raidie quand le tentacule les avait frappé. Elle leva les yeux vers l'homme qui volait juste à côté d'elle et reconnu </w:t>
-      </w:r>
-      <w:proofErr w:type="spellStart"/>
-      <w:r>
-        <w:rPr>
-          <w:rFonts w:ascii="Calibri" w:eastAsia="Times New Roman" w:hAnsi="Calibri" w:cs="Times New Roman"/>
-          <w:lang w:eastAsia="fr-FR"/>
-        </w:rPr>
-        <w:t>Toburn</w:t>
-      </w:r>
-      <w:proofErr w:type="spellEnd"/>
-      <w:r>
-        <w:rPr>
-          <w:rFonts w:ascii="Calibri" w:eastAsia="Times New Roman" w:hAnsi="Calibri" w:cs="Times New Roman"/>
-          <w:lang w:eastAsia="fr-FR"/>
-        </w:rPr>
-        <w:t xml:space="preserve">, un jeune matelot d'à peine 16 ans, le plus jeune du bateau qui l'avait supplié de le laisser faire son premier voyage avec elle. Elle se sentit stupide, qu'est ce qui avait bien pu lui passer par la tête pour qu'elle laisse un si jeune homme embarqué pour un voyage si périlleux ? Elle se souvint alors de </w:t>
+        <w:t xml:space="preserve"> lui tenait toujours le bras mais elle s'était raidie quand le tentacule les avait frappé. Elle leva les yeux vers l'homme qui volait juste à côté d'elle et reconnu Toburn, un jeune matelot d'à peine 16 ans, le plus jeune du bateau qui l'avait supplié de le laisser faire son premier voyage avec elle. Elle se sentit stupide, qu'est ce qui avait bien pu lui passer par la tête pour qu'elle laisse un si jeune homme embarqué pour un voyage si périlleux ? Elle se souvint alors de </w:t>
       </w:r>
       <w:r>
         <w:rPr>
@@ -2703,23 +2222,7 @@
           <w:rFonts w:ascii="Calibri" w:eastAsia="Times New Roman" w:hAnsi="Calibri" w:cs="Times New Roman"/>
           <w:lang w:eastAsia="fr-FR"/>
         </w:rPr>
-        <w:t xml:space="preserve"> les verres d'hydromel qu'elle avait ingurgité avant la demande du garçon et elle eut sa réponse. La capitaine réalisa alors que le regard mort du jeune </w:t>
-      </w:r>
-      <w:proofErr w:type="spellStart"/>
-      <w:r>
-        <w:rPr>
-          <w:rFonts w:ascii="Calibri" w:eastAsia="Times New Roman" w:hAnsi="Calibri" w:cs="Times New Roman"/>
-          <w:lang w:eastAsia="fr-FR"/>
-        </w:rPr>
-        <w:t>Toburn</w:t>
-      </w:r>
-      <w:proofErr w:type="spellEnd"/>
-      <w:r>
-        <w:rPr>
-          <w:rFonts w:ascii="Calibri" w:eastAsia="Times New Roman" w:hAnsi="Calibri" w:cs="Times New Roman"/>
-          <w:lang w:eastAsia="fr-FR"/>
-        </w:rPr>
-        <w:t xml:space="preserve"> lui rappelait le regard de Reinhardt mais aussi un regard qu'elle avait aperçu juste avant qu'ils quittent le dernier port, le regard vide et stupide des poissons disposés sur l'étal d'une vieille marchande de poisson. Elle n'eut pas le temps de s'attarder à réfléchir sur cela car elle se sentit percuter la surface de la mer avec force avant de lentement sombrer en son sein, emportée par le poids du cadavre qui lui tenait le bras. Le froid intense de l'eau eut deux effets sur elle : il la ramena à la réalité, la tirant de ses pensées morbides et il lui engourdit tout le corps, atténuant la souffrance qui irradiait dans sa poitrine. Elle porta une main à son bras, libéra son bras de l'emprise du jeune marin, puis jeta un regard autour d'elle. Elle ne voyait presque rien, les eaux étaient trop sombres. Elle ne pouvait que discerner la coque de son bateau sous laquelle se trouvait une gigantesque masse sombre, presque deux fois plus grandes que le navire en perdition.  Elle sentit soudain le froid se dissiper, elle leva une main à hauteur de ses yeux, vit les écailles bleutées et la fine membrane entre ses doigts apparues subitement. Ses poumon s'emplirent d'air quand ses branchies se développèrent de chaque côté de son cou. Enfin elle jeta un coup d'œil à ses jambes désormais couvertes d'écailles et à la membrane qui poussait rapidement sur ses pieds. Elle joignit les jambes et les vit fusionner pour devenir une splendide queue de poisson. Elle leva les yeux et reporta son attention sur le kraken. La sirène savait qu'il n'y avait plus rien à faire pour ses hommes, le bateau était brisé et aucun d'eux ne pourrait survivre aux eaux glaciales dans lesquels ils seraient bientôt tous plongés. Elle entendit un craquement sec retentirent dans les eaux noires et vit la coque du navire rompre en son milieu. Chacune des deux moitiés commença à descendre vers les profondeurs insondables de la passe. Il n'était plus temps de sauver les morts mais elle pouvait au moins les venger. Elle se concentra intensément et fit appel à toute l'énergie </w:t>
+        <w:t xml:space="preserve"> les verres d'hydromel qu'elle avait ingurgité avant la demande du garçon et elle eut sa réponse. La capitaine réalisa alors que le regard mort du jeune Toburn lui rappelait le regard de Reinhardt mais aussi un regard qu'elle avait aperçu juste avant qu'ils quittent le dernier port, le regard vide et stupide des poissons disposés sur l'étal d'une vieille marchande de poisson. Elle n'eut pas le temps de s'attarder à réfléchir sur cela car elle se sentit percuter la surface de la mer avec force avant de lentement sombrer en son sein, emportée par le poids du cadavre qui lui tenait le bras. Le froid intense de l'eau eut deux effets sur elle : il la ramena à la réalité, la tirant de ses pensées morbides et il lui engourdit tout le corps, atténuant la souffrance qui irradiait dans sa poitrine. Elle porta une main à son bras, libéra son bras de l'emprise du jeune marin, puis jeta un regard autour d'elle. Elle ne voyait presque rien, les eaux étaient trop sombres. Elle ne pouvait que discerner la coque de son bateau sous laquelle se trouvait une gigantesque masse sombre, presque deux fois plus grandes que le navire en perdition.  Elle sentit soudain le froid se dissiper, elle leva une main à hauteur de ses yeux, vit les écailles bleutées et la fine membrane entre ses doigts apparues subitement. Ses poumon s'emplirent d'air quand ses branchies se développèrent de chaque côté de son cou. Enfin elle jeta un coup d'œil à ses jambes désormais couvertes d'écailles et à la membrane qui poussait rapidement sur ses pieds. Elle joignit les jambes et les vit fusionner pour devenir une splendide queue de poisson. Elle leva les yeux et reporta son attention sur le kraken. La sirène savait qu'il n'y avait plus rien à faire pour ses hommes, le bateau était brisé et aucun d'eux ne pourrait survivre aux eaux glaciales dans lesquels ils seraient bientôt tous plongés. Elle entendit un craquement sec retentirent dans les eaux noires et vit la coque du navire rompre en son milieu. Chacune des deux moitiés commença à descendre vers les profondeurs insondables de la passe. Il n'était plus temps de sauver les morts mais elle pouvait au moins les venger. Elle se concentra intensément et fit appel à toute l'énergie </w:t>
       </w:r>
       <w:r>
         <w:rPr>
@@ -2893,17 +2396,8 @@
           <w:rFonts w:ascii="Calibri" w:eastAsia="Times New Roman" w:hAnsi="Calibri" w:cs="Times New Roman"/>
           <w:lang w:eastAsia="fr-FR"/>
         </w:rPr>
-        <w:t xml:space="preserve">ue leur cousin du nord qui </w:t>
-      </w:r>
-      <w:proofErr w:type="gramStart"/>
-      <w:r>
-        <w:rPr>
-          <w:rFonts w:ascii="Calibri" w:eastAsia="Times New Roman" w:hAnsi="Calibri" w:cs="Times New Roman"/>
-          <w:lang w:eastAsia="fr-FR"/>
-        </w:rPr>
-        <w:t>n'avaient</w:t>
-      </w:r>
-      <w:proofErr w:type="gramEnd"/>
+        <w:t>ue leur cousin du nord qui n'avaient</w:t>
+      </w:r>
       <w:r>
         <w:rPr>
           <w:rFonts w:ascii="Calibri" w:eastAsia="Times New Roman" w:hAnsi="Calibri" w:cs="Times New Roman"/>
@@ -2967,55 +2461,23 @@
           <w:rFonts w:ascii="Calibri" w:eastAsia="Times New Roman" w:hAnsi="Calibri" w:cs="Times New Roman"/>
           <w:lang w:eastAsia="fr-FR"/>
         </w:rPr>
-        <w:t xml:space="preserve"> fini le mort elle avait à nouveau la pleine possession de ses  moyens mais une faim inextinguible lui tordait les intestins. Elle se jeta sur un deuxième corps, le dévora et se rua sur un troisième. Alors qu'elle s'apprêtait à l'avaler à son tour elle réalisa alors qu'elle allait s'attaquer aux restes du malheureux </w:t>
-      </w:r>
-      <w:proofErr w:type="spellStart"/>
-      <w:r>
-        <w:rPr>
-          <w:rFonts w:ascii="Calibri" w:eastAsia="Times New Roman" w:hAnsi="Calibri" w:cs="Times New Roman"/>
-          <w:lang w:eastAsia="fr-FR"/>
-        </w:rPr>
-        <w:t>Toburn</w:t>
-      </w:r>
-      <w:proofErr w:type="spellEnd"/>
-      <w:r>
-        <w:rPr>
-          <w:rFonts w:ascii="Calibri" w:eastAsia="Times New Roman" w:hAnsi="Calibri" w:cs="Times New Roman"/>
-          <w:lang w:eastAsia="fr-FR"/>
-        </w:rPr>
-        <w:t>. Elle revint alors brutalement à la réalité et lâcha le cadavre. Sa faim lui tailladait toujours les entrailles mais elle se détourna du cimetière marin et se mit à nager aussi vite qu'elle le pouvait vers le sud afin de s'éloigner au plus vite de l'objet de sa faim.</w:t>
-      </w:r>
-    </w:p>
-    <w:p>
-      <w:pPr>
-        <w:spacing w:after="0" w:line="240" w:lineRule="auto"/>
-        <w:rPr>
-          <w:rFonts w:ascii="Calibri" w:eastAsia="Times New Roman" w:hAnsi="Calibri" w:cs="Times New Roman"/>
-          <w:lang w:eastAsia="fr-FR"/>
-        </w:rPr>
-      </w:pPr>
-      <w:r>
-        <w:rPr>
-          <w:rFonts w:ascii="Calibri" w:eastAsia="Times New Roman" w:hAnsi="Calibri" w:cs="Times New Roman"/>
-          <w:lang w:eastAsia="fr-FR"/>
-        </w:rPr>
-        <w:t xml:space="preserve">Alors qu'elle nageait depuis de longues heures elle sentit une tempête se lever à la surface et afin d'éviter tout inconvénient </w:t>
-      </w:r>
-      <w:proofErr w:type="spellStart"/>
-      <w:r>
-        <w:rPr>
-          <w:rFonts w:ascii="Calibri" w:eastAsia="Times New Roman" w:hAnsi="Calibri" w:cs="Times New Roman"/>
-          <w:lang w:eastAsia="fr-FR"/>
-        </w:rPr>
-        <w:t>Virana</w:t>
-      </w:r>
-      <w:proofErr w:type="spellEnd"/>
-      <w:r>
-        <w:rPr>
-          <w:rFonts w:ascii="Calibri" w:eastAsia="Times New Roman" w:hAnsi="Calibri" w:cs="Times New Roman"/>
-          <w:lang w:eastAsia="fr-FR"/>
-        </w:rPr>
-        <w:t xml:space="preserve"> plongea dans les sombres abysses. Pendant de longues heures son long corps écailleux parcourut les fonds marins en quête de courants sous-marins. La fille des eaux s'apprêtait à remonter à la surface quand elle entendit un chant lointain et diffus se rapprochant rapidement. Elle se cacha rapidement dans une crevasse, elle connaissait l'identité des chanteuses. C'était ses sœurs merashis chantant un air destiné à apaiser les esprits. La rhiannane ignorait pour </w:t>
+        <w:t xml:space="preserve"> fini le mort elle avait à nouveau la pleine possession de ses  moyens mais une faim inextinguible lui tordait les intestins. Elle se jeta sur un deuxième corps, le dévora et se rua sur un troisième. Alors qu'elle s'apprêtait à l'avaler à son tour elle réalisa alors qu'elle allait s'attaquer aux restes du malheureux Toburn. Elle revint alors brutalement à la réalité et lâcha le cadavre. Sa faim lui tailladait toujours les entrailles mais elle se détourna du cimetière marin et se mit à nager aussi vite qu'elle le pouvait vers le sud afin de s'éloigner au plus vite de l'objet de sa faim.</w:t>
+      </w:r>
+    </w:p>
+    <w:p>
+      <w:pPr>
+        <w:spacing w:after="0" w:line="240" w:lineRule="auto"/>
+        <w:rPr>
+          <w:rFonts w:ascii="Calibri" w:eastAsia="Times New Roman" w:hAnsi="Calibri" w:cs="Times New Roman"/>
+          <w:lang w:eastAsia="fr-FR"/>
+        </w:rPr>
+      </w:pPr>
+      <w:r>
+        <w:rPr>
+          <w:rFonts w:ascii="Calibri" w:eastAsia="Times New Roman" w:hAnsi="Calibri" w:cs="Times New Roman"/>
+          <w:lang w:eastAsia="fr-FR"/>
+        </w:rPr>
+        <w:t xml:space="preserve">Alors qu'elle nageait depuis de longues heures elle sentit une tempête se lever à la surface et afin d'éviter tout inconvénient Virana plongea dans les sombres abysses. Pendant de longues heures son long corps écailleux parcourut les fonds marins en quête de courants sous-marins. La fille des eaux s'apprêtait à remonter à la surface quand elle entendit un chant lointain et diffus se rapprochant rapidement. Elle se cacha rapidement dans une crevasse, elle connaissait l'identité des chanteuses. C'était ses sœurs merashis chantant un air destiné à apaiser les esprits. La rhiannane ignorait pour </w:t>
       </w:r>
       <w:r>
         <w:rPr>
@@ -3037,23 +2499,7 @@
           <w:rFonts w:ascii="Calibri" w:eastAsia="Times New Roman" w:hAnsi="Calibri" w:cs="Times New Roman"/>
           <w:lang w:eastAsia="fr-FR"/>
         </w:rPr>
-        <w:t xml:space="preserve"> ressenti le besoin de venir. Le chant était devenu plus fort, plus proche. Les chanteuses étaient presque au-dessus de </w:t>
-      </w:r>
-      <w:proofErr w:type="spellStart"/>
-      <w:r>
-        <w:rPr>
-          <w:rFonts w:ascii="Calibri" w:eastAsia="Times New Roman" w:hAnsi="Calibri" w:cs="Times New Roman"/>
-          <w:lang w:eastAsia="fr-FR"/>
-        </w:rPr>
-        <w:t>Virana</w:t>
-      </w:r>
-      <w:proofErr w:type="spellEnd"/>
-      <w:r>
-        <w:rPr>
-          <w:rFonts w:ascii="Calibri" w:eastAsia="Times New Roman" w:hAnsi="Calibri" w:cs="Times New Roman"/>
-          <w:lang w:eastAsia="fr-FR"/>
-        </w:rPr>
-        <w:t xml:space="preserve">. Celle-ci leva la tête et </w:t>
+        <w:t xml:space="preserve"> ressenti le besoin de venir. Le chant était devenu plus fort, plus proche. Les chanteuses étaient presque au-dessus de Virana. Celle-ci leva la tête et </w:t>
       </w:r>
       <w:r>
         <w:rPr>
@@ -3067,39 +2513,7 @@
           <w:rFonts w:ascii="Calibri" w:eastAsia="Times New Roman" w:hAnsi="Calibri" w:cs="Times New Roman"/>
           <w:lang w:eastAsia="fr-FR"/>
         </w:rPr>
-        <w:t xml:space="preserve"> ainsi qu'une gigantesque masse sombre ondulant légèrement. Intriguée l'ancienne capitaine remonta un peu de sa crevasse afin de mieux voir l'être. Elle vit que son long corps était couvert d'écailles sombres, couturé de cicatrice et s'étendait encore bien loin, si loin que même ses yeux de sirène ne pouvaient voir le bout de sa queue. Il ne lui fallut rien de plus pour comprendre quelle était cette créature. Il s'agissait d'</w:t>
-      </w:r>
-      <w:proofErr w:type="spellStart"/>
-      <w:r>
-        <w:rPr>
-          <w:rFonts w:ascii="Calibri" w:eastAsia="Times New Roman" w:hAnsi="Calibri" w:cs="Times New Roman"/>
-          <w:lang w:eastAsia="fr-FR"/>
-        </w:rPr>
-        <w:t>Ouro</w:t>
-      </w:r>
-      <w:proofErr w:type="spellEnd"/>
-      <w:r>
-        <w:rPr>
-          <w:rFonts w:ascii="Calibri" w:eastAsia="Times New Roman" w:hAnsi="Calibri" w:cs="Times New Roman"/>
-          <w:lang w:eastAsia="fr-FR"/>
-        </w:rPr>
-        <w:t xml:space="preserve"> le plus grand, le plus vieux et me plus puissant des serpents de mer. </w:t>
-      </w:r>
-      <w:proofErr w:type="spellStart"/>
-      <w:r>
-        <w:rPr>
-          <w:rFonts w:ascii="Calibri" w:eastAsia="Times New Roman" w:hAnsi="Calibri" w:cs="Times New Roman"/>
-          <w:lang w:eastAsia="fr-FR"/>
-        </w:rPr>
-        <w:t>Ouro</w:t>
-      </w:r>
-      <w:proofErr w:type="spellEnd"/>
-      <w:r>
-        <w:rPr>
-          <w:rFonts w:ascii="Calibri" w:eastAsia="Times New Roman" w:hAnsi="Calibri" w:cs="Times New Roman"/>
-          <w:lang w:eastAsia="fr-FR"/>
-        </w:rPr>
-        <w:t xml:space="preserve"> était un monstre gigantesque d'une force et d'une violence à nul autre pareil, nulle créature n'avait coulé plus de navire que lui et chaque marin de ce monde connaissait les nombreuses histoires terrifiantes à son sujet. La bête n'avait pas toujours eu cette terrible réputation, les serpents de mer étaient de puissantes créatures d'une grande intelligence avec la particularité de grandir toute leur vie, ainsi plus un serpent est vieux plus il est fort et par conséquent respecté. Celui qui nageait au-dessus d'elle était le tout premier serpent, vieux de dizaines de milliers d'années, ancien souverain incontesté des mers de Rhiannon. Le monarque marin n'avait cependant pas surmonté la perte de son monde, de ses mers, de sa femme et de </w:t>
+        <w:t xml:space="preserve"> ainsi qu'une gigantesque masse sombre ondulant légèrement. Intriguée l'ancienne capitaine remonta un peu de sa crevasse afin de mieux voir l'être. Elle vit que son long corps était couvert d'écailles sombres, couturé de cicatrice et s'étendait encore bien loin, si loin que même ses yeux de sirène ne pouvaient voir le bout de sa queue. Il ne lui fallut rien de plus pour comprendre quelle était cette créature. Il s'agissait d'Ouro le plus grand, le plus vieux et me plus puissant des serpents de mer. Ouro était un monstre gigantesque d'une force et d'une violence à nul autre pareil, nulle créature n'avait coulé plus de navire que lui et chaque marin de ce monde connaissait les nombreuses histoires terrifiantes à son sujet. La bête n'avait pas toujours eu cette terrible réputation, les serpents de mer étaient de puissantes créatures d'une grande intelligence avec la particularité de grandir toute leur vie, ainsi plus un serpent est vieux plus il est fort et par conséquent respecté. Celui qui nageait au-dessus d'elle était le tout premier serpent, vieux de dizaines de milliers d'années, ancien souverain incontesté des mers de Rhiannon. Le monarque marin n'avait cependant pas surmonté la perte de son monde, de ses mers, de sa femme et de </w:t>
       </w:r>
       <w:r>
         <w:rPr>
@@ -3155,39 +2569,7 @@
           <w:rFonts w:ascii="Calibri" w:eastAsia="Times New Roman" w:hAnsi="Calibri" w:cs="Times New Roman"/>
           <w:lang w:eastAsia="fr-FR"/>
         </w:rPr>
-        <w:t xml:space="preserve"> des cristaux permettant à une personne de communiquer avec une autre personne en possession d'un de ces cristaux, on les avait nommés les </w:t>
-      </w:r>
-      <w:proofErr w:type="spellStart"/>
-      <w:r>
-        <w:rPr>
-          <w:rFonts w:ascii="Calibri" w:eastAsia="Times New Roman" w:hAnsi="Calibri" w:cs="Times New Roman"/>
-          <w:lang w:eastAsia="fr-FR"/>
-        </w:rPr>
-        <w:t>Nefalas</w:t>
-      </w:r>
-      <w:proofErr w:type="spellEnd"/>
-      <w:r>
-        <w:rPr>
-          <w:rFonts w:ascii="Calibri" w:eastAsia="Times New Roman" w:hAnsi="Calibri" w:cs="Times New Roman"/>
-          <w:lang w:eastAsia="fr-FR"/>
-        </w:rPr>
-        <w:t xml:space="preserve">, les Pierres de Voix. Ces </w:t>
-      </w:r>
-      <w:proofErr w:type="spellStart"/>
-      <w:r>
-        <w:rPr>
-          <w:rFonts w:ascii="Calibri" w:eastAsia="Times New Roman" w:hAnsi="Calibri" w:cs="Times New Roman"/>
-          <w:lang w:eastAsia="fr-FR"/>
-        </w:rPr>
-        <w:t>Nefalas</w:t>
-      </w:r>
-      <w:proofErr w:type="spellEnd"/>
-      <w:r>
-        <w:rPr>
-          <w:rFonts w:ascii="Calibri" w:eastAsia="Times New Roman" w:hAnsi="Calibri" w:cs="Times New Roman"/>
-          <w:lang w:eastAsia="fr-FR"/>
-        </w:rPr>
-        <w:t xml:space="preserve"> avaient ensuite été dispersés à travers le monde, placés </w:t>
+        <w:t xml:space="preserve"> des cristaux permettant à une personne de communiquer avec une autre personne en possession d'un de ces cristaux, on les avait nommés les Nefalas, les Pierres de Voix. Ces Nefalas avaient ensuite été dispersés à travers le monde, placés </w:t>
       </w:r>
       <w:r>
         <w:rPr>
@@ -3302,23 +2684,7 @@
           <w:rFonts w:ascii="Calibri" w:eastAsia="Times New Roman" w:hAnsi="Calibri" w:cs="Times New Roman"/>
           <w:lang w:eastAsia="fr-FR"/>
         </w:rPr>
-        <w:t xml:space="preserve">Le Gardien, </w:t>
-      </w:r>
-      <w:proofErr w:type="spellStart"/>
-      <w:r>
-        <w:rPr>
-          <w:rFonts w:ascii="Calibri" w:eastAsia="Times New Roman" w:hAnsi="Calibri" w:cs="Times New Roman"/>
-          <w:lang w:eastAsia="fr-FR"/>
-        </w:rPr>
-        <w:t>Ienaï</w:t>
-      </w:r>
-      <w:proofErr w:type="spellEnd"/>
-      <w:r>
-        <w:rPr>
-          <w:rFonts w:ascii="Calibri" w:eastAsia="Times New Roman" w:hAnsi="Calibri" w:cs="Times New Roman"/>
-          <w:lang w:eastAsia="fr-FR"/>
-        </w:rPr>
-        <w:t xml:space="preserve"> Kotor, avait comme toujours le regard rivé sur l'horizon scrutant attentivement les Landes Désolées. Depuis quelques temps il y voyait du mouvement, des troupes d'Asservis se déplaçant lentement, s'entassant dans les forteresses des Monts Sombres ou établissant des camps au pied de celle-ci. Il voyait ces armées lorgner le désert qui s'étendait au pied des montagnes et les terres au-delà. Le rhiannan n'était pas inquiet de cela. Pendant les millénaires où il avait veillé sur la frontière depuis son île flottant dans les nuages il avait vu les légions des merashis se grouper aux portes du désert à plusieurs reprises sans jamais oser en entreprendre la traversée. Il devait avouer que cette fois cependant les troupes amassées étaient plus nombreuses que les fois précédentes mais le guerrier restait persuadé que cette fois encore tout se passerait bien. Le Gardien baissa le regard, blasé par sa longue veille et son regard s'arrêta sur son bras en armure. La lumière éclatante de son corps filtrait doucement à travers les interstices de son armure. Il sentit un sourire naître sur son visage. Il ne regrettait plus son nouveau corps. Pendant des années il s'en était voulu d'avoir voulu tester les limites de son corps. Ses nombreuses tentatives avaient finies par le mener  bien loin au-delà de ses limites. Il se souvenait parfaitement de ce moment où il avait senti l'énergie contenue </w:t>
+        <w:t xml:space="preserve">Le Gardien, Ienaï Kotor, avait comme toujours le regard rivé sur l'horizon scrutant attentivement les Landes Désolées. Depuis quelques temps il y voyait du mouvement, des troupes d'Asservis se déplaçant lentement, s'entassant dans les forteresses des Monts Sombres ou établissant des camps au pied de celle-ci. Il voyait ces armées lorgner le désert qui s'étendait au pied des montagnes et les terres au-delà. Le rhiannan n'était pas inquiet de cela. Pendant les millénaires où il avait veillé sur la frontière depuis son île flottant dans les nuages il avait vu les légions des merashis se grouper aux portes du désert à plusieurs reprises sans jamais oser en entreprendre la traversée. Il devait avouer que cette fois cependant les troupes amassées étaient plus nombreuses que les fois précédentes mais le guerrier restait persuadé que cette fois encore tout se passerait bien. Le Gardien baissa le regard, blasé par sa longue veille et son regard s'arrêta sur son bras en armure. La lumière éclatante de son corps filtrait doucement à travers les interstices de son armure. Il sentit un sourire naître sur son visage. Il ne regrettait plus son nouveau corps. Pendant des années il s'en était voulu d'avoir voulu tester les limites de son corps. Ses nombreuses tentatives avaient finies par le mener  bien loin au-delà de ses limites. Il se souvenait parfaitement de ce moment où il avait senti l'énergie contenue </w:t>
       </w:r>
       <w:r>
         <w:rPr>
@@ -3396,23 +2762,7 @@
           <w:rFonts w:ascii="Calibri" w:eastAsia="Times New Roman" w:hAnsi="Calibri" w:cs="Times New Roman"/>
           <w:lang w:eastAsia="fr-FR"/>
         </w:rPr>
-        <w:t xml:space="preserve"> le tira de ses souvenirs. Il se tourna et son regard perçant balaya la surface de son île volante, humble amas de terre et d'herbe flottant parmi les nuages et s'arrêta sur la sphère minérale d'ordinaire bleue mais qui à cet instant était rouge. Il s'approcha du </w:t>
-      </w:r>
-      <w:proofErr w:type="spellStart"/>
-      <w:r>
-        <w:rPr>
-          <w:rFonts w:ascii="Calibri" w:eastAsia="Times New Roman" w:hAnsi="Calibri" w:cs="Times New Roman"/>
-          <w:lang w:eastAsia="fr-FR"/>
-        </w:rPr>
-        <w:t>Nefala</w:t>
-      </w:r>
-      <w:proofErr w:type="spellEnd"/>
-      <w:r>
-        <w:rPr>
-          <w:rFonts w:ascii="Calibri" w:eastAsia="Times New Roman" w:hAnsi="Calibri" w:cs="Times New Roman"/>
-          <w:lang w:eastAsia="fr-FR"/>
-        </w:rPr>
-        <w:t xml:space="preserve"> et posa sa main gantée dessus. Une voix se mit à retentir dans sa tête. Il </w:t>
+        <w:t xml:space="preserve"> le tira de ses souvenirs. Il se tourna et son regard perçant balaya la surface de son île volante, humble amas de terre et d'herbe flottant parmi les nuages et s'arrêta sur la sphère minérale d'ordinaire bleue mais qui à cet instant était rouge. Il s'approcha du Nefala et posa sa main gantée dessus. Une voix se mit à retentir dans sa tête. Il </w:t>
       </w:r>
       <w:r>
         <w:rPr>
@@ -3426,23 +2776,7 @@
           <w:rFonts w:ascii="Calibri" w:eastAsia="Times New Roman" w:hAnsi="Calibri" w:cs="Times New Roman"/>
           <w:lang w:eastAsia="fr-FR"/>
         </w:rPr>
-        <w:t xml:space="preserve"> immédiatement la voix de la Voyante. Autrefois ils avaient vécu ensemble, s'étaient aimés. Mais cette époque était bien lointaine, plus ancienne que son serment et même si lui n'avait jamais cessé d'aimer la douce </w:t>
-      </w:r>
-      <w:proofErr w:type="spellStart"/>
-      <w:r>
-        <w:rPr>
-          <w:rFonts w:ascii="Calibri" w:eastAsia="Times New Roman" w:hAnsi="Calibri" w:cs="Times New Roman"/>
-          <w:lang w:eastAsia="fr-FR"/>
-        </w:rPr>
-        <w:t>Leïra</w:t>
-      </w:r>
-      <w:proofErr w:type="spellEnd"/>
-      <w:r>
-        <w:rPr>
-          <w:rFonts w:ascii="Calibri" w:eastAsia="Times New Roman" w:hAnsi="Calibri" w:cs="Times New Roman"/>
-          <w:lang w:eastAsia="fr-FR"/>
-        </w:rPr>
-        <w:t xml:space="preserve"> de cette époque celle-ci avait changé, était devenu la Voyante et n'éprouvait désormais rien de plus que de l'affection pour lui. Il se concentra sur ce que la femme lui disait :</w:t>
+        <w:t xml:space="preserve"> immédiatement la voix de la Voyante. Autrefois ils avaient vécu ensemble, s'étaient aimés. Mais cette époque était bien lointaine, plus ancienne que son serment et même si lui n'avait jamais cessé d'aimer la douce Leïra de cette époque celle-ci avait changé, était devenu la Voyante et n'éprouvait désormais rien de plus que de l'affection pour lui. Il se concentra sur ce que la femme lui disait :</w:t>
       </w:r>
     </w:p>
     <w:p>
@@ -3552,39 +2886,7 @@
           <w:rFonts w:ascii="Calibri" w:eastAsia="Times New Roman" w:hAnsi="Calibri" w:cs="Times New Roman"/>
           <w:lang w:eastAsia="fr-FR"/>
         </w:rPr>
-        <w:t xml:space="preserve">La sirène </w:t>
-      </w:r>
-      <w:proofErr w:type="spellStart"/>
-      <w:r>
-        <w:rPr>
-          <w:rFonts w:ascii="Calibri" w:eastAsia="Times New Roman" w:hAnsi="Calibri" w:cs="Times New Roman"/>
-          <w:lang w:eastAsia="fr-FR"/>
-        </w:rPr>
-        <w:t>Virana</w:t>
-      </w:r>
-      <w:proofErr w:type="spellEnd"/>
-      <w:r>
-        <w:rPr>
-          <w:rFonts w:ascii="Calibri" w:eastAsia="Times New Roman" w:hAnsi="Calibri" w:cs="Times New Roman"/>
-          <w:lang w:eastAsia="fr-FR"/>
-        </w:rPr>
-        <w:t xml:space="preserve"> vient de me transmettre une nouvelle inquiétante. Elle dit avoir vu ses sœurs merashis charmer le serpent </w:t>
-      </w:r>
-      <w:proofErr w:type="spellStart"/>
-      <w:r>
-        <w:rPr>
-          <w:rFonts w:ascii="Calibri" w:eastAsia="Times New Roman" w:hAnsi="Calibri" w:cs="Times New Roman"/>
-          <w:lang w:eastAsia="fr-FR"/>
-        </w:rPr>
-        <w:t>Ouro</w:t>
-      </w:r>
-      <w:proofErr w:type="spellEnd"/>
-      <w:r>
-        <w:rPr>
-          <w:rFonts w:ascii="Calibri" w:eastAsia="Times New Roman" w:hAnsi="Calibri" w:cs="Times New Roman"/>
-          <w:lang w:eastAsia="fr-FR"/>
-        </w:rPr>
-        <w:t xml:space="preserve"> et le mener vers les Landes Désolées. J'ai </w:t>
+        <w:t xml:space="preserve">La sirène Virana vient de me transmettre une nouvelle inquiétante. Elle dit avoir vu ses sœurs merashis charmer le serpent Ouro et le mener vers les Landes Désolées. J'ai </w:t>
       </w:r>
       <w:r>
         <w:rPr>
@@ -3649,23 +2951,7 @@
           <w:rFonts w:ascii="Calibri" w:eastAsia="Times New Roman" w:hAnsi="Calibri" w:cs="Times New Roman"/>
           <w:lang w:eastAsia="fr-FR"/>
         </w:rPr>
-        <w:t xml:space="preserve"> une fois lié au terrible pressentiment que </w:t>
-      </w:r>
-      <w:proofErr w:type="spellStart"/>
-      <w:r>
-        <w:rPr>
-          <w:rFonts w:ascii="Calibri" w:eastAsia="Times New Roman" w:hAnsi="Calibri" w:cs="Times New Roman"/>
-          <w:lang w:eastAsia="fr-FR"/>
-        </w:rPr>
-        <w:t>Leïra</w:t>
-      </w:r>
-      <w:proofErr w:type="spellEnd"/>
-      <w:r>
-        <w:rPr>
-          <w:rFonts w:ascii="Calibri" w:eastAsia="Times New Roman" w:hAnsi="Calibri" w:cs="Times New Roman"/>
-          <w:lang w:eastAsia="fr-FR"/>
-        </w:rPr>
-        <w:t xml:space="preserve"> lui avait fait parvenir quelques jours avant</w:t>
+        <w:t xml:space="preserve"> une fois lié au terrible pressentiment que Leïra lui avait fait parvenir quelques jours avant</w:t>
       </w:r>
       <w:r>
         <w:rPr>
@@ -3693,33 +2979,8 @@
           <w:rFonts w:ascii="Calibri" w:eastAsia="Times New Roman" w:hAnsi="Calibri" w:cs="Times New Roman"/>
           <w:lang w:eastAsia="fr-FR"/>
         </w:rPr>
-        <w:t>e la capitale du royaume d’</w:t>
-      </w:r>
-      <w:proofErr w:type="spellStart"/>
-      <w:r>
-        <w:rPr>
-          <w:rFonts w:ascii="Calibri" w:eastAsia="Times New Roman" w:hAnsi="Calibri" w:cs="Times New Roman"/>
-          <w:lang w:eastAsia="fr-FR"/>
-        </w:rPr>
-        <w:t>Aeth</w:t>
-      </w:r>
-      <w:proofErr w:type="spellEnd"/>
-      <w:r>
-        <w:rPr>
-          <w:rFonts w:ascii="Calibri" w:eastAsia="Times New Roman" w:hAnsi="Calibri" w:cs="Times New Roman"/>
-          <w:lang w:eastAsia="fr-FR"/>
-        </w:rPr>
-        <w:t xml:space="preserve">, Amon </w:t>
-      </w:r>
-      <w:proofErr w:type="spellStart"/>
-      <w:r>
-        <w:rPr>
-          <w:rFonts w:ascii="Calibri" w:eastAsia="Times New Roman" w:hAnsi="Calibri" w:cs="Times New Roman"/>
-          <w:lang w:eastAsia="fr-FR"/>
-        </w:rPr>
-        <w:t>Ereb</w:t>
-      </w:r>
-      <w:proofErr w:type="spellEnd"/>
+        <w:t>e la capitale du royaume d’Aeth, Amon Ereb</w:t>
+      </w:r>
       <w:r>
         <w:rPr>
           <w:rFonts w:ascii="Calibri" w:eastAsia="Times New Roman" w:hAnsi="Calibri" w:cs="Times New Roman"/>
@@ -3739,39 +3000,7 @@
           <w:rFonts w:ascii="Calibri" w:eastAsia="Times New Roman" w:hAnsi="Calibri" w:cs="Times New Roman"/>
           <w:lang w:eastAsia="fr-FR"/>
         </w:rPr>
-        <w:t xml:space="preserve"> aux rois du nord, la mer n'est pas votre alliée cette fois, </w:t>
-      </w:r>
-      <w:proofErr w:type="spellStart"/>
-      <w:r>
-        <w:rPr>
-          <w:rFonts w:ascii="Calibri" w:eastAsia="Times New Roman" w:hAnsi="Calibri" w:cs="Times New Roman"/>
-          <w:lang w:eastAsia="fr-FR"/>
-        </w:rPr>
-        <w:t>Ouro</w:t>
-      </w:r>
-      <w:proofErr w:type="spellEnd"/>
-      <w:r>
-        <w:rPr>
-          <w:rFonts w:ascii="Calibri" w:eastAsia="Times New Roman" w:hAnsi="Calibri" w:cs="Times New Roman"/>
-          <w:lang w:eastAsia="fr-FR"/>
-        </w:rPr>
-        <w:t xml:space="preserve"> a rejoint les rangs de nos ennemis alors restez loin des côtés merashis, accostez à </w:t>
-      </w:r>
-      <w:proofErr w:type="spellStart"/>
-      <w:r>
-        <w:rPr>
-          <w:rFonts w:ascii="Calibri" w:eastAsia="Times New Roman" w:hAnsi="Calibri" w:cs="Times New Roman"/>
-          <w:lang w:eastAsia="fr-FR"/>
-        </w:rPr>
-        <w:t>Vorantis</w:t>
-      </w:r>
-      <w:proofErr w:type="spellEnd"/>
-      <w:r>
-        <w:rPr>
-          <w:rFonts w:ascii="Calibri" w:eastAsia="Times New Roman" w:hAnsi="Calibri" w:cs="Times New Roman"/>
-          <w:lang w:eastAsia="fr-FR"/>
-        </w:rPr>
-        <w:t xml:space="preserve"> et de là rejoignez les autres armées.". Une fois cela fait il contacta la Voyante, celle-ci répondit immédiatement à son appel et il l'informa des ordres qu'il avait donné mais aussi de ce qu'il comptait faire:</w:t>
+        <w:t xml:space="preserve"> aux rois du nord, la mer n'est pas votre alliée cette fois, Ouro a rejoint les rangs de nos ennemis alors restez loin des côtés merashis, accostez à Vorantis et de là rejoignez les autres armées.". Une fois cela fait il contacta la Voyante, celle-ci répondit immédiatement à son appel et il l'informa des ordres qu'il avait donné mais aussi de ce qu'il comptait faire:</w:t>
       </w:r>
     </w:p>
     <w:p>
@@ -3804,21 +3033,12 @@
           <w:lang w:eastAsia="fr-FR"/>
         </w:rPr>
       </w:pPr>
-      <w:proofErr w:type="spellStart"/>
-      <w:r>
-        <w:rPr>
-          <w:rFonts w:ascii="Calibri" w:eastAsia="Times New Roman" w:hAnsi="Calibri" w:cs="Times New Roman"/>
-          <w:lang w:eastAsia="fr-FR"/>
-        </w:rPr>
-        <w:t>Agamon</w:t>
-      </w:r>
-      <w:proofErr w:type="spellEnd"/>
-      <w:r>
-        <w:rPr>
-          <w:rFonts w:ascii="Calibri" w:eastAsia="Times New Roman" w:hAnsi="Calibri" w:cs="Times New Roman"/>
-          <w:lang w:eastAsia="fr-FR"/>
-        </w:rPr>
-        <w:t xml:space="preserve"> le Roi sans Couronne avait autrefois été le roi aimé et respecté de Rhiannon, en dehors des dieux nul ne prévalait sur son autorité et tous suivaient ses lois et ses édits. Mais il avait tout perdu quand leur monde avait été détruit, son trône, sa femme, ses fils et sa raison. Il avait </w:t>
+      <w:r>
+        <w:rPr>
+          <w:rFonts w:ascii="Calibri" w:eastAsia="Times New Roman" w:hAnsi="Calibri" w:cs="Times New Roman"/>
+          <w:lang w:eastAsia="fr-FR"/>
+        </w:rPr>
+        <w:t xml:space="preserve">Agamon le Roi sans Couronne avait autrefois été le roi aimé et respecté de Rhiannon, en dehors des dieux nul ne prévalait sur son autorité et tous suivaient ses lois et ses édits. Mais il avait tout perdu quand leur monde avait été détruit, son trône, sa femme, ses fils et sa raison. Il avait </w:t>
       </w:r>
       <w:r>
         <w:rPr>
@@ -4025,23 +3245,7 @@
           <w:rFonts w:ascii="Calibri" w:eastAsia="Times New Roman" w:hAnsi="Calibri" w:cs="Times New Roman"/>
           <w:lang w:eastAsia="fr-FR"/>
         </w:rPr>
-        <w:t xml:space="preserve"> décidaient de rompre ces sorts ? Le plus probable était que le mont entrerait en éruption déversant ses entrailles magmatiques sur Aard'Verak et les pauvres faubourgs d'Asservis éparpillés alentours mais il était aussi possible que le volcan s'endorme simplement pour ne plus jamais gronder. Après </w:t>
-      </w:r>
-      <w:proofErr w:type="spellStart"/>
-      <w:r>
-        <w:rPr>
-          <w:rFonts w:ascii="Calibri" w:eastAsia="Times New Roman" w:hAnsi="Calibri" w:cs="Times New Roman"/>
-          <w:lang w:eastAsia="fr-FR"/>
-        </w:rPr>
-        <w:t>tout</w:t>
-      </w:r>
-      <w:proofErr w:type="spellEnd"/>
-      <w:r>
-        <w:rPr>
-          <w:rFonts w:ascii="Calibri" w:eastAsia="Times New Roman" w:hAnsi="Calibri" w:cs="Times New Roman"/>
-          <w:lang w:eastAsia="fr-FR"/>
-        </w:rPr>
-        <w:t xml:space="preserve"> les varakashis ignoraient tout de ce qui se déroulait dans les entrailles du sombre palais. </w:t>
+        <w:t xml:space="preserve"> décidaient de rompre ces sorts ? Le plus probable était que le mont entrerait en éruption déversant ses entrailles magmatiques sur Aard'Verak et les pauvres faubourgs d'Asservis éparpillés alentours mais il était aussi possible que le volcan s'endorme simplement pour ne plus jamais gronder. Après tout les varakashis ignoraient tout de ce qui se déroulait dans les entrailles du sombre palais. </w:t>
       </w:r>
       <w:r>
         <w:rPr>
@@ -4055,119 +3259,7 @@
           <w:rFonts w:ascii="Calibri" w:eastAsia="Times New Roman" w:hAnsi="Calibri" w:cs="Times New Roman"/>
           <w:lang w:eastAsia="fr-FR"/>
         </w:rPr>
-        <w:t xml:space="preserve"> les merashis gardaient ils le volcan éveillé afin de s'en servir en dernier recours si leurs armées étaient défaites et leurs portes brisées … Le guerrier de lumière fut détourné de ces sombres pensées par le bruit métallique d'une lourde porte s'ouvrant. Il orienta son œil vers les portes d'acier de la forteresse et les vit ouvertes, cinq hommes en armure les traversant, marchant dans sa direction. Il se porta à leur rencontre et malgré leurs casques les reconnut rapidement. Les cinq guerriers étaient des rhiannans, celui qui marchait en tête, plus grand et massif que les autres,  arborant une épaisse barbe poivre sel se nommait </w:t>
-      </w:r>
-      <w:proofErr w:type="spellStart"/>
-      <w:r>
-        <w:rPr>
-          <w:rFonts w:ascii="Calibri" w:eastAsia="Times New Roman" w:hAnsi="Calibri" w:cs="Times New Roman"/>
-          <w:lang w:eastAsia="fr-FR"/>
-        </w:rPr>
-        <w:t>Orm</w:t>
-      </w:r>
-      <w:proofErr w:type="spellEnd"/>
-      <w:r>
-        <w:rPr>
-          <w:rFonts w:ascii="Calibri" w:eastAsia="Times New Roman" w:hAnsi="Calibri" w:cs="Times New Roman"/>
-          <w:lang w:eastAsia="fr-FR"/>
-        </w:rPr>
-        <w:t xml:space="preserve">. C'était un guerrier d'une grande force, un vétéran de la précédente guerre au cours de laquelle il s'était forgé une réputation de combattant infatigable et sans peur, capable de se battre sur un champ de bataille pendant des jours sans se reposer. Grace à cela et au sens de l'honneur dont il avait souvent fait preuve il avait obtenu le respect de ses ennemis et aucun varakashi n'avait jamais parlé de lui en mal ni sali son nom. Les quatre qui marchaient à sa suite étaient ses fils, des quadruplés au physique identique mais bien différent de par leur mental. L'un d'entre eux, </w:t>
-      </w:r>
-      <w:proofErr w:type="spellStart"/>
-      <w:r>
-        <w:rPr>
-          <w:rFonts w:ascii="Calibri" w:eastAsia="Times New Roman" w:hAnsi="Calibri" w:cs="Times New Roman"/>
-          <w:lang w:eastAsia="fr-FR"/>
-        </w:rPr>
-        <w:t>Vord</w:t>
-      </w:r>
-      <w:proofErr w:type="spellEnd"/>
-      <w:r>
-        <w:rPr>
-          <w:rFonts w:ascii="Calibri" w:eastAsia="Times New Roman" w:hAnsi="Calibri" w:cs="Times New Roman"/>
-          <w:lang w:eastAsia="fr-FR"/>
-        </w:rPr>
-        <w:t xml:space="preserve">, portait une réputation semblable à celle de leur père, tandis que les deux autres, </w:t>
-      </w:r>
-      <w:proofErr w:type="spellStart"/>
-      <w:r>
-        <w:rPr>
-          <w:rFonts w:ascii="Calibri" w:eastAsia="Times New Roman" w:hAnsi="Calibri" w:cs="Times New Roman"/>
-          <w:lang w:eastAsia="fr-FR"/>
-        </w:rPr>
-        <w:t>Barad</w:t>
-      </w:r>
-      <w:proofErr w:type="spellEnd"/>
-      <w:r>
-        <w:rPr>
-          <w:rFonts w:ascii="Calibri" w:eastAsia="Times New Roman" w:hAnsi="Calibri" w:cs="Times New Roman"/>
-          <w:lang w:eastAsia="fr-FR"/>
-        </w:rPr>
-        <w:t xml:space="preserve"> et </w:t>
-      </w:r>
-      <w:proofErr w:type="spellStart"/>
-      <w:r>
-        <w:rPr>
-          <w:rFonts w:ascii="Calibri" w:eastAsia="Times New Roman" w:hAnsi="Calibri" w:cs="Times New Roman"/>
-          <w:lang w:eastAsia="fr-FR"/>
-        </w:rPr>
-        <w:t>Tren</w:t>
-      </w:r>
-      <w:proofErr w:type="spellEnd"/>
-      <w:r>
-        <w:rPr>
-          <w:rFonts w:ascii="Calibri" w:eastAsia="Times New Roman" w:hAnsi="Calibri" w:cs="Times New Roman"/>
-          <w:lang w:eastAsia="fr-FR"/>
-        </w:rPr>
-        <w:t xml:space="preserve">, trainait une réputation de tueurs cruels et sadiques prêts à toutes les bassesses pour triompher. Le quatrième, </w:t>
-      </w:r>
-      <w:proofErr w:type="spellStart"/>
-      <w:r>
-        <w:rPr>
-          <w:rFonts w:ascii="Calibri" w:eastAsia="Times New Roman" w:hAnsi="Calibri" w:cs="Times New Roman"/>
-          <w:lang w:eastAsia="fr-FR"/>
-        </w:rPr>
-        <w:t>Lenan</w:t>
-      </w:r>
-      <w:proofErr w:type="spellEnd"/>
-      <w:r>
-        <w:rPr>
-          <w:rFonts w:ascii="Calibri" w:eastAsia="Times New Roman" w:hAnsi="Calibri" w:cs="Times New Roman"/>
-          <w:lang w:eastAsia="fr-FR"/>
-        </w:rPr>
-        <w:t xml:space="preserve">, n'avait pas combattu sur le front pendant la guerre et </w:t>
-      </w:r>
-      <w:proofErr w:type="spellStart"/>
-      <w:r>
-        <w:rPr>
-          <w:rFonts w:ascii="Calibri" w:eastAsia="Times New Roman" w:hAnsi="Calibri" w:cs="Times New Roman"/>
-          <w:lang w:eastAsia="fr-FR"/>
-        </w:rPr>
-        <w:t>Ienaï</w:t>
-      </w:r>
-      <w:proofErr w:type="spellEnd"/>
-      <w:r>
-        <w:rPr>
-          <w:rFonts w:ascii="Calibri" w:eastAsia="Times New Roman" w:hAnsi="Calibri" w:cs="Times New Roman"/>
-          <w:lang w:eastAsia="fr-FR"/>
-        </w:rPr>
-        <w:t xml:space="preserve"> ne savait donc rien à son sujet. Les cinq hommes s'arrêtèrent quelques pas devant lui et </w:t>
-      </w:r>
-      <w:proofErr w:type="spellStart"/>
-      <w:r>
-        <w:rPr>
-          <w:rFonts w:ascii="Calibri" w:eastAsia="Times New Roman" w:hAnsi="Calibri" w:cs="Times New Roman"/>
-          <w:lang w:eastAsia="fr-FR"/>
-        </w:rPr>
-        <w:t>Orm</w:t>
-      </w:r>
-      <w:proofErr w:type="spellEnd"/>
-      <w:r>
-        <w:rPr>
-          <w:rFonts w:ascii="Calibri" w:eastAsia="Times New Roman" w:hAnsi="Calibri" w:cs="Times New Roman"/>
-          <w:lang w:eastAsia="fr-FR"/>
-        </w:rPr>
-        <w:t xml:space="preserve"> prit la parole :</w:t>
+        <w:t xml:space="preserve"> les merashis gardaient ils le volcan éveillé afin de s'en servir en dernier recours si leurs armées étaient défaites et leurs portes brisées … Le guerrier de lumière fut détourné de ces sombres pensées par le bruit métallique d'une lourde porte s'ouvrant. Il orienta son œil vers les portes d'acier de la forteresse et les vit ouvertes, cinq hommes en armure les traversant, marchant dans sa direction. Il se porta à leur rencontre et malgré leurs casques les reconnut rapidement. Les cinq guerriers étaient des rhiannans, celui qui marchait en tête, plus grand et massif que les autres,  arborant une épaisse barbe poivre sel se nommait Orm. C'était un guerrier d'une grande force, un vétéran de la précédente guerre au cours de laquelle il s'était forgé une réputation de combattant infatigable et sans peur, capable de se battre sur un champ de bataille pendant des jours sans se reposer. Grace à cela et au sens de l'honneur dont il avait souvent fait preuve il avait obtenu le respect de ses ennemis et aucun varakashi n'avait jamais parlé de lui en mal ni sali son nom. Les quatre qui marchaient à sa suite étaient ses fils, des quadruplés au physique identique mais bien différent de par leur mental. L'un d'entre eux, Vord, portait une réputation semblable à celle de leur père, tandis que les deux autres, Barad et Tren, trainait une réputation de tueurs cruels et sadiques prêts à toutes les bassesses pour triompher. Le quatrième, Lenan, n'avait pas combattu sur le front pendant la guerre et Ienaï ne savait donc rien à son sujet. Les cinq hommes s'arrêtèrent quelques pas devant lui et Orm prit la parole :</w:t>
       </w:r>
     </w:p>
     <w:p>
@@ -4189,39 +3281,7 @@
           <w:rFonts w:ascii="Calibri" w:eastAsia="Times New Roman" w:hAnsi="Calibri" w:cs="Times New Roman"/>
           <w:lang w:eastAsia="fr-FR"/>
         </w:rPr>
-        <w:t xml:space="preserve">Je te salue </w:t>
-      </w:r>
-      <w:proofErr w:type="spellStart"/>
-      <w:r>
-        <w:rPr>
-          <w:rFonts w:ascii="Calibri" w:eastAsia="Times New Roman" w:hAnsi="Calibri" w:cs="Times New Roman"/>
-          <w:lang w:eastAsia="fr-FR"/>
-        </w:rPr>
-        <w:t>Ienaï</w:t>
-      </w:r>
-      <w:proofErr w:type="spellEnd"/>
-      <w:r>
-        <w:rPr>
-          <w:rFonts w:ascii="Calibri" w:eastAsia="Times New Roman" w:hAnsi="Calibri" w:cs="Times New Roman"/>
-          <w:lang w:eastAsia="fr-FR"/>
-        </w:rPr>
-        <w:t xml:space="preserve"> Kotor, seigneur des varakashis et veilleur des terres orientales. Notre roi </w:t>
-      </w:r>
-      <w:proofErr w:type="spellStart"/>
-      <w:r>
-        <w:rPr>
-          <w:rFonts w:ascii="Calibri" w:eastAsia="Times New Roman" w:hAnsi="Calibri" w:cs="Times New Roman"/>
-          <w:lang w:eastAsia="fr-FR"/>
-        </w:rPr>
-        <w:t>Agamon</w:t>
-      </w:r>
-      <w:proofErr w:type="spellEnd"/>
-      <w:r>
-        <w:rPr>
-          <w:rFonts w:ascii="Calibri" w:eastAsia="Times New Roman" w:hAnsi="Calibri" w:cs="Times New Roman"/>
-          <w:lang w:eastAsia="fr-FR"/>
-        </w:rPr>
-        <w:t xml:space="preserve"> attendait ta venue et te prie de le rejoindre dans la salle du trône.</w:t>
+        <w:t>Je te salue Ienaï Kotor, seigneur des varakashis et veilleur des terres orientales. Notre roi Agamon attendait ta venue et te prie de le rejoindre dans la salle du trône.</w:t>
       </w:r>
     </w:p>
     <w:p>
@@ -4260,23 +3320,7 @@
           <w:rFonts w:ascii="Calibri" w:eastAsia="Times New Roman" w:hAnsi="Calibri" w:cs="Times New Roman"/>
           <w:lang w:eastAsia="fr-FR"/>
         </w:rPr>
-        <w:t xml:space="preserve">Ouvrez donc la voie </w:t>
-      </w:r>
-      <w:proofErr w:type="spellStart"/>
-      <w:r>
-        <w:rPr>
-          <w:rFonts w:ascii="Calibri" w:eastAsia="Times New Roman" w:hAnsi="Calibri" w:cs="Times New Roman"/>
-          <w:lang w:eastAsia="fr-FR"/>
-        </w:rPr>
-        <w:t>Orm</w:t>
-      </w:r>
-      <w:proofErr w:type="spellEnd"/>
-      <w:r>
-        <w:rPr>
-          <w:rFonts w:ascii="Calibri" w:eastAsia="Times New Roman" w:hAnsi="Calibri" w:cs="Times New Roman"/>
-          <w:lang w:eastAsia="fr-FR"/>
-        </w:rPr>
-        <w:t xml:space="preserve"> des merashis. Il me tarde de m'entretenir avec votre souverain.</w:t>
+        <w:t>Ouvrez donc la voie Orm des merashis. Il me tarde de m'entretenir avec votre souverain.</w:t>
       </w:r>
     </w:p>
     <w:p>
@@ -4380,71 +3424,7 @@
           <w:rFonts w:ascii="Calibri" w:eastAsia="Times New Roman" w:hAnsi="Calibri" w:cs="Times New Roman"/>
           <w:lang w:eastAsia="fr-FR"/>
         </w:rPr>
-        <w:t xml:space="preserve"> avec son homologue </w:t>
-      </w:r>
-      <w:proofErr w:type="spellStart"/>
-      <w:r>
-        <w:rPr>
-          <w:rFonts w:ascii="Calibri" w:eastAsia="Times New Roman" w:hAnsi="Calibri" w:cs="Times New Roman"/>
-          <w:lang w:eastAsia="fr-FR"/>
-        </w:rPr>
-        <w:t>merashi</w:t>
-      </w:r>
-      <w:proofErr w:type="spellEnd"/>
-      <w:r>
-        <w:rPr>
-          <w:rFonts w:ascii="Calibri" w:eastAsia="Times New Roman" w:hAnsi="Calibri" w:cs="Times New Roman"/>
-          <w:lang w:eastAsia="fr-FR"/>
-        </w:rPr>
-        <w:t xml:space="preserve">. Lorsqu'ils avaient quitté Rhiannon </w:t>
-      </w:r>
-      <w:proofErr w:type="spellStart"/>
-      <w:r>
-        <w:rPr>
-          <w:rFonts w:ascii="Calibri" w:eastAsia="Times New Roman" w:hAnsi="Calibri" w:cs="Times New Roman"/>
-          <w:lang w:eastAsia="fr-FR"/>
-        </w:rPr>
-        <w:t>Agamon</w:t>
-      </w:r>
-      <w:proofErr w:type="spellEnd"/>
-      <w:r>
-        <w:rPr>
-          <w:rFonts w:ascii="Calibri" w:eastAsia="Times New Roman" w:hAnsi="Calibri" w:cs="Times New Roman"/>
-          <w:lang w:eastAsia="fr-FR"/>
-        </w:rPr>
-        <w:t xml:space="preserve"> était un être au corps vieillissant mais toujours capable d'en remontrer aux plus jeunes sur le plan physique. Aujourd'hui </w:t>
-      </w:r>
-      <w:proofErr w:type="spellStart"/>
-      <w:r>
-        <w:rPr>
-          <w:rFonts w:ascii="Calibri" w:eastAsia="Times New Roman" w:hAnsi="Calibri" w:cs="Times New Roman"/>
-          <w:lang w:eastAsia="fr-FR"/>
-        </w:rPr>
-        <w:t>Ienaï</w:t>
-      </w:r>
-      <w:proofErr w:type="spellEnd"/>
-      <w:r>
-        <w:rPr>
-          <w:rFonts w:ascii="Calibri" w:eastAsia="Times New Roman" w:hAnsi="Calibri" w:cs="Times New Roman"/>
-          <w:lang w:eastAsia="fr-FR"/>
-        </w:rPr>
-        <w:t xml:space="preserve"> ne se l'imaginait même pas soulever une épée. Son corps était d'une maigreur terrifiante, le vieux seigneur semblait peser moins lourd que l'armure de métal-étoile délicatement ciselée qu'il portait. Son visage s'était creusé, ridé, flétri, accentuant ses traits et son nez aquilin. Des siècles de tristesse et de rancœur lui donnait une mine aigrie et cruelle. Une seule chose </w:t>
-      </w:r>
-      <w:proofErr w:type="gramStart"/>
-      <w:r>
-        <w:rPr>
-          <w:rFonts w:ascii="Calibri" w:eastAsia="Times New Roman" w:hAnsi="Calibri" w:cs="Times New Roman"/>
-          <w:lang w:eastAsia="fr-FR"/>
-        </w:rPr>
-        <w:t>en lui</w:t>
-      </w:r>
-      <w:proofErr w:type="gramEnd"/>
-      <w:r>
-        <w:rPr>
-          <w:rFonts w:ascii="Calibri" w:eastAsia="Times New Roman" w:hAnsi="Calibri" w:cs="Times New Roman"/>
-          <w:lang w:eastAsia="fr-FR"/>
-        </w:rPr>
-        <w:t xml:space="preserve"> semblait n'avoir pas vieilli depuis toutes ces années : ses yeux gris qui brillaient d'une grande intelligence. Le varakashi sentit sa gorge se serrer. Il savait que l'homme sous ses yeux </w:t>
+        <w:t xml:space="preserve"> avec son homologue merashi. Lorsqu'ils avaient quitté Rhiannon Agamon était un être au corps vieillissant mais toujours capable d'en remontrer aux plus jeunes sur le plan physique. Aujourd'hui Ienaï ne se l'imaginait même pas soulever une épée. Son corps était d'une maigreur terrifiante, le vieux seigneur semblait peser moins lourd que l'armure de métal-étoile délicatement ciselée qu'il portait. Son visage s'était creusé, ridé, flétri, accentuant ses traits et son nez aquilin. Des siècles de tristesse et de rancœur lui donnait une mine aigrie et cruelle. Une seule chose en lui semblait n'avoir pas vieilli depuis toutes ces années : ses yeux gris qui brillaient d'une grande intelligence. Le varakashi sentit sa gorge se serrer. Il savait que l'homme sous ses yeux </w:t>
       </w:r>
       <w:r>
         <w:rPr>
@@ -4552,23 +3532,7 @@
           <w:rFonts w:ascii="Calibri" w:eastAsia="Times New Roman" w:hAnsi="Calibri" w:cs="Times New Roman"/>
           <w:lang w:eastAsia="fr-FR"/>
         </w:rPr>
-        <w:t xml:space="preserve">Il fit signe à </w:t>
-      </w:r>
-      <w:proofErr w:type="spellStart"/>
-      <w:r>
-        <w:rPr>
-          <w:rFonts w:ascii="Calibri" w:eastAsia="Times New Roman" w:hAnsi="Calibri" w:cs="Times New Roman"/>
-          <w:lang w:eastAsia="fr-FR"/>
-        </w:rPr>
-        <w:t>Orm</w:t>
-      </w:r>
-      <w:proofErr w:type="spellEnd"/>
-      <w:r>
-        <w:rPr>
-          <w:rFonts w:ascii="Calibri" w:eastAsia="Times New Roman" w:hAnsi="Calibri" w:cs="Times New Roman"/>
-          <w:lang w:eastAsia="fr-FR"/>
-        </w:rPr>
-        <w:t xml:space="preserve"> et ses fils de les laisser et ceux-ci s'effacèrent dans l'ombre pendant que son interlocuteur prenait conscience qu'il ne fallait attendre aucune politesse de la part du souverain déchu. </w:t>
+        <w:t xml:space="preserve">Il fit signe à Orm et ses fils de les laisser et ceux-ci s'effacèrent dans l'ombre pendant que son interlocuteur prenait conscience qu'il ne fallait attendre aucune politesse de la part du souverain déchu. </w:t>
       </w:r>
     </w:p>
     <w:p>
@@ -4590,23 +3554,7 @@
           <w:rFonts w:ascii="Calibri" w:eastAsia="Times New Roman" w:hAnsi="Calibri" w:cs="Times New Roman"/>
           <w:lang w:eastAsia="fr-FR"/>
         </w:rPr>
-        <w:t xml:space="preserve">Je ne suis en rien votre geôlier, </w:t>
-      </w:r>
-      <w:proofErr w:type="spellStart"/>
-      <w:r>
-        <w:rPr>
-          <w:rFonts w:ascii="Calibri" w:eastAsia="Times New Roman" w:hAnsi="Calibri" w:cs="Times New Roman"/>
-          <w:lang w:eastAsia="fr-FR"/>
-        </w:rPr>
-        <w:t>Agamon</w:t>
-      </w:r>
-      <w:proofErr w:type="spellEnd"/>
-      <w:r>
-        <w:rPr>
-          <w:rFonts w:ascii="Calibri" w:eastAsia="Times New Roman" w:hAnsi="Calibri" w:cs="Times New Roman"/>
-          <w:lang w:eastAsia="fr-FR"/>
-        </w:rPr>
-        <w:t>. Je viens vous parler d'égal à égal.</w:t>
+        <w:t>Je ne suis en rien votre geôlier, Agamon. Je viens vous parler d'égal à égal.</w:t>
       </w:r>
     </w:p>
     <w:p>
@@ -4659,23 +3607,7 @@
           <w:rFonts w:ascii="Calibri" w:eastAsia="Times New Roman" w:hAnsi="Calibri" w:cs="Times New Roman"/>
           <w:lang w:eastAsia="fr-FR"/>
         </w:rPr>
-        <w:t xml:space="preserve">Il ne savait à rien de discutailler de titre ou de rang avec un homme comme celui-ci. </w:t>
-      </w:r>
-      <w:proofErr w:type="spellStart"/>
-      <w:r>
-        <w:rPr>
-          <w:rFonts w:ascii="Calibri" w:eastAsia="Times New Roman" w:hAnsi="Calibri" w:cs="Times New Roman"/>
-          <w:lang w:eastAsia="fr-FR"/>
-        </w:rPr>
-        <w:t>Ienaï</w:t>
-      </w:r>
-      <w:proofErr w:type="spellEnd"/>
-      <w:r>
-        <w:rPr>
-          <w:rFonts w:ascii="Calibri" w:eastAsia="Times New Roman" w:hAnsi="Calibri" w:cs="Times New Roman"/>
-          <w:lang w:eastAsia="fr-FR"/>
-        </w:rPr>
-        <w:t xml:space="preserve"> décida d'attaquer le cœur du sujet sans attendre. </w:t>
+        <w:t xml:space="preserve">Il ne savait à rien de discutailler de titre ou de rang avec un homme comme celui-ci. Ienaï décida d'attaquer le cœur du sujet sans attendre. </w:t>
       </w:r>
     </w:p>
     <w:p>
@@ -4704,23 +3636,7 @@
           <w:rFonts w:ascii="Calibri" w:eastAsia="Times New Roman" w:hAnsi="Calibri" w:cs="Times New Roman"/>
           <w:lang w:eastAsia="fr-FR"/>
         </w:rPr>
-        <w:t xml:space="preserve">Je sais également que vous vous êtes alliés à </w:t>
-      </w:r>
-      <w:proofErr w:type="spellStart"/>
-      <w:r>
-        <w:rPr>
-          <w:rFonts w:ascii="Calibri" w:eastAsia="Times New Roman" w:hAnsi="Calibri" w:cs="Times New Roman"/>
-          <w:lang w:eastAsia="fr-FR"/>
-        </w:rPr>
-        <w:t>Ouro</w:t>
-      </w:r>
-      <w:proofErr w:type="spellEnd"/>
-      <w:r>
-        <w:rPr>
-          <w:rFonts w:ascii="Calibri" w:eastAsia="Times New Roman" w:hAnsi="Calibri" w:cs="Times New Roman"/>
-          <w:lang w:eastAsia="fr-FR"/>
-        </w:rPr>
-        <w:t>. Est-ce la guerre que vous voulez ?</w:t>
+        <w:t>Je sais également que vous vous êtes alliés à Ouro. Est-ce la guerre que vous voulez ?</w:t>
       </w:r>
     </w:p>
     <w:p>
@@ -4798,23 +3714,7 @@
           <w:rFonts w:ascii="Calibri" w:eastAsia="Times New Roman" w:hAnsi="Calibri" w:cs="Times New Roman"/>
           <w:lang w:eastAsia="fr-FR"/>
         </w:rPr>
-        <w:t xml:space="preserve">Ainsi soit-il, </w:t>
-      </w:r>
-      <w:proofErr w:type="spellStart"/>
-      <w:r>
-        <w:rPr>
-          <w:rFonts w:ascii="Calibri" w:eastAsia="Times New Roman" w:hAnsi="Calibri" w:cs="Times New Roman"/>
-          <w:lang w:eastAsia="fr-FR"/>
-        </w:rPr>
-        <w:t>Agamon</w:t>
-      </w:r>
-      <w:proofErr w:type="spellEnd"/>
-      <w:r>
-        <w:rPr>
-          <w:rFonts w:ascii="Calibri" w:eastAsia="Times New Roman" w:hAnsi="Calibri" w:cs="Times New Roman"/>
-          <w:lang w:eastAsia="fr-FR"/>
-        </w:rPr>
-        <w:t xml:space="preserve">. </w:t>
+        <w:t xml:space="preserve">Ainsi soit-il, Agamon. </w:t>
       </w:r>
     </w:p>
     <w:p>
@@ -4831,23 +3731,7 @@
           <w:rFonts w:ascii="Calibri" w:eastAsia="Times New Roman" w:hAnsi="Calibri" w:cs="Times New Roman"/>
           <w:lang w:eastAsia="fr-FR"/>
         </w:rPr>
-        <w:t xml:space="preserve">Puis il se tourna et commença à marcher vers la porte. Le rire grinçant du Roi dans son dos le fit s’arrêté, inquiet. La voix du </w:t>
-      </w:r>
-      <w:proofErr w:type="spellStart"/>
-      <w:r>
-        <w:rPr>
-          <w:rFonts w:ascii="Calibri" w:eastAsia="Times New Roman" w:hAnsi="Calibri" w:cs="Times New Roman"/>
-          <w:lang w:eastAsia="fr-FR"/>
-        </w:rPr>
-        <w:t>merakashi</w:t>
-      </w:r>
-      <w:proofErr w:type="spellEnd"/>
-      <w:r>
-        <w:rPr>
-          <w:rFonts w:ascii="Calibri" w:eastAsia="Times New Roman" w:hAnsi="Calibri" w:cs="Times New Roman"/>
-          <w:lang w:eastAsia="fr-FR"/>
-        </w:rPr>
-        <w:t xml:space="preserve"> résonna dans la salle :</w:t>
+        <w:t>Puis il se tourna et commença à marcher vers la porte. Le rire grinçant du Roi dans son dos le fit s’arrêté, inquiet. La voix du merakashi résonna dans la salle :</w:t>
       </w:r>
     </w:p>
     <w:p>
@@ -4947,78 +3831,14 @@
           <w:rFonts w:ascii="Calibri" w:eastAsia="Times New Roman" w:hAnsi="Calibri" w:cs="Times New Roman"/>
           <w:lang w:eastAsia="fr-FR"/>
         </w:rPr>
-        <w:t xml:space="preserve">A ces mots les cinq </w:t>
-      </w:r>
-      <w:proofErr w:type="spellStart"/>
-      <w:r>
-        <w:rPr>
-          <w:rFonts w:ascii="Calibri" w:eastAsia="Times New Roman" w:hAnsi="Calibri" w:cs="Times New Roman"/>
-          <w:lang w:eastAsia="fr-FR"/>
-        </w:rPr>
-        <w:t>merakashis</w:t>
-      </w:r>
-      <w:proofErr w:type="spellEnd"/>
-      <w:r>
-        <w:rPr>
-          <w:rFonts w:ascii="Calibri" w:eastAsia="Times New Roman" w:hAnsi="Calibri" w:cs="Times New Roman"/>
-          <w:lang w:eastAsia="fr-FR"/>
-        </w:rPr>
-        <w:t xml:space="preserve"> encadrant le Gardien, tirèrent </w:t>
-      </w:r>
-      <w:r>
-        <w:rPr>
-          <w:rFonts w:ascii="Calibri" w:eastAsia="Times New Roman" w:hAnsi="Calibri" w:cs="Times New Roman"/>
-          <w:lang w:eastAsia="fr-FR"/>
-        </w:rPr>
-        <w:t xml:space="preserve">leur épée de leur fourreau et se jetèrent sur lui. L’être de lumière dégaina en une fraction de seconde et para deux attaques tandis qu’une troisième traversait sa poitrine. Il n’en ressentit aucune douleur ni aucune gêne et envoya son poing gauche volé dans le visage de </w:t>
-      </w:r>
-      <w:proofErr w:type="spellStart"/>
-      <w:r>
-        <w:rPr>
-          <w:rFonts w:ascii="Calibri" w:eastAsia="Times New Roman" w:hAnsi="Calibri" w:cs="Times New Roman"/>
-          <w:lang w:eastAsia="fr-FR"/>
-        </w:rPr>
-        <w:t>Lenan</w:t>
-      </w:r>
-      <w:proofErr w:type="spellEnd"/>
-      <w:r>
-        <w:rPr>
-          <w:rFonts w:ascii="Calibri" w:eastAsia="Times New Roman" w:hAnsi="Calibri" w:cs="Times New Roman"/>
-          <w:lang w:eastAsia="fr-FR"/>
-        </w:rPr>
-        <w:t xml:space="preserve">, le responsable. Il entendit avec satisfaction des os se briser sous son coup mais sentit soudain les bras puissants de </w:t>
-      </w:r>
-      <w:proofErr w:type="spellStart"/>
-      <w:r>
-        <w:rPr>
-          <w:rFonts w:ascii="Calibri" w:eastAsia="Times New Roman" w:hAnsi="Calibri" w:cs="Times New Roman"/>
-          <w:lang w:eastAsia="fr-FR"/>
-        </w:rPr>
-        <w:t>Vord</w:t>
-      </w:r>
-      <w:proofErr w:type="spellEnd"/>
-      <w:r>
-        <w:rPr>
-          <w:rFonts w:ascii="Calibri" w:eastAsia="Times New Roman" w:hAnsi="Calibri" w:cs="Times New Roman"/>
-          <w:lang w:eastAsia="fr-FR"/>
-        </w:rPr>
-        <w:t xml:space="preserve"> le ceinturer par derrière pendant que les trois autres se jetaient sur lui. Par pur réflexe il se servit dans sa lumière, la projetant autour de lui et élevant sa température. Ses attaquants éblouis reculèrent tandis que </w:t>
-      </w:r>
-      <w:proofErr w:type="spellStart"/>
-      <w:r>
-        <w:rPr>
-          <w:rFonts w:ascii="Calibri" w:eastAsia="Times New Roman" w:hAnsi="Calibri" w:cs="Times New Roman"/>
-          <w:lang w:eastAsia="fr-FR"/>
-        </w:rPr>
-        <w:t>Vord</w:t>
-      </w:r>
-      <w:proofErr w:type="spellEnd"/>
-      <w:r>
-        <w:rPr>
-          <w:rFonts w:ascii="Calibri" w:eastAsia="Times New Roman" w:hAnsi="Calibri" w:cs="Times New Roman"/>
-          <w:lang w:eastAsia="fr-FR"/>
-        </w:rPr>
-        <w:t xml:space="preserve"> poussait un hurlement de souffrance, le torse et les bras brulés par l’armure du Gardien devenue fumante. Le varakashi donna un puissant coup de tête en arrière, brisant le nez du guerrier adverse et le forçant à lâcher. Libre, il s’apprêtait à se transporter hors du palais quand un</w:t>
+        <w:t xml:space="preserve">A ces mots les cinq merakashis encadrant le Gardien, tirèrent </w:t>
+      </w:r>
+      <w:r>
+        <w:rPr>
+          <w:rFonts w:ascii="Calibri" w:eastAsia="Times New Roman" w:hAnsi="Calibri" w:cs="Times New Roman"/>
+          <w:lang w:eastAsia="fr-FR"/>
+        </w:rPr>
+        <w:t>leur épée de leur fourreau et se jetèrent sur lui. L’être de lumière dégaina en une fraction de seconde et para deux attaques tandis qu’une troisième traversait sa poitrine. Il n’en ressentit aucune douleur ni aucune gêne et envoya son poing gauche volé dans le visage de Lenan, le responsable. Il entendit avec satisfaction des os se briser sous son coup mais sentit soudain les bras puissants de Vord le ceinturer par derrière pendant que les trois autres se jetaient sur lui. Par pur réflexe il se servit dans sa lumière, la projetant autour de lui et élevant sa température. Ses attaquants éblouis reculèrent tandis que Vord poussait un hurlement de souffrance, le torse et les bras brulés par l’armure du Gardien devenue fumante. Le varakashi donna un puissant coup de tête en arrière, brisant le nez du guerrier adverse et le forçant à lâcher. Libre, il s’apprêtait à se transporter hors du palais quand un</w:t>
       </w:r>
       <w:r>
         <w:rPr>
@@ -5039,85 +3859,21 @@
           <w:rFonts w:ascii="Calibri" w:eastAsia="Times New Roman" w:hAnsi="Calibri" w:cs="Times New Roman"/>
           <w:lang w:eastAsia="fr-FR"/>
         </w:rPr>
-        <w:t xml:space="preserve"> Une armure de métal sombre se tenait là, une brume étrange s’échappant de chacun de ses interstices. L’armure semblait ancienne, mal entretenue et une odeur de mort et de terreur s’en dégageait. Elle était surmontée d’un heaume représentait un crâne et au fond de ces orbites brillait une lueur verte malveillante. Le guerrier de lumière tremble, impressionné par l’adversaire qui se trouvait devant lui. Il recula d’un pas, cherchant du regard une autre issue et se faisant aperçut </w:t>
-      </w:r>
-      <w:proofErr w:type="spellStart"/>
-      <w:r>
-        <w:rPr>
-          <w:rFonts w:ascii="Calibri" w:eastAsia="Times New Roman" w:hAnsi="Calibri" w:cs="Times New Roman"/>
-          <w:lang w:eastAsia="fr-FR"/>
-        </w:rPr>
-        <w:t>Orm</w:t>
-      </w:r>
-      <w:proofErr w:type="spellEnd"/>
-      <w:r>
-        <w:rPr>
-          <w:rFonts w:ascii="Calibri" w:eastAsia="Times New Roman" w:hAnsi="Calibri" w:cs="Times New Roman"/>
-          <w:lang w:eastAsia="fr-FR"/>
-        </w:rPr>
-        <w:t xml:space="preserve"> et ses fils reculant eux aussi, le visage tordu par la peur tandis que le rire grinçant du Roi sans Couronne retentissait à  nouveau dans la salle tel le croassement d’un corbeau. En proie à un inexplicable effroi sans cesse grandissant le Gardien</w:t>
-      </w:r>
-      <w:r>
-        <w:rPr>
-          <w:rFonts w:ascii="Calibri" w:eastAsia="Times New Roman" w:hAnsi="Calibri" w:cs="Times New Roman"/>
-          <w:lang w:eastAsia="fr-FR"/>
-        </w:rPr>
-        <w:t xml:space="preserve"> raffermi sa prise sur son épée, s’apprêtant à combattre le nouveau-venu, celui-ci se mit soudain à avancer, un pas après l’autre avec une lenteur mortelle. Pendant qu’il s’approchait son adversaire restait immobile, continuant à observer son armure massive, ornée de </w:t>
-      </w:r>
-      <w:proofErr w:type="spellStart"/>
-      <w:r>
-        <w:rPr>
-          <w:rFonts w:ascii="Calibri" w:eastAsia="Times New Roman" w:hAnsi="Calibri" w:cs="Times New Roman"/>
-          <w:lang w:eastAsia="fr-FR"/>
-        </w:rPr>
-        <w:t>runes</w:t>
-      </w:r>
-      <w:proofErr w:type="spellEnd"/>
-      <w:r>
-        <w:rPr>
-          <w:rFonts w:ascii="Calibri" w:eastAsia="Times New Roman" w:hAnsi="Calibri" w:cs="Times New Roman"/>
-          <w:lang w:eastAsia="fr-FR"/>
-        </w:rPr>
-        <w:t xml:space="preserve"> antiques à la signification maléfique. Le regard d’</w:t>
-      </w:r>
-      <w:proofErr w:type="spellStart"/>
-      <w:r>
-        <w:rPr>
-          <w:rFonts w:ascii="Calibri" w:eastAsia="Times New Roman" w:hAnsi="Calibri" w:cs="Times New Roman"/>
-          <w:lang w:eastAsia="fr-FR"/>
-        </w:rPr>
-        <w:t>Ienaï</w:t>
-      </w:r>
-      <w:proofErr w:type="spellEnd"/>
-      <w:r>
-        <w:rPr>
-          <w:rFonts w:ascii="Calibri" w:eastAsia="Times New Roman" w:hAnsi="Calibri" w:cs="Times New Roman"/>
-          <w:lang w:eastAsia="fr-FR"/>
-        </w:rPr>
-        <w:t xml:space="preserve"> glissa lentement vers l’arme que maniait l’étranger, une immense épée brillant d’une lueur verdâtre dans la pénombre. A sa vue il la reconnu immédiatement et son effroi</w:t>
-      </w:r>
-      <w:r>
-        <w:rPr>
-          <w:rFonts w:ascii="Calibri" w:eastAsia="Times New Roman" w:hAnsi="Calibri" w:cs="Times New Roman"/>
-          <w:lang w:eastAsia="fr-FR"/>
-        </w:rPr>
-        <w:t xml:space="preserve"> se mua en une terreur panique, incontrôlable. Il lâcha son épée et dans un cri tenta de se transporter le plus loin possible de ce cauchemar. Mais alors que tout son corps bondissait en avant, traversant l’espace en une minuscule fraction de seconde il sentit une main glacée se refermer sur sa gorge à une vitesse surhumaine. L'ennemi était là, devant lui, le soulevant du sol d’une main. Terrorisé le champion de varakashi se débattit, tentant de fuir, mais la poigne d’acier refusait de bouger, refusait de lâcher. Il aperçut </w:t>
-      </w:r>
-      <w:proofErr w:type="spellStart"/>
-      <w:r>
-        <w:rPr>
-          <w:rFonts w:ascii="Calibri" w:eastAsia="Times New Roman" w:hAnsi="Calibri" w:cs="Times New Roman"/>
-          <w:lang w:eastAsia="fr-FR"/>
-        </w:rPr>
-        <w:t>Agamon</w:t>
-      </w:r>
-      <w:proofErr w:type="spellEnd"/>
-      <w:r>
-        <w:rPr>
-          <w:rFonts w:ascii="Calibri" w:eastAsia="Times New Roman" w:hAnsi="Calibri" w:cs="Times New Roman"/>
-          <w:lang w:eastAsia="fr-FR"/>
-        </w:rPr>
-        <w:t xml:space="preserve"> derrière l’être le regardant une grimace narquoise plaquée  sur le visage. Dans un dernier effort il tenta de lancer son esprit vers la Voyante dans une ultime tentative pour la contacter mais un grand froid l’envahi brutalement, partant de sa poitrine. Haletant il baissa les yeux, découvrant la terrible épée plantée dans sa poitrine, drainant toute sa force. Un hurlement horrible s’échappa de ses lèvres puis dans un fracas métallique l’armure du Gardien s’écrasa sur le sol, vide.</w:t>
+        <w:t xml:space="preserve"> Une armure de métal sombre se tenait là, une brume étrange s’échappant de chacun de ses interstices. L’armure semblait ancienne, mal entretenue et une odeur de mort et de terreur s’en dégageait. Elle était surmontée d’un heaume représentait un crâne et au fond de ces orbites brillait une lueur verte malveillante. Le guerrier de lumière tremble, impressionné par l’adversaire qui se trouvait devant lui. Il recula d’un pas, cherchant du regard une autre issue et se faisant aperçut Orm et ses fils reculant eux aussi, le visage tordu par la peur tandis que le rire grinçant du Roi sans Couronne retentissait à  nouveau dans la salle tel le croassement d’un corbeau. En proie à un inexplicable effroi sans cesse grandissant le Gardien</w:t>
+      </w:r>
+      <w:r>
+        <w:rPr>
+          <w:rFonts w:ascii="Calibri" w:eastAsia="Times New Roman" w:hAnsi="Calibri" w:cs="Times New Roman"/>
+          <w:lang w:eastAsia="fr-FR"/>
+        </w:rPr>
+        <w:t xml:space="preserve"> raffermi sa prise sur son épée, s’apprêtant à combattre le nouveau-venu, celui-ci se mit soudain à avancer, un pas après l’autre avec une lenteur mortelle. Pendant qu’il s’approchait son adversaire restait immobile, continuant à observer son armure massive, ornée de runes antiques à la signification maléfique. Le regard d’Ienaï glissa lentement vers l’arme que maniait l’étranger, une immense épée brillant d’une lueur verdâtre dans la pénombre. A sa vue il la reconnu immédiatement et son effroi</w:t>
+      </w:r>
+      <w:r>
+        <w:rPr>
+          <w:rFonts w:ascii="Calibri" w:eastAsia="Times New Roman" w:hAnsi="Calibri" w:cs="Times New Roman"/>
+          <w:lang w:eastAsia="fr-FR"/>
+        </w:rPr>
+        <w:t xml:space="preserve"> se mua en une terreur panique, incontrôlable. Il lâcha son épée et dans un cri tenta de se transporter le plus loin possible de ce cauchemar. Mais alors que tout son corps bondissait en avant, traversant l’espace en une minuscule fraction de seconde il sentit une main glacée se refermer sur sa gorge à une vitesse surhumaine. L'ennemi était là, devant lui, le soulevant du sol d’une main. Terrorisé le champion de varakashi se débattit, tentant de fuir, mais la poigne d’acier refusait de bouger, refusait de lâcher. Il aperçut Agamon derrière l’être le regardant une grimace narquoise plaquée  sur le visage. Dans un dernier effort il tenta de lancer son esprit vers la Voyante dans une ultime tentative pour la contacter mais un grand froid l’envahi brutalement, partant de sa poitrine. Haletant il baissa les yeux, découvrant la terrible épée plantée dans sa poitrine, drainant toute sa force. Un hurlement horrible s’échappa de ses lèvres puis dans un fracas métallique l’armure du Gardien s’écrasa sur le sol, vide.</w:t>
       </w:r>
     </w:p>
     <w:p>
@@ -5134,61 +3890,25 @@
         <w:ind w:firstLine="708"/>
       </w:pPr>
       <w:r>
-        <w:t xml:space="preserve">Le Gardien était mort. Et depuis ce terrible jour, deux semaines auparavant le monde semblait tourner sur un autre axe. La plupart des rhiannans avait ressenti la mort du chevalier éthéré, chacun à leur façon, </w:t>
-      </w:r>
-      <w:proofErr w:type="spellStart"/>
-      <w:r>
-        <w:t>Torkel</w:t>
-      </w:r>
-      <w:proofErr w:type="spellEnd"/>
-      <w:r>
-        <w:t xml:space="preserve"> avait senti une profonde douleur au sein de sa poitrine tel un coup de poignard et avait entendu les échos lointains d’un hurlement de terreur résonner dans ses oreilles. Il avait tout de suite compris que ce monde entrait dans une ère de changement majeur. Et au fur et à mesure que les jours avançaient cette nouvelle ère s’annonçait toujours plus funeste. Les Monts Sombres vomissaient des légions d’Asservis dans un flot ininterrompu qui se répandaient sur les bords du Grand Désert les séparant des terres civilisées et petit à petit ces cohortes armées </w:t>
-      </w:r>
-      <w:r>
-        <w:t xml:space="preserve">s’en rapprochaient. De nombreux rhiannans affluaient à Amon </w:t>
-      </w:r>
-      <w:proofErr w:type="spellStart"/>
-      <w:r>
-        <w:t>Ereb</w:t>
-      </w:r>
-      <w:proofErr w:type="spellEnd"/>
-      <w:r>
-        <w:t>, déterminés à se battre pour les éridoriens. Des diplomates et généraux délégués par la majorité des dirigeants des peuples libres arrivaient chaque jour dans la capitale d’</w:t>
-      </w:r>
-      <w:proofErr w:type="spellStart"/>
-      <w:r>
-        <w:t>Aeth</w:t>
-      </w:r>
-      <w:proofErr w:type="spellEnd"/>
-      <w:r>
-        <w:t xml:space="preserve"> afin d’organiser au plus tôt la guerre en marche. Le roi </w:t>
-      </w:r>
-      <w:proofErr w:type="spellStart"/>
-      <w:r>
-        <w:t>Aeron</w:t>
-      </w:r>
-      <w:proofErr w:type="spellEnd"/>
-      <w:r>
-        <w:t xml:space="preserve"> VI d’</w:t>
-      </w:r>
-      <w:proofErr w:type="spellStart"/>
-      <w:r>
-        <w:t>Aeth</w:t>
-      </w:r>
-      <w:proofErr w:type="spellEnd"/>
-      <w:r>
-        <w:t xml:space="preserve"> était débordé par cette situation sans précédent et le Forgeron ainsi que les plus éminents </w:t>
-      </w:r>
-      <w:proofErr w:type="spellStart"/>
-      <w:r>
-        <w:t>varakishis</w:t>
-      </w:r>
-      <w:proofErr w:type="spellEnd"/>
-      <w:r>
-        <w:t xml:space="preserve"> se relayaient à ses côtés pour l’assister. Les Avatars de Courage et d’Honneur passaient leurs journées à préparer l’armée, coordonner les opérations militaires en c</w:t>
-      </w:r>
-      <w:r>
-        <w:t>ours, convoquer le ban, le Héraut de Justice quant à lui s’entretenait avec les émissaires étrangers et une pléthore de nobles couraient en permanence dans les couloirs du palais s’</w:t>
+        <w:t xml:space="preserve">Le Gardien était mort. Et depuis ce terrible jour, deux semaines auparavant le monde semblait tourner sur un autre axe. La plupart des rhiannans avait ressenti la mort du chevalier éthéré, chacun à leur façon, Torkel avait senti une profonde douleur au sein de sa poitrine tel un coup de poignard et avait entendu les échos lointains d’un hurlement de terreur résonner dans ses oreilles. Il avait tout de suite compris que ce monde entrait dans une ère de changement majeur. Et au fur et à mesure que les jours avançaient cette nouvelle ère s’annonçait toujours plus funeste. Les Monts Sombres vomissaient des légions d’Asservis dans un flot ininterrompu qui se répandaient sur les bords du Grand Désert les séparant des terres civilisées et petit à petit ces cohortes armées </w:t>
+      </w:r>
+      <w:r>
+        <w:t>s’en rapprochaient. De nombreux rhiannans affluaient à Amon Ereb, déterminés à se battre pour les éridoriens. Des diplomates et généraux délégués par la majorité des dirigeants des peuples libres arrivaient chaque jour dans la capitale d’Aeth afin d’organiser au plus tôt la guerre en marche. Le roi Aeron VI d’Aeth était débordé par cette situation sans précédent et le Forgeron ainsi que les plus éminents varakishis se relayaient à ses cô</w:t>
+      </w:r>
+      <w:r>
+        <w:t>tés pour l’assister. Les Parangons</w:t>
+      </w:r>
+      <w:r>
+        <w:t xml:space="preserve"> de Courage et d’Honneur passaient leurs journées à préparer l’armée, coordonner les opérations militaires en c</w:t>
+      </w:r>
+      <w:r>
+        <w:t>o</w:t>
+      </w:r>
+      <w:r>
+        <w:t>urs, convoquer le ban, le Parangon</w:t>
+      </w:r>
+      <w:r>
+        <w:t xml:space="preserve"> de Justice quant à lui s’entretenait avec les émissaires étrangers et une pléthore de nobles couraient en permanence dans les couloirs du palais s’</w:t>
       </w:r>
       <w:r>
         <w:t>affairant à diverses tâches.</w:t>
@@ -5199,34 +3919,22 @@
         <w:ind w:firstLine="708"/>
       </w:pPr>
       <w:r>
-        <w:t xml:space="preserve">De son côté le géant barbu s’attelait avec acharnement dans sa forge pour achever la commande de la Voyante. Il avait vu avec grande joie son ancien apprenti éridorien </w:t>
-      </w:r>
-      <w:proofErr w:type="spellStart"/>
-      <w:r>
-        <w:t>Androus</w:t>
-      </w:r>
-      <w:proofErr w:type="spellEnd"/>
-      <w:r>
-        <w:t xml:space="preserve"> venir à son aide, lui-même devenu un maitre acclamé au cours des années écoulées depuis son départ et désormais entouré par plusieurs apprentis et forgerons de moindre talent. Tout ce beau monde s’acharnait sur les fourneaux et enclumes nuits et jours les hommes forgeant des armes et armures pour les combattants humains tandis que </w:t>
-      </w:r>
-      <w:proofErr w:type="spellStart"/>
-      <w:r>
-        <w:t>Torkel</w:t>
-      </w:r>
-      <w:proofErr w:type="spellEnd"/>
-      <w:r>
-        <w:t xml:space="preserve"> et </w:t>
-      </w:r>
-      <w:proofErr w:type="spellStart"/>
-      <w:r>
-        <w:t>Androus</w:t>
-      </w:r>
-      <w:proofErr w:type="spellEnd"/>
-      <w:r>
-        <w:t xml:space="preserve"> s’</w:t>
-      </w:r>
-      <w:r>
-        <w:t xml:space="preserve">affairaient sur la création de cette arme sensée tous les sauver. Le mythique forgeron réparait et affutait aussi les armes de ses compatriotes de retour à la capitale. Il avait même réussi à forger une lance pour son fils en un temps record. Les autres forgerons l’avaient regardé avec des yeux ébahis sortir une magnifique lance à la lame d’un rouge sang en à peine une journée. Quand ils lui avaient demandés comment il avait réussi un tel tour de force il s’était contenté d’éclater d’un rire rocailleux en répondant « Avais-je le temps pour faire autrement ? » avant de s’éloigner, hilare. </w:t>
+        <w:t>De son côté le géant barbu s’attelait avec acharnement dans sa forge pour achever la commande de la Voyante. Il avait vu avec grande joie son ancien apprenti éridorien Androus venir à son aide, lui-même devenu un maitre acclamé au cours des années écoulées depuis son départ et désormais entouré par plusieurs apprentis et forgerons de moindre talent. Tout ce beau monde s’acharnait sur les fourneaux et enclumes nuits et jours les hommes forgeant des armes et armures pour les combattants humains tandis que Torkel et Androus s’</w:t>
+      </w:r>
+      <w:r>
+        <w:t>affairaient sur la création de cette arme sensée tous les sauver. Le mythique forgeron réparait et affutait aussi les armes de ses compatriotes de retour à la capitale. Il avai</w:t>
+      </w:r>
+      <w:r>
+        <w:t>t même réussi à forger une épée</w:t>
+      </w:r>
+      <w:r>
+        <w:t xml:space="preserve"> pour son fils en un temps record. Les autres forgerons l’avaient regardé avec des yeux éb</w:t>
+      </w:r>
+      <w:r>
+        <w:t>ahis sortir une magnifique épée</w:t>
+      </w:r>
+      <w:r>
+        <w:t xml:space="preserve"> à la lame d’un rouge sang en à peine une journée. Quand ils lui avaient demandés comment il avait réussi un tel tour de force il s’était contenté d’éclater d’un rire rocailleux en répondant « Avais-je le temps pour faire autrement ? » avant de s’éloigner, hilare. </w:t>
       </w:r>
     </w:p>
     <w:p>
@@ -5234,26 +3942,22 @@
         <w:ind w:firstLine="708"/>
       </w:pPr>
       <w:r>
-        <w:t xml:space="preserve">Depuis il passait ses jours à travailler sur l’épée et la majeure partie de ses nuits au palais à parler stratégie avec le roi et ses conseillers des deux races. Se faisant il avait appris de terribles nouvelles : les armées des </w:t>
-      </w:r>
-      <w:proofErr w:type="spellStart"/>
-      <w:r>
-        <w:t>Merakashis</w:t>
-      </w:r>
-      <w:proofErr w:type="spellEnd"/>
-      <w:r>
-        <w:t xml:space="preserve"> étaient bien plus importantes que ce à quoi il s’attendait</w:t>
-      </w:r>
-      <w:r>
-        <w:t xml:space="preserve">, des </w:t>
-      </w:r>
-      <w:proofErr w:type="spellStart"/>
-      <w:r>
-        <w:t>Merakashis</w:t>
-      </w:r>
-      <w:proofErr w:type="spellEnd"/>
-      <w:r>
-        <w:t xml:space="preserve"> étaient sortis des Landes Désolées avec les Asservis et le Dragon était réveillé et prêt à suivre l’armée au combat. Le Vieil Aigle et deux de ses fils avaient disparus au cours d’une mission de reconnaissance, ils étaient présumées morts ce qui avait violemment refroidi l’enthousiasme des Aigles pour leurs mission d’exploration et de reconnaissance. En plus de cela on ignorait toujours quel terrible mal avait pu vaincre le Gardien, les Avatars espéraient que cet être quel qu’il soit avait été blessé au cours du combat qui avait dû avoir lieu mais on voyait un avis très différent brillé dans les yeux de ces guerriers humanoïdes auréolés de lumière. En effet ils avaient beau dépasser n’importe quel homme de près de deux têtes et avoir combattu plus souvent que la plupart des autres membres de leur peuple on pouvait discerner </w:t>
+        <w:t>Depuis il passait ses jours à travailler sur l’épée</w:t>
+      </w:r>
+      <w:r>
+        <w:t xml:space="preserve"> de la Voyante</w:t>
+      </w:r>
+      <w:r>
+        <w:t xml:space="preserve"> et la majeure partie de ses nuits au palais à parler stratégie avec le roi et ses conseillers des deux races. Se faisant il avait appris de terribles nouvelles : les armées des Merakashis étaient bien plus importantes que ce à quoi il s’attendait</w:t>
+      </w:r>
+      <w:r>
+        <w:t>, des Merakashis étaient sortis des Landes Désolées avec les Asservis et le Dragon était réveillé et prêt à suivre l’armée au combat. Le Vieil Aigle et deux de ses fils avaient disparus au cours d’une mission de reconnaissance, ils étaient présumées morts ce qui avait violemment refroidi l’enthousiasme des Aigles pour leurs mission d’exploration et de reconnaissance. En plus de cela on ignorait toujours quel terrible mal avait pu</w:t>
+      </w:r>
+      <w:r>
+        <w:t xml:space="preserve"> vaincre le Gardien, les Parangonsava</w:t>
+      </w:r>
+      <w:r>
+        <w:t xml:space="preserve"> espéraient que cet être quel qu’il soit avait été blessé au cours du combat qui avait dû avoir lieu mais on voyait un avis très différent brillé dans les yeux de ces guerriers humanoïdes auréolés de lumière. En effet ils avaient beau dépasser n’importe quel homme de près de deux têtes et avoir combattu plus souvent que la plupart des autres membres de leur peuple on pouvait discerner </w:t>
       </w:r>
       <w:r>
         <w:t xml:space="preserve">un fragile éclat de peur briller au fond de leurs yeux quand les nobles éridoriens regardaient ailleurs. </w:t>
@@ -5263,17 +3967,18 @@
       <w:pPr>
         <w:ind w:firstLine="708"/>
       </w:pPr>
-      <w:proofErr w:type="spellStart"/>
-      <w:r>
-        <w:t>Torkel</w:t>
-      </w:r>
-      <w:proofErr w:type="spellEnd"/>
-      <w:r>
-        <w:t xml:space="preserve"> avait eu une entrevue avec eux en privé et les deux frères lui avaient confirmé leur peur. Ils craignaient être face à un mal bien plus puissant qu’eux, un mal qui avait déjà réussi à tuer l’un des combattants les plus formidables n’ayant jamais existé. Ils avaient également peur que les siècles de paix aient émoussé la bravoure des Varakashis, que certains d’entre eux ne participeraient </w:t>
+      <w:r>
+        <w:t xml:space="preserve">Torkel avait eu une entrevue avec eux en privé et les deux frères lui avaient confirmé leur peur. Ils craignaient être face à un mal bien plus puissant qu’eux, un mal qui avait déjà réussi à tuer l’un des combattants les plus formidables n’ayant jamais existé. Ils avaient également peur que les </w:t>
       </w:r>
       <w:r>
         <w:lastRenderedPageBreak/>
-        <w:t xml:space="preserve">pas à la guerre et que les hommes libres ne soient pas en mesure de repousser les Asservis. Entendre l’Avatar du Courage, un guerrier ayant reçu ce titre par égard à ses nombreux succès militaires et à sa vaillance sans égal sur un champ de bataille avait fait naître une boule d’angoisse au cœur du ventre du rhiannan barbu et au fur et à mesure que les rhiannans arrivaient dans la capitale il lui semblait discerner la même angoisse, les même inquiétudes chez chacun d’entre eux. </w:t>
+        <w:t>siècles de paix aient émoussé la bravoure des Varakashis, que certains d’entre eux ne participeraient pas à la guerre et que les hommes libres ne soient pas en mesure de repousser</w:t>
+      </w:r>
+      <w:r>
+        <w:t xml:space="preserve"> les Asservis. Entendre le Parangon</w:t>
+      </w:r>
+      <w:r>
+        <w:t xml:space="preserve"> du Courage, un guerrier ayant reçu ce titre par égard à ses nombreux succès militaires et à sa vaillance sans égal sur un champ de bataille avait fait naître une boule d’angoisse au cœur du ventre du rhiannan barbu et au fur et à mesure que les rhiannans arrivaient dans la capitale il lui semblait discerner la même angoisse, les même inquiétudes chez chacun d’entre eux. </w:t>
       </w:r>
     </w:p>
     <w:p>
@@ -5284,23 +3989,7 @@
         <w:t>Un seul d’entre eux semblait échapper à cette atmosphère tendue</w:t>
       </w:r>
       <w:r>
-        <w:t xml:space="preserve">. Un jeune </w:t>
-      </w:r>
-      <w:proofErr w:type="spellStart"/>
-      <w:r>
-        <w:t>varakishi</w:t>
-      </w:r>
-      <w:proofErr w:type="spellEnd"/>
-      <w:r>
-        <w:t xml:space="preserve"> arrivé le matin même à Amon </w:t>
-      </w:r>
-      <w:proofErr w:type="spellStart"/>
-      <w:r>
-        <w:t>Ereb</w:t>
-      </w:r>
-      <w:proofErr w:type="spellEnd"/>
-      <w:r>
-        <w:t xml:space="preserve">. Quelle n’avait pas été la joie du père lorsqu’il avait vu son fils apparaître un après-midi sur le pas de sa porte. Le Forgeron s’activait à sa forge quand il avait soudainement la voie amusée d’un jeune homme lancée dans son dos : </w:t>
+        <w:t xml:space="preserve">. Un jeune varakishi arrivé le matin même à Amon Ereb. Quelle n’avait pas été la joie du père lorsqu’il avait vu son fils apparaître un après-midi sur le pas de sa porte. Le Forgeron s’activait à sa forge quand il avait soudainement la voie amusée d’un jeune homme lancée dans son dos : </w:t>
       </w:r>
     </w:p>
     <w:p>
@@ -5317,15 +4006,7 @@
     </w:p>
     <w:p>
       <w:r>
-        <w:t xml:space="preserve">Il s’était retourné, prêt à lancer au nouveau venu une remarque cinglante mais en voyant les cheveux blancs, les yeux verts émeraude et le sourire étincelant de son fils </w:t>
-      </w:r>
-      <w:proofErr w:type="spellStart"/>
-      <w:r>
-        <w:t>Anarion</w:t>
-      </w:r>
-      <w:proofErr w:type="spellEnd"/>
-      <w:r>
-        <w:t xml:space="preserve"> son animosité se mua en une joie éclatante. Il se jeta sur lui et le prit dans ses bras, le soulevant presque de terre, dans un grand éclat de rire. Il avait immédiatement congédié son équipe et était parti avec son fils vers une taverne proche fêter son retour. En chemin il lui demanda :</w:t>
+        <w:t>Il s’était retourné, prêt à lancer au nouveau venu une remarque cinglante mais en voyant les cheveux blancs, les yeux verts émeraude et le sourire étincelant de son fils Anarion son animosité se mua en une joie éclatante. Il se jeta sur lui et le prit dans ses bras, le soulevant presque de terre, dans un grand éclat de rire. Il avait immédiatement congédié son équipe et était parti avec son fils vers une taverne proche fêter son retour. En chemin il lui demanda :</w:t>
       </w:r>
     </w:p>
     <w:p>
@@ -5337,15 +4018,7 @@
         </w:numPr>
       </w:pPr>
       <w:r>
-        <w:t xml:space="preserve">Raconte-moi, </w:t>
-      </w:r>
-      <w:proofErr w:type="spellStart"/>
-      <w:r>
-        <w:t>Anarion</w:t>
-      </w:r>
-      <w:proofErr w:type="spellEnd"/>
-      <w:r>
-        <w:t>. Quelles aventures a tu vécu au cours de ces cinquante années ?</w:t>
+        <w:t>Raconte-moi, Anarion. Quelles aventures a tu vécu au cours de ces cinquante années ?</w:t>
       </w:r>
     </w:p>
     <w:p>
@@ -5357,15 +4030,7 @@
         </w:numPr>
       </w:pPr>
       <w:r>
-        <w:t xml:space="preserve">Il s’avère que je n’ai pas vécu autant d’aventures épiques que je l’aurais voulu, répondit-il avec un sourire, ce monde est plutôt paisible, peu de monstres le parcoure et malheureusement aucun qui n’en vaille vraiment la peine n’a croisé mon chemin. J’ai affronté quelques sorciers malveillants mais sans grand talents, un nécromancien incapable de ramener quoi que soit d’autres que de stupides zombies humains, un </w:t>
-      </w:r>
-      <w:proofErr w:type="spellStart"/>
-      <w:r>
-        <w:t>fiellon</w:t>
-      </w:r>
-      <w:proofErr w:type="spellEnd"/>
-      <w:r>
-        <w:t xml:space="preserve"> et un griffon.</w:t>
+        <w:t>Il s’avère que je n’ai pas vécu autant d’aventures épiques que je l’aurais voulu, répondit-il avec un sourire, ce monde est plutôt paisible, peu de monstres le parcoure et malheureusement aucun qui n’en vaille vraiment la peine n’a croisé mon chemin. J’ai affronté quelques sorciers malveillants mais sans grand talents, un nécromancien incapable de ramener quoi que soit d’autres que de stupides zombies humains, un fiellon et un griffon.</w:t>
       </w:r>
     </w:p>
     <w:p>
@@ -5389,7 +4054,13 @@
         </w:numPr>
       </w:pPr>
       <w:r>
-        <w:t>Bien sûr. J’ai chassé des bandits, me suis fait mercenaire parfois et surtout j’ai approfondi ma maîtrise de la lance auprès du clan des Sang-Epées pendant une vingtaine d’années. J’ai d’ailleurs choisi le surnom que je porterai à présent.</w:t>
+        <w:t>Bien sûr. J’ai chassé des bandits, me suis fait mercenaire parfois et surtout j’ai approfondi ma maît</w:t>
+      </w:r>
+      <w:r>
+        <w:t>rise de la lame</w:t>
+      </w:r>
+      <w:r>
+        <w:t xml:space="preserve"> auprès du clan des Sang-Epées pendant une vingtaine d’années. J’ai d’ailleurs choisi le surnom que je porterai à présent.</w:t>
       </w:r>
     </w:p>
     <w:p>
@@ -5423,8 +4094,16 @@
         </w:numPr>
       </w:pPr>
       <w:r>
-        <w:t>Allons ! Le Lancier ? Quel surnom sans intérêt ! Les conteurs humains chanteront mes exploits pendant des générations. Il est hors de question que ce soit avec un nom aussi fade que celui de Lancier.</w:t>
-      </w:r>
+        <w:t>Allons ! Le Bretteur</w:t>
+      </w:r>
+      <w:r>
+        <w:t xml:space="preserve"> ? Quel surnom sans intérêt ! Les conteurs humains chanteront mes exploits pendant des générations. Il est hors de question que ce soit avec </w:t>
+      </w:r>
+      <w:r>
+        <w:t>un nom aussi fade que celui-ci</w:t>
+      </w:r>
+      <w:bookmarkStart w:id="0" w:name="_GoBack"/>
+      <w:bookmarkEnd w:id="0"/>
     </w:p>
     <w:p>
       <w:r>
@@ -5481,15 +4160,7 @@
     </w:p>
     <w:p>
       <w:r>
-        <w:t xml:space="preserve">Ils arrivèrent à la taverne et interrompirent leur discussion le temps d’y commander deux pintes et de s’assoir à une table. Une fois cela fait </w:t>
-      </w:r>
-      <w:proofErr w:type="spellStart"/>
-      <w:r>
-        <w:t>Torkel</w:t>
-      </w:r>
-      <w:proofErr w:type="spellEnd"/>
-      <w:r>
-        <w:t xml:space="preserve"> grommela :</w:t>
+        <w:t>Ils arrivèrent à la taverne et interrompirent leur discussion le temps d’y commander deux pintes et de s’assoir à une table. Une fois cela fait Torkel grommela :</w:t>
       </w:r>
     </w:p>
     <w:p>
@@ -5501,18 +4172,9 @@
         </w:numPr>
       </w:pPr>
       <w:r>
-        <w:t xml:space="preserve">Et quel est donc ce nouveau nom que tu </w:t>
-      </w:r>
-      <w:proofErr w:type="spellStart"/>
-      <w:r>
-        <w:t>souhaite</w:t>
-      </w:r>
-      <w:proofErr w:type="spellEnd"/>
-      <w:r>
-        <w:t xml:space="preserve"> prendre ? </w:t>
-      </w:r>
-      <w:bookmarkStart w:id="0" w:name="_GoBack"/>
-      <w:bookmarkEnd w:id="0"/>
+        <w:lastRenderedPageBreak/>
+        <w:t xml:space="preserve">Et quel est donc ce nouveau nom que tu souhaite prendre ? </w:t>
+      </w:r>
     </w:p>
     <w:p/>
     <w:p/>

</xml_diff>

<commit_message>
Fin du Forgeron, début d'Anarion, changement d'épée en sabre
</commit_message>
<xml_diff>
--- a/Eridor.docx
+++ b/Eridor.docx
@@ -553,7 +553,25 @@
           <w:rFonts w:ascii="Calibri" w:eastAsia="Times New Roman" w:hAnsi="Calibri" w:cs="Times New Roman"/>
           <w:lang w:eastAsia="fr-FR"/>
         </w:rPr>
-        <w:t xml:space="preserve">soumis à l'autorité d'une force bien supérieure à toute autre : le Destin. Le Destin fut créé par un être à nul autre pareil : Destinée. Nul ne sait d'où provient Destinée, il n'existe même aucun être réellement conscient de son existence. Cependant bien avant l'existence des mondes Destinée était. Un temps vint où il lui prit l'envie de créer la vie et les mondes. Il se mit alors a rédiger les Ecrits. Pendant des milliards et des milliards d'années il nota dans les Ecrits la vie de chaque être de chaque monde. Une fois qu'il </w:t>
+        <w:t xml:space="preserve">soumis à l'autorité d'une force bien supérieure à toute autre : le Destin. Le Destin fut créé par un être à nul autre pareil : Destinée. Nul ne sait d'où provient Destinée, il n'existe même aucun être réellement conscient de son existence. Cependant bien avant l'existence des mondes Destinée était. Un temps vint où il lui prit l'envie de créer la vie et les mondes. Il se mit alors </w:t>
+      </w:r>
+      <w:proofErr w:type="spellStart"/>
+      <w:proofErr w:type="gramStart"/>
+      <w:r>
+        <w:rPr>
+          <w:rFonts w:ascii="Calibri" w:eastAsia="Times New Roman" w:hAnsi="Calibri" w:cs="Times New Roman"/>
+          <w:lang w:eastAsia="fr-FR"/>
+        </w:rPr>
+        <w:t>a</w:t>
+      </w:r>
+      <w:proofErr w:type="spellEnd"/>
+      <w:proofErr w:type="gramEnd"/>
+      <w:r>
+        <w:rPr>
+          <w:rFonts w:ascii="Calibri" w:eastAsia="Times New Roman" w:hAnsi="Calibri" w:cs="Times New Roman"/>
+          <w:lang w:eastAsia="fr-FR"/>
+        </w:rPr>
+        <w:t xml:space="preserve"> rédiger les Ecrits. Pendant des milliards et des milliards d'années il nota dans les Ecrits la vie de chaque être de chaque monde. Une fois qu'il </w:t>
       </w:r>
       <w:r>
         <w:rPr>
@@ -617,7 +635,23 @@
           <w:lang w:eastAsia="fr-FR"/>
         </w:rPr>
         <w:lastRenderedPageBreak/>
-        <w:t xml:space="preserve">se surnommèrent les Varakashis. Cependant le reste des rhiannans en voulait à Mantis, ils le considéraient comme responsable de la destruction de Rhiannon et refusèrent de se plier à ses ordres. Ceux-ci furent nommés les Merakashis. Certains rhiannans refusèrent de rejoindre l'un ou l'autre des deux partis et partirent vivre en marge du monde là </w:t>
+        <w:t xml:space="preserve">se surnommèrent les Varakashis. Cependant le reste des rhiannans en voulait à Mantis, ils le considéraient comme responsable de la destruction de Rhiannon et refusèrent de se plier à ses ordres. Ceux-ci furent nommés les </w:t>
+      </w:r>
+      <w:proofErr w:type="spellStart"/>
+      <w:r>
+        <w:rPr>
+          <w:rFonts w:ascii="Calibri" w:eastAsia="Times New Roman" w:hAnsi="Calibri" w:cs="Times New Roman"/>
+          <w:lang w:eastAsia="fr-FR"/>
+        </w:rPr>
+        <w:t>Merakashis</w:t>
+      </w:r>
+      <w:proofErr w:type="spellEnd"/>
+      <w:r>
+        <w:rPr>
+          <w:rFonts w:ascii="Calibri" w:eastAsia="Times New Roman" w:hAnsi="Calibri" w:cs="Times New Roman"/>
+          <w:lang w:eastAsia="fr-FR"/>
+        </w:rPr>
+        <w:t xml:space="preserve">. Certains rhiannans refusèrent de rejoindre l'un ou l'autre des deux partis et partirent vivre en marge du monde là </w:t>
       </w:r>
       <w:r>
         <w:rPr>
@@ -631,7 +665,39 @@
           <w:rFonts w:ascii="Calibri" w:eastAsia="Times New Roman" w:hAnsi="Calibri" w:cs="Times New Roman"/>
           <w:lang w:eastAsia="fr-FR"/>
         </w:rPr>
-        <w:t xml:space="preserve"> les conflits de leurs pairs ne les atteindrais pas. Une guerre éclata entre les deux factions, pendant des années ils s'entretuèrent pour le contrôle d'Eridor. Beaucoup d'entre eux moururent dans les factions mais les Merakashis furent ceux qui subirent les plus lourdes pertes. Ils reculèrent devant l'avancée des Varakashis et se replièrent dans les landes couvrant l</w:t>
+        <w:t xml:space="preserve"> les conflits de leurs pairs ne les </w:t>
+      </w:r>
+      <w:proofErr w:type="gramStart"/>
+      <w:r>
+        <w:rPr>
+          <w:rFonts w:ascii="Calibri" w:eastAsia="Times New Roman" w:hAnsi="Calibri" w:cs="Times New Roman"/>
+          <w:lang w:eastAsia="fr-FR"/>
+        </w:rPr>
+        <w:t>atteindrais</w:t>
+      </w:r>
+      <w:proofErr w:type="gramEnd"/>
+      <w:r>
+        <w:rPr>
+          <w:rFonts w:ascii="Calibri" w:eastAsia="Times New Roman" w:hAnsi="Calibri" w:cs="Times New Roman"/>
+          <w:lang w:eastAsia="fr-FR"/>
+        </w:rPr>
+        <w:t xml:space="preserve"> pas. Une guerre éclata entre les deux factions, pendant des années ils s'entretuèrent pour le contrôle d'Eridor. Beaucoup d'entre eux moururent dans les factions mais les </w:t>
+      </w:r>
+      <w:proofErr w:type="spellStart"/>
+      <w:r>
+        <w:rPr>
+          <w:rFonts w:ascii="Calibri" w:eastAsia="Times New Roman" w:hAnsi="Calibri" w:cs="Times New Roman"/>
+          <w:lang w:eastAsia="fr-FR"/>
+        </w:rPr>
+        <w:t>Merakashis</w:t>
+      </w:r>
+      <w:proofErr w:type="spellEnd"/>
+      <w:r>
+        <w:rPr>
+          <w:rFonts w:ascii="Calibri" w:eastAsia="Times New Roman" w:hAnsi="Calibri" w:cs="Times New Roman"/>
+          <w:lang w:eastAsia="fr-FR"/>
+        </w:rPr>
+        <w:t xml:space="preserve"> furent ceux qui subirent les plus lourdes pertes. Ils reculèrent devant l'avancée des Varakashis et se replièrent dans les landes couvrant l</w:t>
       </w:r>
       <w:r>
         <w:rPr>
@@ -666,7 +732,39 @@
           <w:rFonts w:ascii="Calibri" w:eastAsia="Times New Roman" w:hAnsi="Calibri" w:cs="Times New Roman"/>
           <w:lang w:eastAsia="fr-FR"/>
         </w:rPr>
-        <w:t xml:space="preserve"> d'entre eux, Alahard Henge </w:t>
+        <w:t xml:space="preserve"> d'entre eux, </w:t>
+      </w:r>
+      <w:proofErr w:type="spellStart"/>
+      <w:r>
+        <w:rPr>
+          <w:rFonts w:ascii="Calibri" w:eastAsia="Times New Roman" w:hAnsi="Calibri" w:cs="Times New Roman"/>
+          <w:lang w:eastAsia="fr-FR"/>
+        </w:rPr>
+        <w:t>Alahard</w:t>
+      </w:r>
+      <w:proofErr w:type="spellEnd"/>
+      <w:r>
+        <w:rPr>
+          <w:rFonts w:ascii="Calibri" w:eastAsia="Times New Roman" w:hAnsi="Calibri" w:cs="Times New Roman"/>
+          <w:lang w:eastAsia="fr-FR"/>
+        </w:rPr>
+        <w:t xml:space="preserve"> </w:t>
+      </w:r>
+      <w:proofErr w:type="spellStart"/>
+      <w:r>
+        <w:rPr>
+          <w:rFonts w:ascii="Calibri" w:eastAsia="Times New Roman" w:hAnsi="Calibri" w:cs="Times New Roman"/>
+          <w:lang w:eastAsia="fr-FR"/>
+        </w:rPr>
+        <w:t>Henge</w:t>
+      </w:r>
+      <w:proofErr w:type="spellEnd"/>
+      <w:r>
+        <w:rPr>
+          <w:rFonts w:ascii="Calibri" w:eastAsia="Times New Roman" w:hAnsi="Calibri" w:cs="Times New Roman"/>
+          <w:lang w:eastAsia="fr-FR"/>
+        </w:rPr>
+        <w:t xml:space="preserve"> </w:t>
       </w:r>
       <w:r>
         <w:rPr>
@@ -850,8 +948,17 @@
           <w:rFonts w:ascii="Calibri" w:eastAsia="Times New Roman" w:hAnsi="Calibri" w:cs="Times New Roman"/>
           <w:lang w:eastAsia="fr-FR"/>
         </w:rPr>
-        <w:t>Le soleil se levait doucement sur Amon Ereb</w:t>
-      </w:r>
+        <w:t xml:space="preserve">Le soleil se levait doucement sur Amon </w:t>
+      </w:r>
+      <w:proofErr w:type="spellStart"/>
+      <w:r>
+        <w:rPr>
+          <w:rFonts w:ascii="Calibri" w:eastAsia="Times New Roman" w:hAnsi="Calibri" w:cs="Times New Roman"/>
+          <w:lang w:eastAsia="fr-FR"/>
+        </w:rPr>
+        <w:t>Ereb</w:t>
+      </w:r>
+      <w:proofErr w:type="spellEnd"/>
       <w:r>
         <w:rPr>
           <w:rFonts w:ascii="Calibri" w:eastAsia="Times New Roman" w:hAnsi="Calibri" w:cs="Times New Roman"/>
@@ -866,12 +973,21 @@
         </w:rPr>
         <w:t>oyaume d’</w:t>
       </w:r>
-      <w:r>
-        <w:rPr>
-          <w:rFonts w:ascii="Calibri" w:eastAsia="Times New Roman" w:hAnsi="Calibri" w:cs="Times New Roman"/>
-          <w:lang w:eastAsia="fr-FR"/>
-        </w:rPr>
-        <w:t>Aeth, la révélant au monde. La cité séculaire s’</w:t>
+      <w:proofErr w:type="spellStart"/>
+      <w:r>
+        <w:rPr>
+          <w:rFonts w:ascii="Calibri" w:eastAsia="Times New Roman" w:hAnsi="Calibri" w:cs="Times New Roman"/>
+          <w:lang w:eastAsia="fr-FR"/>
+        </w:rPr>
+        <w:t>Aeth</w:t>
+      </w:r>
+      <w:proofErr w:type="spellEnd"/>
+      <w:r>
+        <w:rPr>
+          <w:rFonts w:ascii="Calibri" w:eastAsia="Times New Roman" w:hAnsi="Calibri" w:cs="Times New Roman"/>
+          <w:lang w:eastAsia="fr-FR"/>
+        </w:rPr>
+        <w:t>, la révélant au monde. La cité séculaire s’</w:t>
       </w:r>
       <w:r>
         <w:rPr>
@@ -885,7 +1001,23 @@
           <w:rFonts w:ascii="Calibri" w:eastAsia="Times New Roman" w:hAnsi="Calibri" w:cs="Times New Roman"/>
           <w:lang w:eastAsia="fr-FR"/>
         </w:rPr>
-        <w:t xml:space="preserve"> sur la rive ouest du fleuve Adanach avec ses ports de commerce déjà encombrés par la multitude de commerçants, marins, pécheurs, vendeurs à la sauvette, et mendiants</w:t>
+        <w:t xml:space="preserve"> sur la rive ouest du fleuve </w:t>
+      </w:r>
+      <w:proofErr w:type="spellStart"/>
+      <w:r>
+        <w:rPr>
+          <w:rFonts w:ascii="Calibri" w:eastAsia="Times New Roman" w:hAnsi="Calibri" w:cs="Times New Roman"/>
+          <w:lang w:eastAsia="fr-FR"/>
+        </w:rPr>
+        <w:t>Adanach</w:t>
+      </w:r>
+      <w:proofErr w:type="spellEnd"/>
+      <w:r>
+        <w:rPr>
+          <w:rFonts w:ascii="Calibri" w:eastAsia="Times New Roman" w:hAnsi="Calibri" w:cs="Times New Roman"/>
+          <w:lang w:eastAsia="fr-FR"/>
+        </w:rPr>
+        <w:t xml:space="preserve"> avec ses ports de commerce déjà encombrés par la multitude de commerçants, marins, pécheurs, vendeurs à la sauvette, et mendiants</w:t>
       </w:r>
       <w:r>
         <w:rPr>
@@ -969,8 +1101,17 @@
           <w:rFonts w:ascii="Calibri" w:eastAsia="Times New Roman" w:hAnsi="Calibri" w:cs="Times New Roman"/>
           <w:lang w:eastAsia="fr-FR"/>
         </w:rPr>
-        <w:t xml:space="preserve"> se dressent les maisons du Quartier Blanc. Construites avec les mêmes pierres extraites du fleuve que le mur les longeant à l’est ces petites maisons hébergent en leur sein le bon petit peuple d’Amon Ereb</w:t>
-      </w:r>
+        <w:t xml:space="preserve"> se dressent les maisons du Quartier Blanc. Construites avec les mêmes pierres extraites du fleuve que le mur les longeant à l’est ces petites maisons hébergent en leur sein le bon petit peuple d’Amon </w:t>
+      </w:r>
+      <w:proofErr w:type="spellStart"/>
+      <w:r>
+        <w:rPr>
+          <w:rFonts w:ascii="Calibri" w:eastAsia="Times New Roman" w:hAnsi="Calibri" w:cs="Times New Roman"/>
+          <w:lang w:eastAsia="fr-FR"/>
+        </w:rPr>
+        <w:t>Ereb</w:t>
+      </w:r>
+      <w:proofErr w:type="spellEnd"/>
       <w:r>
         <w:rPr>
           <w:rFonts w:ascii="Calibri" w:eastAsia="Times New Roman" w:hAnsi="Calibri" w:cs="Times New Roman"/>
@@ -1092,7 +1233,23 @@
           <w:rFonts w:ascii="Calibri" w:eastAsia="Times New Roman" w:hAnsi="Calibri" w:cs="Times New Roman"/>
           <w:lang w:eastAsia="fr-FR"/>
         </w:rPr>
-        <w:t xml:space="preserve">en conscient de cette vision qu’offrait Amon Ereb, il l’avait observé à de nombreuses reprises au cours des siècles. Après tout il avait assisté à la transformation de la petite </w:t>
+        <w:t xml:space="preserve">en conscient de cette vision qu’offrait Amon </w:t>
+      </w:r>
+      <w:proofErr w:type="spellStart"/>
+      <w:r>
+        <w:rPr>
+          <w:rFonts w:ascii="Calibri" w:eastAsia="Times New Roman" w:hAnsi="Calibri" w:cs="Times New Roman"/>
+          <w:lang w:eastAsia="fr-FR"/>
+        </w:rPr>
+        <w:t>Ereb</w:t>
+      </w:r>
+      <w:proofErr w:type="spellEnd"/>
+      <w:r>
+        <w:rPr>
+          <w:rFonts w:ascii="Calibri" w:eastAsia="Times New Roman" w:hAnsi="Calibri" w:cs="Times New Roman"/>
+          <w:lang w:eastAsia="fr-FR"/>
+        </w:rPr>
+        <w:t xml:space="preserve">, il l’avait observé à de nombreuses reprises au cours des siècles. Après tout il avait assisté à la transformation de la petite </w:t>
       </w:r>
       <w:r>
         <w:rPr>
@@ -1113,7 +1270,23 @@
           <w:rFonts w:ascii="Calibri" w:eastAsia="Times New Roman" w:hAnsi="Calibri" w:cs="Times New Roman"/>
           <w:lang w:eastAsia="fr-FR"/>
         </w:rPr>
-        <w:t>, alors nommée Port-Rivel,</w:t>
+        <w:t>, alors nommée Port-</w:t>
+      </w:r>
+      <w:proofErr w:type="spellStart"/>
+      <w:r>
+        <w:rPr>
+          <w:rFonts w:ascii="Calibri" w:eastAsia="Times New Roman" w:hAnsi="Calibri" w:cs="Times New Roman"/>
+          <w:lang w:eastAsia="fr-FR"/>
+        </w:rPr>
+        <w:t>Rivel</w:t>
+      </w:r>
+      <w:proofErr w:type="spellEnd"/>
+      <w:r>
+        <w:rPr>
+          <w:rFonts w:ascii="Calibri" w:eastAsia="Times New Roman" w:hAnsi="Calibri" w:cs="Times New Roman"/>
+          <w:lang w:eastAsia="fr-FR"/>
+        </w:rPr>
+        <w:t>,</w:t>
       </w:r>
       <w:r>
         <w:rPr>
@@ -1127,14 +1300,39 @@
           <w:rFonts w:ascii="Calibri" w:eastAsia="Times New Roman" w:hAnsi="Calibri" w:cs="Times New Roman"/>
           <w:lang w:eastAsia="fr-FR"/>
         </w:rPr>
-        <w:t>visage plein d’espoir du cinquième roi d’Aeth</w:t>
-      </w:r>
-      <w:r>
-        <w:rPr>
-          <w:rFonts w:ascii="Calibri" w:eastAsia="Times New Roman" w:hAnsi="Calibri" w:cs="Times New Roman"/>
-          <w:lang w:eastAsia="fr-FR"/>
-        </w:rPr>
-        <w:t>, Vael II,</w:t>
+        <w:t>visage plein d’espoir du cinquième roi d’</w:t>
+      </w:r>
+      <w:proofErr w:type="spellStart"/>
+      <w:r>
+        <w:rPr>
+          <w:rFonts w:ascii="Calibri" w:eastAsia="Times New Roman" w:hAnsi="Calibri" w:cs="Times New Roman"/>
+          <w:lang w:eastAsia="fr-FR"/>
+        </w:rPr>
+        <w:t>Aeth</w:t>
+      </w:r>
+      <w:proofErr w:type="spellEnd"/>
+      <w:r>
+        <w:rPr>
+          <w:rFonts w:ascii="Calibri" w:eastAsia="Times New Roman" w:hAnsi="Calibri" w:cs="Times New Roman"/>
+          <w:lang w:eastAsia="fr-FR"/>
+        </w:rPr>
+        <w:t xml:space="preserve">, </w:t>
+      </w:r>
+      <w:proofErr w:type="spellStart"/>
+      <w:r>
+        <w:rPr>
+          <w:rFonts w:ascii="Calibri" w:eastAsia="Times New Roman" w:hAnsi="Calibri" w:cs="Times New Roman"/>
+          <w:lang w:eastAsia="fr-FR"/>
+        </w:rPr>
+        <w:t>Vael</w:t>
+      </w:r>
+      <w:proofErr w:type="spellEnd"/>
+      <w:r>
+        <w:rPr>
+          <w:rFonts w:ascii="Calibri" w:eastAsia="Times New Roman" w:hAnsi="Calibri" w:cs="Times New Roman"/>
+          <w:lang w:eastAsia="fr-FR"/>
+        </w:rPr>
+        <w:t xml:space="preserve"> II,</w:t>
       </w:r>
       <w:r>
         <w:rPr>
@@ -1148,14 +1346,62 @@
           <w:rFonts w:ascii="Calibri" w:eastAsia="Times New Roman" w:hAnsi="Calibri" w:cs="Times New Roman"/>
           <w:lang w:eastAsia="fr-FR"/>
         </w:rPr>
-        <w:t>quand celui-ci avait posé le pied dans la petite ville, décidé à en faire le siège du pouvoir royal. Il avait fait venir de nombreux Varakashis pour recevoir leurs bénédictions et conseils puis les avaient imploré de donner un nouveau nom à Port-Rivel. Ils s’étaient concerté quelques jours pour se mettre d’accord sur le nom d’Amon Ereb, un nom sans sens dans aucunes langues d’Eridor mais qui dans la leur signifiait « Splendeur du Roi »</w:t>
-      </w:r>
-      <w:r>
-        <w:rPr>
-          <w:rFonts w:ascii="Calibri" w:eastAsia="Times New Roman" w:hAnsi="Calibri" w:cs="Times New Roman"/>
-          <w:lang w:eastAsia="fr-FR"/>
-        </w:rPr>
-        <w:t>. La simplicité du nom avait ravi le roi Vael qui avait</w:t>
+        <w:t>quand celui-ci avait posé le pied dans la petite ville, décidé à en faire le siège du pouvoir royal. Il avait fait venir de nombreux Varakashis pour recevoir leurs bénédictions et conseils puis les avaient imploré de donner un nouveau nom à Port-</w:t>
+      </w:r>
+      <w:proofErr w:type="spellStart"/>
+      <w:r>
+        <w:rPr>
+          <w:rFonts w:ascii="Calibri" w:eastAsia="Times New Roman" w:hAnsi="Calibri" w:cs="Times New Roman"/>
+          <w:lang w:eastAsia="fr-FR"/>
+        </w:rPr>
+        <w:t>Rivel</w:t>
+      </w:r>
+      <w:proofErr w:type="spellEnd"/>
+      <w:r>
+        <w:rPr>
+          <w:rFonts w:ascii="Calibri" w:eastAsia="Times New Roman" w:hAnsi="Calibri" w:cs="Times New Roman"/>
+          <w:lang w:eastAsia="fr-FR"/>
+        </w:rPr>
+        <w:t xml:space="preserve">. Ils s’étaient concerté quelques jours pour se mettre d’accord sur le nom d’Amon </w:t>
+      </w:r>
+      <w:proofErr w:type="spellStart"/>
+      <w:r>
+        <w:rPr>
+          <w:rFonts w:ascii="Calibri" w:eastAsia="Times New Roman" w:hAnsi="Calibri" w:cs="Times New Roman"/>
+          <w:lang w:eastAsia="fr-FR"/>
+        </w:rPr>
+        <w:t>Ereb</w:t>
+      </w:r>
+      <w:proofErr w:type="spellEnd"/>
+      <w:r>
+        <w:rPr>
+          <w:rFonts w:ascii="Calibri" w:eastAsia="Times New Roman" w:hAnsi="Calibri" w:cs="Times New Roman"/>
+          <w:lang w:eastAsia="fr-FR"/>
+        </w:rPr>
+        <w:t>, un nom sans sens dans aucunes langues d’Eridor mais qui dans la leur signifiait « Splendeur du Roi »</w:t>
+      </w:r>
+      <w:r>
+        <w:rPr>
+          <w:rFonts w:ascii="Calibri" w:eastAsia="Times New Roman" w:hAnsi="Calibri" w:cs="Times New Roman"/>
+          <w:lang w:eastAsia="fr-FR"/>
+        </w:rPr>
+        <w:t xml:space="preserve">. La simplicité du nom avait ravi le roi </w:t>
+      </w:r>
+      <w:proofErr w:type="spellStart"/>
+      <w:r>
+        <w:rPr>
+          <w:rFonts w:ascii="Calibri" w:eastAsia="Times New Roman" w:hAnsi="Calibri" w:cs="Times New Roman"/>
+          <w:lang w:eastAsia="fr-FR"/>
+        </w:rPr>
+        <w:t>Vael</w:t>
+      </w:r>
+      <w:proofErr w:type="spellEnd"/>
+      <w:r>
+        <w:rPr>
+          <w:rFonts w:ascii="Calibri" w:eastAsia="Times New Roman" w:hAnsi="Calibri" w:cs="Times New Roman"/>
+          <w:lang w:eastAsia="fr-FR"/>
+        </w:rPr>
+        <w:t xml:space="preserve"> qui avait</w:t>
       </w:r>
       <w:r>
         <w:rPr>
@@ -1169,7 +1415,55 @@
           <w:rFonts w:ascii="Calibri" w:eastAsia="Times New Roman" w:hAnsi="Calibri" w:cs="Times New Roman"/>
           <w:lang w:eastAsia="fr-FR"/>
         </w:rPr>
-        <w:t xml:space="preserve">alors organisé de grandes célébrations pour les remercier. Torkel le Forgeron avait installé sa demeure dans  la nouvelle capitale et mis ses immenses talents au service des rois d’Aeth et de leurs alliés. Au cours de ces siècles de loyauté il avait confectionné de nombreux ouvrages, chacun porteur de leur propre magie. La Couronne d’Aeth qui pousse une terrible complainte quand un autre homme que le roi légitime tente de la porter, la Hallebarde du Champion pouvant </w:t>
+        <w:t xml:space="preserve">alors organisé de grandes célébrations pour les remercier. </w:t>
+      </w:r>
+      <w:proofErr w:type="spellStart"/>
+      <w:r>
+        <w:rPr>
+          <w:rFonts w:ascii="Calibri" w:eastAsia="Times New Roman" w:hAnsi="Calibri" w:cs="Times New Roman"/>
+          <w:lang w:eastAsia="fr-FR"/>
+        </w:rPr>
+        <w:t>Torkel</w:t>
+      </w:r>
+      <w:proofErr w:type="spellEnd"/>
+      <w:r>
+        <w:rPr>
+          <w:rFonts w:ascii="Calibri" w:eastAsia="Times New Roman" w:hAnsi="Calibri" w:cs="Times New Roman"/>
+          <w:lang w:eastAsia="fr-FR"/>
+        </w:rPr>
+        <w:t xml:space="preserve"> le Forgeron avait installé sa demeure dans  la nouvelle capitale et mis ses immenses talents au service des rois d’</w:t>
+      </w:r>
+      <w:proofErr w:type="spellStart"/>
+      <w:r>
+        <w:rPr>
+          <w:rFonts w:ascii="Calibri" w:eastAsia="Times New Roman" w:hAnsi="Calibri" w:cs="Times New Roman"/>
+          <w:lang w:eastAsia="fr-FR"/>
+        </w:rPr>
+        <w:t>Aeth</w:t>
+      </w:r>
+      <w:proofErr w:type="spellEnd"/>
+      <w:r>
+        <w:rPr>
+          <w:rFonts w:ascii="Calibri" w:eastAsia="Times New Roman" w:hAnsi="Calibri" w:cs="Times New Roman"/>
+          <w:lang w:eastAsia="fr-FR"/>
+        </w:rPr>
+        <w:t xml:space="preserve"> et de leurs alliés. Au cours de ces siècles de loyauté il avait confectionné de nombreux ouvrages, chacun porteur de leur propre magie. La Couronne d’</w:t>
+      </w:r>
+      <w:proofErr w:type="spellStart"/>
+      <w:r>
+        <w:rPr>
+          <w:rFonts w:ascii="Calibri" w:eastAsia="Times New Roman" w:hAnsi="Calibri" w:cs="Times New Roman"/>
+          <w:lang w:eastAsia="fr-FR"/>
+        </w:rPr>
+        <w:t>Aeth</w:t>
+      </w:r>
+      <w:proofErr w:type="spellEnd"/>
+      <w:r>
+        <w:rPr>
+          <w:rFonts w:ascii="Calibri" w:eastAsia="Times New Roman" w:hAnsi="Calibri" w:cs="Times New Roman"/>
+          <w:lang w:eastAsia="fr-FR"/>
+        </w:rPr>
+        <w:t xml:space="preserve"> qui pousse une terrible complainte quand un autre homme que le roi légitime tente de la porter, la Hallebarde du Champion pouvant </w:t>
       </w:r>
       <w:r>
         <w:rPr>
@@ -1570,7 +1864,23 @@
           <w:rFonts w:ascii="Calibri" w:eastAsia="Times New Roman" w:hAnsi="Calibri" w:cs="Times New Roman"/>
           <w:lang w:eastAsia="fr-FR"/>
         </w:rPr>
-        <w:t xml:space="preserve">Mon fils ? Cet abruti n’a pas remis les pieds à Aeth depuis plus de cinquante ans. Et </w:t>
+        <w:t xml:space="preserve">Mon fils ? Cet abruti n’a pas remis les pieds à </w:t>
+      </w:r>
+      <w:proofErr w:type="spellStart"/>
+      <w:r>
+        <w:rPr>
+          <w:rFonts w:ascii="Calibri" w:eastAsia="Times New Roman" w:hAnsi="Calibri" w:cs="Times New Roman"/>
+          <w:lang w:eastAsia="fr-FR"/>
+        </w:rPr>
+        <w:t>Aeth</w:t>
+      </w:r>
+      <w:proofErr w:type="spellEnd"/>
+      <w:r>
+        <w:rPr>
+          <w:rFonts w:ascii="Calibri" w:eastAsia="Times New Roman" w:hAnsi="Calibri" w:cs="Times New Roman"/>
+          <w:lang w:eastAsia="fr-FR"/>
+        </w:rPr>
+        <w:t xml:space="preserve"> depuis plus de cinquante ans. Et </w:t>
       </w:r>
       <w:r>
         <w:rPr>
@@ -1732,12 +2042,21 @@
           <w:lang w:eastAsia="fr-FR"/>
         </w:rPr>
       </w:pPr>
-      <w:r>
-        <w:rPr>
-          <w:rFonts w:ascii="Calibri" w:eastAsia="Times New Roman" w:hAnsi="Calibri" w:cs="Times New Roman"/>
-          <w:lang w:eastAsia="fr-FR"/>
-        </w:rPr>
-        <w:t>Hmm très bien, j’ai toute confiance en ton jugement. As-tu autre chose à me dire ?</w:t>
+      <w:proofErr w:type="spellStart"/>
+      <w:r>
+        <w:rPr>
+          <w:rFonts w:ascii="Calibri" w:eastAsia="Times New Roman" w:hAnsi="Calibri" w:cs="Times New Roman"/>
+          <w:lang w:eastAsia="fr-FR"/>
+        </w:rPr>
+        <w:t>Hmm</w:t>
+      </w:r>
+      <w:proofErr w:type="spellEnd"/>
+      <w:r>
+        <w:rPr>
+          <w:rFonts w:ascii="Calibri" w:eastAsia="Times New Roman" w:hAnsi="Calibri" w:cs="Times New Roman"/>
+          <w:lang w:eastAsia="fr-FR"/>
+        </w:rPr>
+        <w:t xml:space="preserve"> très bien, j’ai toute confiance en ton jugement. As-tu autre chose à me dire ?</w:t>
       </w:r>
     </w:p>
     <w:p>
@@ -1901,7 +2220,71 @@
           <w:rFonts w:ascii="Calibri" w:eastAsia="Times New Roman" w:hAnsi="Calibri" w:cs="Times New Roman"/>
           <w:lang w:eastAsia="fr-FR"/>
         </w:rPr>
-        <w:t xml:space="preserve">     Virana se tenait à la proue de son navire observant les falaises de glaces lui faisant face. L'Explorateur du Nord tanguait doucement sous ses pieds au rythme des vagues s'écrasant sur sa coque. Le navire mouillait dans la baie gelée depuis quelques jours, son capitaine attendant patiemment le moment où il pourrait pénétrer le long et dangereux passage entre les deux pans de falaise en encourant un minimum de risques. La traversée du chenal était périlleuse toute l'année, dans ces terres nordiques l'hiver durait éternellement et de lourds blocs de glace chutaient régulièrement des falaises écrasant sous eux les équipages imprudents et depuis quelques mois la traversée était devenu encore plus périlleuse à cause d'une créature inconnue s'y étant installée. Plusieurs navires avaient déjà disparus dans le chenal et plus aucun n'avaient osé s'y aventuré depuis. Cela avait eu un impact considérable sur le commerce dans les fjords proches, en effet les voiles marchandes étaient contraintes de rallonger leur voyage de plusieurs semaines en contournant la presqu'ile d'Urif sur une route rendue tout aussi dangereuse par de forts courants marins et des récifs meurtriers. Virana avait donc décidé que l'élimination du monstre responsable serait le prochain exploit qu'elle et son équipage réaliseraient. Quand ses fiers marins du nord avaient appris la nouvelle ils avaient rugis leur joie si fort que même les habitants des cités-sables du sud lointain avaient dû les entendre. De grandes fêtes avaient ensuite eu lieu célébrant les marins </w:t>
+        <w:t xml:space="preserve">     </w:t>
+      </w:r>
+      <w:proofErr w:type="spellStart"/>
+      <w:r>
+        <w:rPr>
+          <w:rFonts w:ascii="Calibri" w:eastAsia="Times New Roman" w:hAnsi="Calibri" w:cs="Times New Roman"/>
+          <w:lang w:eastAsia="fr-FR"/>
+        </w:rPr>
+        <w:t>Virana</w:t>
+      </w:r>
+      <w:proofErr w:type="spellEnd"/>
+      <w:r>
+        <w:rPr>
+          <w:rFonts w:ascii="Calibri" w:eastAsia="Times New Roman" w:hAnsi="Calibri" w:cs="Times New Roman"/>
+          <w:lang w:eastAsia="fr-FR"/>
+        </w:rPr>
+        <w:t xml:space="preserve"> se tenait à la proue de son navire observant les falaises de glaces lui faisant face. L'Explorateur du Nord tanguait doucement sous ses pieds au rythme des vagues s'écrasant sur sa coque. Le navire mouillait dans la baie gelée depuis quelques jours, son capitaine attendant patiemment le moment où il pourrait pénétrer le long et dangereux passage entre les deux pans de falaise en encourant un minimum de risques. La traversée du chenal était périlleuse toute l'année, dans ces terres nordiques l'hiver durait éternellement et de lourds blocs de glace chutaient régulièrement des falaises écrasant sous eux les équipages imprudents et depuis quelques mois la traversée était devenu encore plus périlleuse à cause d'une créature inconnue s'y étant installée. Plusieurs navires avaient déjà disparus dans le chenal et plus aucun n'avaient osé s'y aventuré depuis. Cela avait eu un impact considérable sur le commerce dans les fjords proches, en effet les voiles marchandes étaient contraintes de rallonger leur voyage de plusieurs semaines en contournant la presqu'ile d'</w:t>
+      </w:r>
+      <w:proofErr w:type="spellStart"/>
+      <w:r>
+        <w:rPr>
+          <w:rFonts w:ascii="Calibri" w:eastAsia="Times New Roman" w:hAnsi="Calibri" w:cs="Times New Roman"/>
+          <w:lang w:eastAsia="fr-FR"/>
+        </w:rPr>
+        <w:t>Urif</w:t>
+      </w:r>
+      <w:proofErr w:type="spellEnd"/>
+      <w:r>
+        <w:rPr>
+          <w:rFonts w:ascii="Calibri" w:eastAsia="Times New Roman" w:hAnsi="Calibri" w:cs="Times New Roman"/>
+          <w:lang w:eastAsia="fr-FR"/>
+        </w:rPr>
+        <w:t xml:space="preserve"> sur une route rendue tout aussi dangereuse par de forts courants marins et des récifs meurtriers. </w:t>
+      </w:r>
+      <w:proofErr w:type="spellStart"/>
+      <w:r>
+        <w:rPr>
+          <w:rFonts w:ascii="Calibri" w:eastAsia="Times New Roman" w:hAnsi="Calibri" w:cs="Times New Roman"/>
+          <w:lang w:eastAsia="fr-FR"/>
+        </w:rPr>
+        <w:t>Virana</w:t>
+      </w:r>
+      <w:proofErr w:type="spellEnd"/>
+      <w:r>
+        <w:rPr>
+          <w:rFonts w:ascii="Calibri" w:eastAsia="Times New Roman" w:hAnsi="Calibri" w:cs="Times New Roman"/>
+          <w:lang w:eastAsia="fr-FR"/>
+        </w:rPr>
+        <w:t xml:space="preserve"> avait donc décidé que l'élimination du monstre responsable serait le prochain exploit qu'elle et son équipage réaliseraient. Quand ses fiers marins du nord avaient appris la nouvelle ils avaient rugis leur joie si </w:t>
+      </w:r>
+      <w:proofErr w:type="gramStart"/>
+      <w:r>
+        <w:rPr>
+          <w:rFonts w:ascii="Calibri" w:eastAsia="Times New Roman" w:hAnsi="Calibri" w:cs="Times New Roman"/>
+          <w:lang w:eastAsia="fr-FR"/>
+        </w:rPr>
+        <w:t>fort</w:t>
+      </w:r>
+      <w:proofErr w:type="gramEnd"/>
+      <w:r>
+        <w:rPr>
+          <w:rFonts w:ascii="Calibri" w:eastAsia="Times New Roman" w:hAnsi="Calibri" w:cs="Times New Roman"/>
+          <w:lang w:eastAsia="fr-FR"/>
+        </w:rPr>
+        <w:t xml:space="preserve"> que même les habitants des cités-sables du sud lointain avaient dû les entendre. De grandes fêtes avaient ensuite eu lieu célébrant les marins </w:t>
       </w:r>
       <w:r>
         <w:rPr>
@@ -1925,14 +2308,30 @@
           <w:rFonts w:ascii="Calibri" w:eastAsia="Times New Roman" w:hAnsi="Calibri" w:cs="Times New Roman"/>
           <w:lang w:eastAsia="fr-FR"/>
         </w:rPr>
-        <w:t xml:space="preserve">      L'Explorateur s'engagea à allure réduite dans la passe. A l'avant Vi</w:t>
-      </w:r>
-      <w:r>
-        <w:rPr>
-          <w:rFonts w:ascii="Calibri" w:eastAsia="Times New Roman" w:hAnsi="Calibri" w:cs="Times New Roman"/>
-          <w:lang w:eastAsia="fr-FR"/>
-        </w:rPr>
-        <w:t>rana observait attentivement les</w:t>
+        <w:t xml:space="preserve">      L'Explorateur s'engagea à allure réduite dans la passe. A l'avant </w:t>
+      </w:r>
+      <w:proofErr w:type="spellStart"/>
+      <w:r>
+        <w:rPr>
+          <w:rFonts w:ascii="Calibri" w:eastAsia="Times New Roman" w:hAnsi="Calibri" w:cs="Times New Roman"/>
+          <w:lang w:eastAsia="fr-FR"/>
+        </w:rPr>
+        <w:t>Vi</w:t>
+      </w:r>
+      <w:r>
+        <w:rPr>
+          <w:rFonts w:ascii="Calibri" w:eastAsia="Times New Roman" w:hAnsi="Calibri" w:cs="Times New Roman"/>
+          <w:lang w:eastAsia="fr-FR"/>
+        </w:rPr>
+        <w:t>rana</w:t>
+      </w:r>
+      <w:proofErr w:type="spellEnd"/>
+      <w:r>
+        <w:rPr>
+          <w:rFonts w:ascii="Calibri" w:eastAsia="Times New Roman" w:hAnsi="Calibri" w:cs="Times New Roman"/>
+          <w:lang w:eastAsia="fr-FR"/>
+        </w:rPr>
+        <w:t xml:space="preserve"> observait attentivement les</w:t>
       </w:r>
       <w:r>
         <w:rPr>
@@ -1967,7 +2366,23 @@
           <w:rFonts w:ascii="Calibri" w:eastAsia="Times New Roman" w:hAnsi="Calibri" w:cs="Times New Roman"/>
           <w:lang w:eastAsia="fr-FR"/>
         </w:rPr>
-        <w:t xml:space="preserve"> encore la vigilance était de mise. Pendant des heures ils progressèrent lentement, les marins sursautant au moindre bruit, quand enfin ils virent des traces de la présence du monstre, une multitude de débris en bois flottaient à la surface. Les hommes des fjords se précipitèrent vers les bords du navire scrutant la surface et les débris et même Virana se mit à observer les restes de navires. Elle fut tirée de sa contemplation par un bruit sourd d'impact. Inquiète elle se rua à l'avant de son bateau, cherchant la source du bruit, et compris. L'Explorateur avait heurté les restes d'un mât fracassé. La navigatrice fit une moue dégoutée en apercevant trois cadavres à moitié dévoré encore accrochés à la pièce de bois. Elle </w:t>
+        <w:t xml:space="preserve"> encore la vigilance était de mise. Pendant des heures ils progressèrent lentement, les marins sursautant au moindre bruit, quand enfin ils virent des traces de la présence du monstre, une multitude de débris en bois flottaient à la surface. Les hommes des fjords se précipitèrent vers les bords du navire scrutant la surface et les débris et même </w:t>
+      </w:r>
+      <w:proofErr w:type="spellStart"/>
+      <w:r>
+        <w:rPr>
+          <w:rFonts w:ascii="Calibri" w:eastAsia="Times New Roman" w:hAnsi="Calibri" w:cs="Times New Roman"/>
+          <w:lang w:eastAsia="fr-FR"/>
+        </w:rPr>
+        <w:t>Virana</w:t>
+      </w:r>
+      <w:proofErr w:type="spellEnd"/>
+      <w:r>
+        <w:rPr>
+          <w:rFonts w:ascii="Calibri" w:eastAsia="Times New Roman" w:hAnsi="Calibri" w:cs="Times New Roman"/>
+          <w:lang w:eastAsia="fr-FR"/>
+        </w:rPr>
+        <w:t xml:space="preserve"> se mit à observer les restes de navires. Elle fut tirée de sa contemplation par un bruit sourd d'impact. Inquiète elle se rua à l'avant de son bateau, cherchant la source du bruit, et compris. L'Explorateur avait heurté les restes d'un mât fracassé. La navigatrice fit une moue dégoutée en apercevant trois cadavres à moitié dévoré encore accrochés à la pièce de bois. Elle </w:t>
       </w:r>
       <w:r>
         <w:rPr>
@@ -2097,23 +2512,55 @@
           <w:rFonts w:ascii="Calibri" w:eastAsia="Times New Roman" w:hAnsi="Calibri" w:cs="Times New Roman"/>
           <w:lang w:eastAsia="fr-FR"/>
         </w:rPr>
-        <w:t xml:space="preserve"> les grands serpents de mer peuvent lui tenir tête et parmi les humains il n'y a que l'équipage de Snorri du Tonnerre Grondant qui a pu tuer un kraken en se servant de la Lance de Foudre. Si un navire croise la route d'un kraken son seul espoir est que son équipage lui tranche vite un tentacule. Les humains ne peuvent pas vaincre les krakens.</w:t>
-      </w:r>
-    </w:p>
-    <w:p>
-      <w:pPr>
-        <w:spacing w:after="0" w:line="240" w:lineRule="auto"/>
-        <w:rPr>
-          <w:rFonts w:ascii="Calibri" w:eastAsia="Times New Roman" w:hAnsi="Calibri" w:cs="Times New Roman"/>
-          <w:lang w:eastAsia="fr-FR"/>
-        </w:rPr>
-      </w:pPr>
-      <w:r>
-        <w:rPr>
-          <w:rFonts w:ascii="Calibri" w:eastAsia="Times New Roman" w:hAnsi="Calibri" w:cs="Times New Roman"/>
-          <w:lang w:eastAsia="fr-FR"/>
-        </w:rPr>
-        <w:t>Alors même qu'ils se remémoraient ses paroles les guerriers entendirent Virana leur crier :</w:t>
+        <w:t xml:space="preserve"> les grands serpents de mer peuvent lui tenir tête et parmi les humains il n'y a que l'équipage de </w:t>
+      </w:r>
+      <w:proofErr w:type="spellStart"/>
+      <w:r>
+        <w:rPr>
+          <w:rFonts w:ascii="Calibri" w:eastAsia="Times New Roman" w:hAnsi="Calibri" w:cs="Times New Roman"/>
+          <w:lang w:eastAsia="fr-FR"/>
+        </w:rPr>
+        <w:t>Snorri</w:t>
+      </w:r>
+      <w:proofErr w:type="spellEnd"/>
+      <w:r>
+        <w:rPr>
+          <w:rFonts w:ascii="Calibri" w:eastAsia="Times New Roman" w:hAnsi="Calibri" w:cs="Times New Roman"/>
+          <w:lang w:eastAsia="fr-FR"/>
+        </w:rPr>
+        <w:t xml:space="preserve"> du Tonnerre Grondant qui a pu tuer un kraken en se servant de la Lance de Foudre. Si un navire croise la route d'un kraken son seul espoir est que son équipage lui tranche vite un tentacule. Les humains ne peuvent pas vaincre les krakens.</w:t>
+      </w:r>
+    </w:p>
+    <w:p>
+      <w:pPr>
+        <w:spacing w:after="0" w:line="240" w:lineRule="auto"/>
+        <w:rPr>
+          <w:rFonts w:ascii="Calibri" w:eastAsia="Times New Roman" w:hAnsi="Calibri" w:cs="Times New Roman"/>
+          <w:lang w:eastAsia="fr-FR"/>
+        </w:rPr>
+      </w:pPr>
+      <w:r>
+        <w:rPr>
+          <w:rFonts w:ascii="Calibri" w:eastAsia="Times New Roman" w:hAnsi="Calibri" w:cs="Times New Roman"/>
+          <w:lang w:eastAsia="fr-FR"/>
+        </w:rPr>
+        <w:t xml:space="preserve">Alors même qu'ils se remémoraient ses paroles les guerriers entendirent </w:t>
+      </w:r>
+      <w:proofErr w:type="spellStart"/>
+      <w:r>
+        <w:rPr>
+          <w:rFonts w:ascii="Calibri" w:eastAsia="Times New Roman" w:hAnsi="Calibri" w:cs="Times New Roman"/>
+          <w:lang w:eastAsia="fr-FR"/>
+        </w:rPr>
+        <w:t>Virana</w:t>
+      </w:r>
+      <w:proofErr w:type="spellEnd"/>
+      <w:r>
+        <w:rPr>
+          <w:rFonts w:ascii="Calibri" w:eastAsia="Times New Roman" w:hAnsi="Calibri" w:cs="Times New Roman"/>
+          <w:lang w:eastAsia="fr-FR"/>
+        </w:rPr>
+        <w:t xml:space="preserve"> leur crier :</w:t>
       </w:r>
     </w:p>
     <w:p>
@@ -2152,7 +2599,39 @@
           <w:rFonts w:ascii="Calibri" w:eastAsia="Times New Roman" w:hAnsi="Calibri" w:cs="Times New Roman"/>
           <w:lang w:eastAsia="fr-FR"/>
         </w:rPr>
-        <w:t>Les rudes hommes du nord dégainèrent aussi vite qu'ils le pouvaient mais avant même qu'un seul d'entre eux fut prêt le long tentacule réapparu, fauchant trois marins avant de disparaître à nouveau sous les flots. Quelques hommes se ruèrent vers des cordages proches, les lancèrent à leurs compagnons tombés à l'eau mais deux d'entre eux avaient sombrés définitivement et le corps du troisième flottait sur le ventre, l'eau alentour rougissant lentement de son sang. L'équipage tout entier retenait son souffle, attendant terrifié la prochaine attaque du monstre. Virana elle-même attendait inquiète, s'attendant à voir surgir les tentacules de la créature à tout instant. Pendant un long moment rien ne bougea sous les vagues et les marins restés en chien de faïence sur le pont commençaient à croire que le kraken était parti, que pour une obscure raison il avait laissé tomber son attaque mais brusquement la mer tout autour du bateau s'ouvrit quand une dizaine de monstrueux tentacules émergèrent et s'abattirent sur le navire. Ils écrasèrent plusieurs marins, en envoyèrent d'autres s'écraser sur les falaises de glace environnante ou s'abimer dans les flots dans un incroyable vacarme où se mêlait les hurlements des blessés et des mourants, les clameurs guerrières des survivants et les craquements du bois écrasé. Virana fit un bond de côté, évitant de justesse un immonde tentacule mais une esquille de bois projeté par la force du coup lui ouvrit l'arcade sourcilière libérant un filet de sang qui lui coula dans les yeux, réduisant sa vision. Elle s'écarta vivement du bastingage et tout</w:t>
+        <w:t xml:space="preserve">Les rudes hommes du nord dégainèrent aussi vite qu'ils le pouvaient mais avant même qu'un seul d'entre eux fut prêt le long tentacule réapparu, fauchant trois marins avant de disparaître à nouveau sous les flots. Quelques hommes se ruèrent vers des cordages proches, les lancèrent à leurs compagnons tombés à l'eau mais deux d'entre eux avaient sombrés définitivement et le corps du troisième flottait sur le ventre, l'eau alentour rougissant lentement de son sang. L'équipage tout entier retenait son souffle, attendant terrifié la prochaine attaque du monstre. </w:t>
+      </w:r>
+      <w:proofErr w:type="spellStart"/>
+      <w:r>
+        <w:rPr>
+          <w:rFonts w:ascii="Calibri" w:eastAsia="Times New Roman" w:hAnsi="Calibri" w:cs="Times New Roman"/>
+          <w:lang w:eastAsia="fr-FR"/>
+        </w:rPr>
+        <w:t>Virana</w:t>
+      </w:r>
+      <w:proofErr w:type="spellEnd"/>
+      <w:r>
+        <w:rPr>
+          <w:rFonts w:ascii="Calibri" w:eastAsia="Times New Roman" w:hAnsi="Calibri" w:cs="Times New Roman"/>
+          <w:lang w:eastAsia="fr-FR"/>
+        </w:rPr>
+        <w:t xml:space="preserve"> elle-même attendait inquiète, s'attendant à voir surgir les tentacules de la créature à tout instant. Pendant un long moment rien ne bougea sous les vagues et les marins restés en chien de faïence sur le pont commençaient à croire que le kraken était parti, que pour une obscure raison il avait laissé tomber son attaque mais brusquement la mer tout autour du bateau s'ouvrit quand une dizaine de monstrueux tentacules émergèrent et s'abattirent sur le navire. Ils écrasèrent plusieurs marins, en envoyèrent d'autres s'écraser sur les falaises de glace environnante ou s'abimer dans les flots dans un incroyable vacarme où se mêlait les hurlements des blessés et des mourants, les clameurs guerrières des survivants et les craquements du bois écrasé. </w:t>
+      </w:r>
+      <w:proofErr w:type="spellStart"/>
+      <w:r>
+        <w:rPr>
+          <w:rFonts w:ascii="Calibri" w:eastAsia="Times New Roman" w:hAnsi="Calibri" w:cs="Times New Roman"/>
+          <w:lang w:eastAsia="fr-FR"/>
+        </w:rPr>
+        <w:t>Virana</w:t>
+      </w:r>
+      <w:proofErr w:type="spellEnd"/>
+      <w:r>
+        <w:rPr>
+          <w:rFonts w:ascii="Calibri" w:eastAsia="Times New Roman" w:hAnsi="Calibri" w:cs="Times New Roman"/>
+          <w:lang w:eastAsia="fr-FR"/>
+        </w:rPr>
+        <w:t xml:space="preserve"> fit un bond de côté, évitant de justesse un immonde tentacule mais une esquille de bois projeté par la force du coup lui ouvrit l'arcade sourcilière libérant un filet de sang qui lui coula dans les yeux, réduisant sa vision. Elle s'écarta vivement du bastingage et tout</w:t>
       </w:r>
       <w:r>
         <w:rPr>
@@ -2208,7 +2687,23 @@
           <w:rFonts w:ascii="Calibri" w:eastAsia="Times New Roman" w:hAnsi="Calibri" w:cs="Times New Roman"/>
           <w:lang w:eastAsia="fr-FR"/>
         </w:rPr>
-        <w:t xml:space="preserve"> lui tenait toujours le bras mais elle s'était raidie quand le tentacule les avait frappé. Elle leva les yeux vers l'homme qui volait juste à côté d'elle et reconnu Toburn, un jeune matelot d'à peine 16 ans, le plus jeune du bateau qui l'avait supplié de le laisser faire son premier voyage avec elle. Elle se sentit stupide, qu'est ce qui avait bien pu lui passer par la tête pour qu'elle laisse un si jeune homme embarqué pour un voyage si périlleux ? Elle se souvint alors de </w:t>
+        <w:t xml:space="preserve"> lui tenait toujours le bras mais elle s'était raidie quand le tentacule les avait frappé. Elle leva les yeux vers l'homme qui volait juste à côté d'elle et reconnu </w:t>
+      </w:r>
+      <w:proofErr w:type="spellStart"/>
+      <w:r>
+        <w:rPr>
+          <w:rFonts w:ascii="Calibri" w:eastAsia="Times New Roman" w:hAnsi="Calibri" w:cs="Times New Roman"/>
+          <w:lang w:eastAsia="fr-FR"/>
+        </w:rPr>
+        <w:t>Toburn</w:t>
+      </w:r>
+      <w:proofErr w:type="spellEnd"/>
+      <w:r>
+        <w:rPr>
+          <w:rFonts w:ascii="Calibri" w:eastAsia="Times New Roman" w:hAnsi="Calibri" w:cs="Times New Roman"/>
+          <w:lang w:eastAsia="fr-FR"/>
+        </w:rPr>
+        <w:t xml:space="preserve">, un jeune matelot d'à peine 16 ans, le plus jeune du bateau qui l'avait supplié de le laisser faire son premier voyage avec elle. Elle se sentit stupide, qu'est ce qui avait bien pu lui passer par la tête pour qu'elle laisse un si jeune homme embarqué pour un voyage si périlleux ? Elle se souvint alors de </w:t>
       </w:r>
       <w:r>
         <w:rPr>
@@ -2222,7 +2717,23 @@
           <w:rFonts w:ascii="Calibri" w:eastAsia="Times New Roman" w:hAnsi="Calibri" w:cs="Times New Roman"/>
           <w:lang w:eastAsia="fr-FR"/>
         </w:rPr>
-        <w:t xml:space="preserve"> les verres d'hydromel qu'elle avait ingurgité avant la demande du garçon et elle eut sa réponse. La capitaine réalisa alors que le regard mort du jeune Toburn lui rappelait le regard de Reinhardt mais aussi un regard qu'elle avait aperçu juste avant qu'ils quittent le dernier port, le regard vide et stupide des poissons disposés sur l'étal d'une vieille marchande de poisson. Elle n'eut pas le temps de s'attarder à réfléchir sur cela car elle se sentit percuter la surface de la mer avec force avant de lentement sombrer en son sein, emportée par le poids du cadavre qui lui tenait le bras. Le froid intense de l'eau eut deux effets sur elle : il la ramena à la réalité, la tirant de ses pensées morbides et il lui engourdit tout le corps, atténuant la souffrance qui irradiait dans sa poitrine. Elle porta une main à son bras, libéra son bras de l'emprise du jeune marin, puis jeta un regard autour d'elle. Elle ne voyait presque rien, les eaux étaient trop sombres. Elle ne pouvait que discerner la coque de son bateau sous laquelle se trouvait une gigantesque masse sombre, presque deux fois plus grandes que le navire en perdition.  Elle sentit soudain le froid se dissiper, elle leva une main à hauteur de ses yeux, vit les écailles bleutées et la fine membrane entre ses doigts apparues subitement. Ses poumon s'emplirent d'air quand ses branchies se développèrent de chaque côté de son cou. Enfin elle jeta un coup d'œil à ses jambes désormais couvertes d'écailles et à la membrane qui poussait rapidement sur ses pieds. Elle joignit les jambes et les vit fusionner pour devenir une splendide queue de poisson. Elle leva les yeux et reporta son attention sur le kraken. La sirène savait qu'il n'y avait plus rien à faire pour ses hommes, le bateau était brisé et aucun d'eux ne pourrait survivre aux eaux glaciales dans lesquels ils seraient bientôt tous plongés. Elle entendit un craquement sec retentirent dans les eaux noires et vit la coque du navire rompre en son milieu. Chacune des deux moitiés commença à descendre vers les profondeurs insondables de la passe. Il n'était plus temps de sauver les morts mais elle pouvait au moins les venger. Elle se concentra intensément et fit appel à toute l'énergie </w:t>
+        <w:t xml:space="preserve"> les verres d'hydromel qu'elle avait ingurgité avant la demande du garçon et elle eut sa réponse. La capitaine réalisa alors que le regard mort du jeune </w:t>
+      </w:r>
+      <w:proofErr w:type="spellStart"/>
+      <w:r>
+        <w:rPr>
+          <w:rFonts w:ascii="Calibri" w:eastAsia="Times New Roman" w:hAnsi="Calibri" w:cs="Times New Roman"/>
+          <w:lang w:eastAsia="fr-FR"/>
+        </w:rPr>
+        <w:t>Toburn</w:t>
+      </w:r>
+      <w:proofErr w:type="spellEnd"/>
+      <w:r>
+        <w:rPr>
+          <w:rFonts w:ascii="Calibri" w:eastAsia="Times New Roman" w:hAnsi="Calibri" w:cs="Times New Roman"/>
+          <w:lang w:eastAsia="fr-FR"/>
+        </w:rPr>
+        <w:t xml:space="preserve"> lui rappelait le regard de Reinhardt mais aussi un regard qu'elle avait aperçu juste avant qu'ils quittent le dernier port, le regard vide et stupide des poissons disposés sur l'étal d'une vieille marchande de poisson. Elle n'eut pas le temps de s'attarder à réfléchir sur cela car elle se sentit percuter la surface de la mer avec force avant de lentement sombrer en son sein, emportée par le poids du cadavre qui lui tenait le bras. Le froid intense de l'eau eut deux effets sur elle : il la ramena à la réalité, la tirant de ses pensées morbides et il lui engourdit tout le corps, atténuant la souffrance qui irradiait dans sa poitrine. Elle porta une main à son bras, libéra son bras de l'emprise du jeune marin, puis jeta un regard autour d'elle. Elle ne voyait presque rien, les eaux étaient trop sombres. Elle ne pouvait que discerner la coque de son bateau sous laquelle se trouvait une gigantesque masse sombre, presque deux fois plus grandes que le navire en perdition.  Elle sentit soudain le froid se dissiper, elle leva une main à hauteur de ses yeux, vit les écailles bleutées et la fine membrane entre ses doigts apparues subitement. Ses poumon s'emplirent d'air quand ses branchies se développèrent de chaque côté de son cou. Enfin elle jeta un coup d'œil à ses jambes désormais couvertes d'écailles et à la membrane qui poussait rapidement sur ses pieds. Elle joignit les jambes et les vit fusionner pour devenir une splendide queue de poisson. Elle leva les yeux et reporta son attention sur le kraken. La sirène savait qu'il n'y avait plus rien à faire pour ses hommes, le bateau était brisé et aucun d'eux ne pourrait survivre aux eaux glaciales dans lesquels ils seraient bientôt tous plongés. Elle entendit un craquement sec retentirent dans les eaux noires et vit la coque du navire rompre en son milieu. Chacune des deux moitiés commença à descendre vers les profondeurs insondables de la passe. Il n'était plus temps de sauver les morts mais elle pouvait au moins les venger. Elle se concentra intensément et fit appel à toute l'énergie </w:t>
       </w:r>
       <w:r>
         <w:rPr>
@@ -2396,8 +2907,17 @@
           <w:rFonts w:ascii="Calibri" w:eastAsia="Times New Roman" w:hAnsi="Calibri" w:cs="Times New Roman"/>
           <w:lang w:eastAsia="fr-FR"/>
         </w:rPr>
-        <w:t>ue leur cousin du nord qui n'avaient</w:t>
-      </w:r>
+        <w:t xml:space="preserve">ue leur cousin du nord qui </w:t>
+      </w:r>
+      <w:proofErr w:type="gramStart"/>
+      <w:r>
+        <w:rPr>
+          <w:rFonts w:ascii="Calibri" w:eastAsia="Times New Roman" w:hAnsi="Calibri" w:cs="Times New Roman"/>
+          <w:lang w:eastAsia="fr-FR"/>
+        </w:rPr>
+        <w:t>n'avaient</w:t>
+      </w:r>
+      <w:proofErr w:type="gramEnd"/>
       <w:r>
         <w:rPr>
           <w:rFonts w:ascii="Calibri" w:eastAsia="Times New Roman" w:hAnsi="Calibri" w:cs="Times New Roman"/>
@@ -2461,23 +2981,55 @@
           <w:rFonts w:ascii="Calibri" w:eastAsia="Times New Roman" w:hAnsi="Calibri" w:cs="Times New Roman"/>
           <w:lang w:eastAsia="fr-FR"/>
         </w:rPr>
-        <w:t xml:space="preserve"> fini le mort elle avait à nouveau la pleine possession de ses  moyens mais une faim inextinguible lui tordait les intestins. Elle se jeta sur un deuxième corps, le dévora et se rua sur un troisième. Alors qu'elle s'apprêtait à l'avaler à son tour elle réalisa alors qu'elle allait s'attaquer aux restes du malheureux Toburn. Elle revint alors brutalement à la réalité et lâcha le cadavre. Sa faim lui tailladait toujours les entrailles mais elle se détourna du cimetière marin et se mit à nager aussi vite qu'elle le pouvait vers le sud afin de s'éloigner au plus vite de l'objet de sa faim.</w:t>
-      </w:r>
-    </w:p>
-    <w:p>
-      <w:pPr>
-        <w:spacing w:after="0" w:line="240" w:lineRule="auto"/>
-        <w:rPr>
-          <w:rFonts w:ascii="Calibri" w:eastAsia="Times New Roman" w:hAnsi="Calibri" w:cs="Times New Roman"/>
-          <w:lang w:eastAsia="fr-FR"/>
-        </w:rPr>
-      </w:pPr>
-      <w:r>
-        <w:rPr>
-          <w:rFonts w:ascii="Calibri" w:eastAsia="Times New Roman" w:hAnsi="Calibri" w:cs="Times New Roman"/>
-          <w:lang w:eastAsia="fr-FR"/>
-        </w:rPr>
-        <w:t xml:space="preserve">Alors qu'elle nageait depuis de longues heures elle sentit une tempête se lever à la surface et afin d'éviter tout inconvénient Virana plongea dans les sombres abysses. Pendant de longues heures son long corps écailleux parcourut les fonds marins en quête de courants sous-marins. La fille des eaux s'apprêtait à remonter à la surface quand elle entendit un chant lointain et diffus se rapprochant rapidement. Elle se cacha rapidement dans une crevasse, elle connaissait l'identité des chanteuses. C'était ses sœurs merashis chantant un air destiné à apaiser les esprits. La rhiannane ignorait pour </w:t>
+        <w:t xml:space="preserve"> fini le mort elle avait à nouveau la pleine possession de ses  moyens mais une faim inextinguible lui tordait les intestins. Elle se jeta sur un deuxième corps, le dévora et se rua sur un troisième. Alors qu'elle s'apprêtait à l'avaler à son tour elle réalisa alors qu'elle allait s'attaquer aux restes du malheureux </w:t>
+      </w:r>
+      <w:proofErr w:type="spellStart"/>
+      <w:r>
+        <w:rPr>
+          <w:rFonts w:ascii="Calibri" w:eastAsia="Times New Roman" w:hAnsi="Calibri" w:cs="Times New Roman"/>
+          <w:lang w:eastAsia="fr-FR"/>
+        </w:rPr>
+        <w:t>Toburn</w:t>
+      </w:r>
+      <w:proofErr w:type="spellEnd"/>
+      <w:r>
+        <w:rPr>
+          <w:rFonts w:ascii="Calibri" w:eastAsia="Times New Roman" w:hAnsi="Calibri" w:cs="Times New Roman"/>
+          <w:lang w:eastAsia="fr-FR"/>
+        </w:rPr>
+        <w:t>. Elle revint alors brutalement à la réalité et lâcha le cadavre. Sa faim lui tailladait toujours les entrailles mais elle se détourna du cimetière marin et se mit à nager aussi vite qu'elle le pouvait vers le sud afin de s'éloigner au plus vite de l'objet de sa faim.</w:t>
+      </w:r>
+    </w:p>
+    <w:p>
+      <w:pPr>
+        <w:spacing w:after="0" w:line="240" w:lineRule="auto"/>
+        <w:rPr>
+          <w:rFonts w:ascii="Calibri" w:eastAsia="Times New Roman" w:hAnsi="Calibri" w:cs="Times New Roman"/>
+          <w:lang w:eastAsia="fr-FR"/>
+        </w:rPr>
+      </w:pPr>
+      <w:r>
+        <w:rPr>
+          <w:rFonts w:ascii="Calibri" w:eastAsia="Times New Roman" w:hAnsi="Calibri" w:cs="Times New Roman"/>
+          <w:lang w:eastAsia="fr-FR"/>
+        </w:rPr>
+        <w:t xml:space="preserve">Alors qu'elle nageait depuis de longues heures elle sentit une tempête se lever à la surface et afin d'éviter tout inconvénient </w:t>
+      </w:r>
+      <w:proofErr w:type="spellStart"/>
+      <w:r>
+        <w:rPr>
+          <w:rFonts w:ascii="Calibri" w:eastAsia="Times New Roman" w:hAnsi="Calibri" w:cs="Times New Roman"/>
+          <w:lang w:eastAsia="fr-FR"/>
+        </w:rPr>
+        <w:t>Virana</w:t>
+      </w:r>
+      <w:proofErr w:type="spellEnd"/>
+      <w:r>
+        <w:rPr>
+          <w:rFonts w:ascii="Calibri" w:eastAsia="Times New Roman" w:hAnsi="Calibri" w:cs="Times New Roman"/>
+          <w:lang w:eastAsia="fr-FR"/>
+        </w:rPr>
+        <w:t xml:space="preserve"> plongea dans les sombres abysses. Pendant de longues heures son long corps écailleux parcourut les fonds marins en quête de courants sous-marins. La fille des eaux s'apprêtait à remonter à la surface quand elle entendit un chant lointain et diffus se rapprochant rapidement. Elle se cacha rapidement dans une crevasse, elle connaissait l'identité des chanteuses. C'était ses sœurs merashis chantant un air destiné à apaiser les esprits. La rhiannane ignorait pour </w:t>
       </w:r>
       <w:r>
         <w:rPr>
@@ -2499,7 +3051,23 @@
           <w:rFonts w:ascii="Calibri" w:eastAsia="Times New Roman" w:hAnsi="Calibri" w:cs="Times New Roman"/>
           <w:lang w:eastAsia="fr-FR"/>
         </w:rPr>
-        <w:t xml:space="preserve"> ressenti le besoin de venir. Le chant était devenu plus fort, plus proche. Les chanteuses étaient presque au-dessus de Virana. Celle-ci leva la tête et </w:t>
+        <w:t xml:space="preserve"> ressenti le besoin de venir. Le chant était devenu plus fort, plus proche. Les chanteuses étaient presque au-dessus de </w:t>
+      </w:r>
+      <w:proofErr w:type="spellStart"/>
+      <w:r>
+        <w:rPr>
+          <w:rFonts w:ascii="Calibri" w:eastAsia="Times New Roman" w:hAnsi="Calibri" w:cs="Times New Roman"/>
+          <w:lang w:eastAsia="fr-FR"/>
+        </w:rPr>
+        <w:t>Virana</w:t>
+      </w:r>
+      <w:proofErr w:type="spellEnd"/>
+      <w:r>
+        <w:rPr>
+          <w:rFonts w:ascii="Calibri" w:eastAsia="Times New Roman" w:hAnsi="Calibri" w:cs="Times New Roman"/>
+          <w:lang w:eastAsia="fr-FR"/>
+        </w:rPr>
+        <w:t xml:space="preserve">. Celle-ci leva la tête et </w:t>
       </w:r>
       <w:r>
         <w:rPr>
@@ -2513,7 +3081,39 @@
           <w:rFonts w:ascii="Calibri" w:eastAsia="Times New Roman" w:hAnsi="Calibri" w:cs="Times New Roman"/>
           <w:lang w:eastAsia="fr-FR"/>
         </w:rPr>
-        <w:t xml:space="preserve"> ainsi qu'une gigantesque masse sombre ondulant légèrement. Intriguée l'ancienne capitaine remonta un peu de sa crevasse afin de mieux voir l'être. Elle vit que son long corps était couvert d'écailles sombres, couturé de cicatrice et s'étendait encore bien loin, si loin que même ses yeux de sirène ne pouvaient voir le bout de sa queue. Il ne lui fallut rien de plus pour comprendre quelle était cette créature. Il s'agissait d'Ouro le plus grand, le plus vieux et me plus puissant des serpents de mer. Ouro était un monstre gigantesque d'une force et d'une violence à nul autre pareil, nulle créature n'avait coulé plus de navire que lui et chaque marin de ce monde connaissait les nombreuses histoires terrifiantes à son sujet. La bête n'avait pas toujours eu cette terrible réputation, les serpents de mer étaient de puissantes créatures d'une grande intelligence avec la particularité de grandir toute leur vie, ainsi plus un serpent est vieux plus il est fort et par conséquent respecté. Celui qui nageait au-dessus d'elle était le tout premier serpent, vieux de dizaines de milliers d'années, ancien souverain incontesté des mers de Rhiannon. Le monarque marin n'avait cependant pas surmonté la perte de son monde, de ses mers, de sa femme et de </w:t>
+        <w:t xml:space="preserve"> ainsi qu'une gigantesque masse sombre ondulant légèrement. Intriguée l'ancienne capitaine remonta un peu de sa crevasse afin de mieux voir l'être. Elle vit que son long corps était couvert d'écailles sombres, couturé de cicatrice et s'étendait encore bien loin, si loin que même ses yeux de sirène ne pouvaient voir le bout de sa queue. Il ne lui fallut rien de plus pour comprendre quelle était cette créature. Il s'agissait d'</w:t>
+      </w:r>
+      <w:proofErr w:type="spellStart"/>
+      <w:r>
+        <w:rPr>
+          <w:rFonts w:ascii="Calibri" w:eastAsia="Times New Roman" w:hAnsi="Calibri" w:cs="Times New Roman"/>
+          <w:lang w:eastAsia="fr-FR"/>
+        </w:rPr>
+        <w:t>Ouro</w:t>
+      </w:r>
+      <w:proofErr w:type="spellEnd"/>
+      <w:r>
+        <w:rPr>
+          <w:rFonts w:ascii="Calibri" w:eastAsia="Times New Roman" w:hAnsi="Calibri" w:cs="Times New Roman"/>
+          <w:lang w:eastAsia="fr-FR"/>
+        </w:rPr>
+        <w:t xml:space="preserve"> le plus grand, le plus vieux et me plus puissant des serpents de mer. </w:t>
+      </w:r>
+      <w:proofErr w:type="spellStart"/>
+      <w:r>
+        <w:rPr>
+          <w:rFonts w:ascii="Calibri" w:eastAsia="Times New Roman" w:hAnsi="Calibri" w:cs="Times New Roman"/>
+          <w:lang w:eastAsia="fr-FR"/>
+        </w:rPr>
+        <w:t>Ouro</w:t>
+      </w:r>
+      <w:proofErr w:type="spellEnd"/>
+      <w:r>
+        <w:rPr>
+          <w:rFonts w:ascii="Calibri" w:eastAsia="Times New Roman" w:hAnsi="Calibri" w:cs="Times New Roman"/>
+          <w:lang w:eastAsia="fr-FR"/>
+        </w:rPr>
+        <w:t xml:space="preserve"> était un monstre gigantesque d'une force et d'une violence à nul autre pareil, nulle créature n'avait coulé plus de navire que lui et chaque marin de ce monde connaissait les nombreuses histoires terrifiantes à son sujet. La bête n'avait pas toujours eu cette terrible réputation, les serpents de mer étaient de puissantes créatures d'une grande intelligence avec la particularité de grandir toute leur vie, ainsi plus un serpent est vieux plus il est fort et par conséquent respecté. Celui qui nageait au-dessus d'elle était le tout premier serpent, vieux de dizaines de milliers d'années, ancien souverain incontesté des mers de Rhiannon. Le monarque marin n'avait cependant pas surmonté la perte de son monde, de ses mers, de sa femme et de </w:t>
       </w:r>
       <w:r>
         <w:rPr>
@@ -2569,7 +3169,39 @@
           <w:rFonts w:ascii="Calibri" w:eastAsia="Times New Roman" w:hAnsi="Calibri" w:cs="Times New Roman"/>
           <w:lang w:eastAsia="fr-FR"/>
         </w:rPr>
-        <w:t xml:space="preserve"> des cristaux permettant à une personne de communiquer avec une autre personne en possession d'un de ces cristaux, on les avait nommés les Nefalas, les Pierres de Voix. Ces Nefalas avaient ensuite été dispersés à travers le monde, placés </w:t>
+        <w:t xml:space="preserve"> des cristaux permettant à une personne de communiquer avec une autre personne en possession d'un de ces cristaux, on les avait nommés les </w:t>
+      </w:r>
+      <w:proofErr w:type="spellStart"/>
+      <w:r>
+        <w:rPr>
+          <w:rFonts w:ascii="Calibri" w:eastAsia="Times New Roman" w:hAnsi="Calibri" w:cs="Times New Roman"/>
+          <w:lang w:eastAsia="fr-FR"/>
+        </w:rPr>
+        <w:t>Nefalas</w:t>
+      </w:r>
+      <w:proofErr w:type="spellEnd"/>
+      <w:r>
+        <w:rPr>
+          <w:rFonts w:ascii="Calibri" w:eastAsia="Times New Roman" w:hAnsi="Calibri" w:cs="Times New Roman"/>
+          <w:lang w:eastAsia="fr-FR"/>
+        </w:rPr>
+        <w:t xml:space="preserve">, les Pierres de Voix. Ces </w:t>
+      </w:r>
+      <w:proofErr w:type="spellStart"/>
+      <w:r>
+        <w:rPr>
+          <w:rFonts w:ascii="Calibri" w:eastAsia="Times New Roman" w:hAnsi="Calibri" w:cs="Times New Roman"/>
+          <w:lang w:eastAsia="fr-FR"/>
+        </w:rPr>
+        <w:t>Nefalas</w:t>
+      </w:r>
+      <w:proofErr w:type="spellEnd"/>
+      <w:r>
+        <w:rPr>
+          <w:rFonts w:ascii="Calibri" w:eastAsia="Times New Roman" w:hAnsi="Calibri" w:cs="Times New Roman"/>
+          <w:lang w:eastAsia="fr-FR"/>
+        </w:rPr>
+        <w:t xml:space="preserve"> avaient ensuite été dispersés à travers le monde, placés </w:t>
       </w:r>
       <w:r>
         <w:rPr>
@@ -2684,7 +3316,23 @@
           <w:rFonts w:ascii="Calibri" w:eastAsia="Times New Roman" w:hAnsi="Calibri" w:cs="Times New Roman"/>
           <w:lang w:eastAsia="fr-FR"/>
         </w:rPr>
-        <w:t xml:space="preserve">Le Gardien, Ienaï Kotor, avait comme toujours le regard rivé sur l'horizon scrutant attentivement les Landes Désolées. Depuis quelques temps il y voyait du mouvement, des troupes d'Asservis se déplaçant lentement, s'entassant dans les forteresses des Monts Sombres ou établissant des camps au pied de celle-ci. Il voyait ces armées lorgner le désert qui s'étendait au pied des montagnes et les terres au-delà. Le rhiannan n'était pas inquiet de cela. Pendant les millénaires où il avait veillé sur la frontière depuis son île flottant dans les nuages il avait vu les légions des merashis se grouper aux portes du désert à plusieurs reprises sans jamais oser en entreprendre la traversée. Il devait avouer que cette fois cependant les troupes amassées étaient plus nombreuses que les fois précédentes mais le guerrier restait persuadé que cette fois encore tout se passerait bien. Le Gardien baissa le regard, blasé par sa longue veille et son regard s'arrêta sur son bras en armure. La lumière éclatante de son corps filtrait doucement à travers les interstices de son armure. Il sentit un sourire naître sur son visage. Il ne regrettait plus son nouveau corps. Pendant des années il s'en était voulu d'avoir voulu tester les limites de son corps. Ses nombreuses tentatives avaient finies par le mener  bien loin au-delà de ses limites. Il se souvenait parfaitement de ce moment où il avait senti l'énergie contenue </w:t>
+        <w:t xml:space="preserve">Le Gardien, </w:t>
+      </w:r>
+      <w:proofErr w:type="spellStart"/>
+      <w:r>
+        <w:rPr>
+          <w:rFonts w:ascii="Calibri" w:eastAsia="Times New Roman" w:hAnsi="Calibri" w:cs="Times New Roman"/>
+          <w:lang w:eastAsia="fr-FR"/>
+        </w:rPr>
+        <w:t>Ienaï</w:t>
+      </w:r>
+      <w:proofErr w:type="spellEnd"/>
+      <w:r>
+        <w:rPr>
+          <w:rFonts w:ascii="Calibri" w:eastAsia="Times New Roman" w:hAnsi="Calibri" w:cs="Times New Roman"/>
+          <w:lang w:eastAsia="fr-FR"/>
+        </w:rPr>
+        <w:t xml:space="preserve"> Kotor, avait comme toujours le regard rivé sur l'horizon scrutant attentivement les Landes Désolées. Depuis quelques temps il y voyait du mouvement, des troupes d'Asservis se déplaçant lentement, s'entassant dans les forteresses des Monts Sombres ou établissant des camps au pied de celle-ci. Il voyait ces armées lorgner le désert qui s'étendait au pied des montagnes et les terres au-delà. Le rhiannan n'était pas inquiet de cela. Pendant les millénaires où il avait veillé sur la frontière depuis son île flottant dans les nuages il avait vu les légions des merashis se grouper aux portes du désert à plusieurs reprises sans jamais oser en entreprendre la traversée. Il devait avouer que cette fois cependant les troupes amassées étaient plus nombreuses que les fois précédentes mais le guerrier restait persuadé que cette fois encore tout se passerait bien. Le Gardien baissa le regard, blasé par sa longue veille et son regard s'arrêta sur son bras en armure. La lumière éclatante de son corps filtrait doucement à travers les interstices de son armure. Il sentit un sourire naître sur son visage. Il ne regrettait plus son nouveau corps. Pendant des années il s'en était voulu d'avoir voulu tester les limites de son corps. Ses nombreuses tentatives avaient finies par le mener  bien loin au-delà de ses limites. Il se souvenait parfaitement de ce moment où il avait senti l'énergie contenue </w:t>
       </w:r>
       <w:r>
         <w:rPr>
@@ -2762,7 +3410,23 @@
           <w:rFonts w:ascii="Calibri" w:eastAsia="Times New Roman" w:hAnsi="Calibri" w:cs="Times New Roman"/>
           <w:lang w:eastAsia="fr-FR"/>
         </w:rPr>
-        <w:t xml:space="preserve"> le tira de ses souvenirs. Il se tourna et son regard perçant balaya la surface de son île volante, humble amas de terre et d'herbe flottant parmi les nuages et s'arrêta sur la sphère minérale d'ordinaire bleue mais qui à cet instant était rouge. Il s'approcha du Nefala et posa sa main gantée dessus. Une voix se mit à retentir dans sa tête. Il </w:t>
+        <w:t xml:space="preserve"> le tira de ses souvenirs. Il se tourna et son regard perçant balaya la surface de son île volante, humble amas de terre et d'herbe flottant parmi les nuages et s'arrêta sur la sphère minérale d'ordinaire bleue mais qui à cet instant était rouge. Il s'approcha du </w:t>
+      </w:r>
+      <w:proofErr w:type="spellStart"/>
+      <w:r>
+        <w:rPr>
+          <w:rFonts w:ascii="Calibri" w:eastAsia="Times New Roman" w:hAnsi="Calibri" w:cs="Times New Roman"/>
+          <w:lang w:eastAsia="fr-FR"/>
+        </w:rPr>
+        <w:t>Nefala</w:t>
+      </w:r>
+      <w:proofErr w:type="spellEnd"/>
+      <w:r>
+        <w:rPr>
+          <w:rFonts w:ascii="Calibri" w:eastAsia="Times New Roman" w:hAnsi="Calibri" w:cs="Times New Roman"/>
+          <w:lang w:eastAsia="fr-FR"/>
+        </w:rPr>
+        <w:t xml:space="preserve"> et posa sa main gantée dessus. Une voix se mit à retentir dans sa tête. Il </w:t>
       </w:r>
       <w:r>
         <w:rPr>
@@ -2776,7 +3440,23 @@
           <w:rFonts w:ascii="Calibri" w:eastAsia="Times New Roman" w:hAnsi="Calibri" w:cs="Times New Roman"/>
           <w:lang w:eastAsia="fr-FR"/>
         </w:rPr>
-        <w:t xml:space="preserve"> immédiatement la voix de la Voyante. Autrefois ils avaient vécu ensemble, s'étaient aimés. Mais cette époque était bien lointaine, plus ancienne que son serment et même si lui n'avait jamais cessé d'aimer la douce Leïra de cette époque celle-ci avait changé, était devenu la Voyante et n'éprouvait désormais rien de plus que de l'affection pour lui. Il se concentra sur ce que la femme lui disait :</w:t>
+        <w:t xml:space="preserve"> immédiatement la voix de la Voyante. Autrefois ils avaient vécu ensemble, s'étaient aimés. Mais cette époque était bien lointaine, plus ancienne que son serment et même si lui n'avait jamais cessé d'aimer la douce </w:t>
+      </w:r>
+      <w:proofErr w:type="spellStart"/>
+      <w:r>
+        <w:rPr>
+          <w:rFonts w:ascii="Calibri" w:eastAsia="Times New Roman" w:hAnsi="Calibri" w:cs="Times New Roman"/>
+          <w:lang w:eastAsia="fr-FR"/>
+        </w:rPr>
+        <w:t>Leïra</w:t>
+      </w:r>
+      <w:proofErr w:type="spellEnd"/>
+      <w:r>
+        <w:rPr>
+          <w:rFonts w:ascii="Calibri" w:eastAsia="Times New Roman" w:hAnsi="Calibri" w:cs="Times New Roman"/>
+          <w:lang w:eastAsia="fr-FR"/>
+        </w:rPr>
+        <w:t xml:space="preserve"> de cette époque celle-ci avait changé, était devenu la Voyante et n'éprouvait désormais rien de plus que de l'affection pour lui. Il se concentra sur ce que la femme lui disait :</w:t>
       </w:r>
     </w:p>
     <w:p>
@@ -2886,7 +3566,39 @@
           <w:rFonts w:ascii="Calibri" w:eastAsia="Times New Roman" w:hAnsi="Calibri" w:cs="Times New Roman"/>
           <w:lang w:eastAsia="fr-FR"/>
         </w:rPr>
-        <w:t xml:space="preserve">La sirène Virana vient de me transmettre une nouvelle inquiétante. Elle dit avoir vu ses sœurs merashis charmer le serpent Ouro et le mener vers les Landes Désolées. J'ai </w:t>
+        <w:t xml:space="preserve">La sirène </w:t>
+      </w:r>
+      <w:proofErr w:type="spellStart"/>
+      <w:r>
+        <w:rPr>
+          <w:rFonts w:ascii="Calibri" w:eastAsia="Times New Roman" w:hAnsi="Calibri" w:cs="Times New Roman"/>
+          <w:lang w:eastAsia="fr-FR"/>
+        </w:rPr>
+        <w:t>Virana</w:t>
+      </w:r>
+      <w:proofErr w:type="spellEnd"/>
+      <w:r>
+        <w:rPr>
+          <w:rFonts w:ascii="Calibri" w:eastAsia="Times New Roman" w:hAnsi="Calibri" w:cs="Times New Roman"/>
+          <w:lang w:eastAsia="fr-FR"/>
+        </w:rPr>
+        <w:t xml:space="preserve"> vient de me transmettre une nouvelle inquiétante. Elle dit avoir vu ses sœurs merashis charmer le serpent </w:t>
+      </w:r>
+      <w:proofErr w:type="spellStart"/>
+      <w:r>
+        <w:rPr>
+          <w:rFonts w:ascii="Calibri" w:eastAsia="Times New Roman" w:hAnsi="Calibri" w:cs="Times New Roman"/>
+          <w:lang w:eastAsia="fr-FR"/>
+        </w:rPr>
+        <w:t>Ouro</w:t>
+      </w:r>
+      <w:proofErr w:type="spellEnd"/>
+      <w:r>
+        <w:rPr>
+          <w:rFonts w:ascii="Calibri" w:eastAsia="Times New Roman" w:hAnsi="Calibri" w:cs="Times New Roman"/>
+          <w:lang w:eastAsia="fr-FR"/>
+        </w:rPr>
+        <w:t xml:space="preserve"> et le mener vers les Landes Désolées. J'ai </w:t>
       </w:r>
       <w:r>
         <w:rPr>
@@ -2951,7 +3663,23 @@
           <w:rFonts w:ascii="Calibri" w:eastAsia="Times New Roman" w:hAnsi="Calibri" w:cs="Times New Roman"/>
           <w:lang w:eastAsia="fr-FR"/>
         </w:rPr>
-        <w:t xml:space="preserve"> une fois lié au terrible pressentiment que Leïra lui avait fait parvenir quelques jours avant</w:t>
+        <w:t xml:space="preserve"> une fois lié au terrible pressentiment que </w:t>
+      </w:r>
+      <w:proofErr w:type="spellStart"/>
+      <w:r>
+        <w:rPr>
+          <w:rFonts w:ascii="Calibri" w:eastAsia="Times New Roman" w:hAnsi="Calibri" w:cs="Times New Roman"/>
+          <w:lang w:eastAsia="fr-FR"/>
+        </w:rPr>
+        <w:t>Leïra</w:t>
+      </w:r>
+      <w:proofErr w:type="spellEnd"/>
+      <w:r>
+        <w:rPr>
+          <w:rFonts w:ascii="Calibri" w:eastAsia="Times New Roman" w:hAnsi="Calibri" w:cs="Times New Roman"/>
+          <w:lang w:eastAsia="fr-FR"/>
+        </w:rPr>
+        <w:t xml:space="preserve"> lui avait fait parvenir quelques jours avant</w:t>
       </w:r>
       <w:r>
         <w:rPr>
@@ -2979,8 +3707,33 @@
           <w:rFonts w:ascii="Calibri" w:eastAsia="Times New Roman" w:hAnsi="Calibri" w:cs="Times New Roman"/>
           <w:lang w:eastAsia="fr-FR"/>
         </w:rPr>
-        <w:t>e la capitale du royaume d’Aeth, Amon Ereb</w:t>
-      </w:r>
+        <w:t>e la capitale du royaume d’</w:t>
+      </w:r>
+      <w:proofErr w:type="spellStart"/>
+      <w:r>
+        <w:rPr>
+          <w:rFonts w:ascii="Calibri" w:eastAsia="Times New Roman" w:hAnsi="Calibri" w:cs="Times New Roman"/>
+          <w:lang w:eastAsia="fr-FR"/>
+        </w:rPr>
+        <w:t>Aeth</w:t>
+      </w:r>
+      <w:proofErr w:type="spellEnd"/>
+      <w:r>
+        <w:rPr>
+          <w:rFonts w:ascii="Calibri" w:eastAsia="Times New Roman" w:hAnsi="Calibri" w:cs="Times New Roman"/>
+          <w:lang w:eastAsia="fr-FR"/>
+        </w:rPr>
+        <w:t xml:space="preserve">, Amon </w:t>
+      </w:r>
+      <w:proofErr w:type="spellStart"/>
+      <w:r>
+        <w:rPr>
+          <w:rFonts w:ascii="Calibri" w:eastAsia="Times New Roman" w:hAnsi="Calibri" w:cs="Times New Roman"/>
+          <w:lang w:eastAsia="fr-FR"/>
+        </w:rPr>
+        <w:t>Ereb</w:t>
+      </w:r>
+      <w:proofErr w:type="spellEnd"/>
       <w:r>
         <w:rPr>
           <w:rFonts w:ascii="Calibri" w:eastAsia="Times New Roman" w:hAnsi="Calibri" w:cs="Times New Roman"/>
@@ -3000,7 +3753,39 @@
           <w:rFonts w:ascii="Calibri" w:eastAsia="Times New Roman" w:hAnsi="Calibri" w:cs="Times New Roman"/>
           <w:lang w:eastAsia="fr-FR"/>
         </w:rPr>
-        <w:t xml:space="preserve"> aux rois du nord, la mer n'est pas votre alliée cette fois, Ouro a rejoint les rangs de nos ennemis alors restez loin des côtés merashis, accostez à Vorantis et de là rejoignez les autres armées.". Une fois cela fait il contacta la Voyante, celle-ci répondit immédiatement à son appel et il l'informa des ordres qu'il avait donné mais aussi de ce qu'il comptait faire:</w:t>
+        <w:t xml:space="preserve"> aux rois du nord, la mer n'est pas votre alliée cette fois, </w:t>
+      </w:r>
+      <w:proofErr w:type="spellStart"/>
+      <w:r>
+        <w:rPr>
+          <w:rFonts w:ascii="Calibri" w:eastAsia="Times New Roman" w:hAnsi="Calibri" w:cs="Times New Roman"/>
+          <w:lang w:eastAsia="fr-FR"/>
+        </w:rPr>
+        <w:t>Ouro</w:t>
+      </w:r>
+      <w:proofErr w:type="spellEnd"/>
+      <w:r>
+        <w:rPr>
+          <w:rFonts w:ascii="Calibri" w:eastAsia="Times New Roman" w:hAnsi="Calibri" w:cs="Times New Roman"/>
+          <w:lang w:eastAsia="fr-FR"/>
+        </w:rPr>
+        <w:t xml:space="preserve"> a rejoint les rangs de nos ennemis alors restez loin des côtés merashis, accostez à </w:t>
+      </w:r>
+      <w:proofErr w:type="spellStart"/>
+      <w:r>
+        <w:rPr>
+          <w:rFonts w:ascii="Calibri" w:eastAsia="Times New Roman" w:hAnsi="Calibri" w:cs="Times New Roman"/>
+          <w:lang w:eastAsia="fr-FR"/>
+        </w:rPr>
+        <w:t>Vorantis</w:t>
+      </w:r>
+      <w:proofErr w:type="spellEnd"/>
+      <w:r>
+        <w:rPr>
+          <w:rFonts w:ascii="Calibri" w:eastAsia="Times New Roman" w:hAnsi="Calibri" w:cs="Times New Roman"/>
+          <w:lang w:eastAsia="fr-FR"/>
+        </w:rPr>
+        <w:t xml:space="preserve"> et de là rejoignez les autres armées.". Une fois cela fait il contacta la Voyante, celle-ci répondit immédiatement à son appel et il l'informa des ordres qu'il avait donné mais aussi de ce qu'il comptait faire:</w:t>
       </w:r>
     </w:p>
     <w:p>
@@ -3033,12 +3818,21 @@
           <w:lang w:eastAsia="fr-FR"/>
         </w:rPr>
       </w:pPr>
-      <w:r>
-        <w:rPr>
-          <w:rFonts w:ascii="Calibri" w:eastAsia="Times New Roman" w:hAnsi="Calibri" w:cs="Times New Roman"/>
-          <w:lang w:eastAsia="fr-FR"/>
-        </w:rPr>
-        <w:t xml:space="preserve">Agamon le Roi sans Couronne avait autrefois été le roi aimé et respecté de Rhiannon, en dehors des dieux nul ne prévalait sur son autorité et tous suivaient ses lois et ses édits. Mais il avait tout perdu quand leur monde avait été détruit, son trône, sa femme, ses fils et sa raison. Il avait </w:t>
+      <w:proofErr w:type="spellStart"/>
+      <w:r>
+        <w:rPr>
+          <w:rFonts w:ascii="Calibri" w:eastAsia="Times New Roman" w:hAnsi="Calibri" w:cs="Times New Roman"/>
+          <w:lang w:eastAsia="fr-FR"/>
+        </w:rPr>
+        <w:t>Agamon</w:t>
+      </w:r>
+      <w:proofErr w:type="spellEnd"/>
+      <w:r>
+        <w:rPr>
+          <w:rFonts w:ascii="Calibri" w:eastAsia="Times New Roman" w:hAnsi="Calibri" w:cs="Times New Roman"/>
+          <w:lang w:eastAsia="fr-FR"/>
+        </w:rPr>
+        <w:t xml:space="preserve"> le Roi sans Couronne avait autrefois été le roi aimé et respecté de Rhiannon, en dehors des dieux nul ne prévalait sur son autorité et tous suivaient ses lois et ses édits. Mais il avait tout perdu quand leur monde avait été détruit, son trône, sa femme, ses fils et sa raison. Il avait </w:t>
       </w:r>
       <w:r>
         <w:rPr>
@@ -3245,7 +4039,23 @@
           <w:rFonts w:ascii="Calibri" w:eastAsia="Times New Roman" w:hAnsi="Calibri" w:cs="Times New Roman"/>
           <w:lang w:eastAsia="fr-FR"/>
         </w:rPr>
-        <w:t xml:space="preserve"> décidaient de rompre ces sorts ? Le plus probable était que le mont entrerait en éruption déversant ses entrailles magmatiques sur Aard'Verak et les pauvres faubourgs d'Asservis éparpillés alentours mais il était aussi possible que le volcan s'endorme simplement pour ne plus jamais gronder. Après tout les varakashis ignoraient tout de ce qui se déroulait dans les entrailles du sombre palais. </w:t>
+        <w:t xml:space="preserve"> décidaient de rompre ces sorts ? Le plus probable était que le mont entrerait en éruption déversant ses entrailles magmatiques sur Aard'Verak et les pauvres faubourgs d'Asservis éparpillés alentours mais il était aussi possible que le volcan s'endorme simplement pour ne plus jamais gronder. Après </w:t>
+      </w:r>
+      <w:proofErr w:type="spellStart"/>
+      <w:r>
+        <w:rPr>
+          <w:rFonts w:ascii="Calibri" w:eastAsia="Times New Roman" w:hAnsi="Calibri" w:cs="Times New Roman"/>
+          <w:lang w:eastAsia="fr-FR"/>
+        </w:rPr>
+        <w:t>tout</w:t>
+      </w:r>
+      <w:proofErr w:type="spellEnd"/>
+      <w:r>
+        <w:rPr>
+          <w:rFonts w:ascii="Calibri" w:eastAsia="Times New Roman" w:hAnsi="Calibri" w:cs="Times New Roman"/>
+          <w:lang w:eastAsia="fr-FR"/>
+        </w:rPr>
+        <w:t xml:space="preserve"> les varakashis ignoraient tout de ce qui se déroulait dans les entrailles du sombre palais. </w:t>
       </w:r>
       <w:r>
         <w:rPr>
@@ -3259,7 +4069,119 @@
           <w:rFonts w:ascii="Calibri" w:eastAsia="Times New Roman" w:hAnsi="Calibri" w:cs="Times New Roman"/>
           <w:lang w:eastAsia="fr-FR"/>
         </w:rPr>
-        <w:t xml:space="preserve"> les merashis gardaient ils le volcan éveillé afin de s'en servir en dernier recours si leurs armées étaient défaites et leurs portes brisées … Le guerrier de lumière fut détourné de ces sombres pensées par le bruit métallique d'une lourde porte s'ouvrant. Il orienta son œil vers les portes d'acier de la forteresse et les vit ouvertes, cinq hommes en armure les traversant, marchant dans sa direction. Il se porta à leur rencontre et malgré leurs casques les reconnut rapidement. Les cinq guerriers étaient des rhiannans, celui qui marchait en tête, plus grand et massif que les autres,  arborant une épaisse barbe poivre sel se nommait Orm. C'était un guerrier d'une grande force, un vétéran de la précédente guerre au cours de laquelle il s'était forgé une réputation de combattant infatigable et sans peur, capable de se battre sur un champ de bataille pendant des jours sans se reposer. Grace à cela et au sens de l'honneur dont il avait souvent fait preuve il avait obtenu le respect de ses ennemis et aucun varakashi n'avait jamais parlé de lui en mal ni sali son nom. Les quatre qui marchaient à sa suite étaient ses fils, des quadruplés au physique identique mais bien différent de par leur mental. L'un d'entre eux, Vord, portait une réputation semblable à celle de leur père, tandis que les deux autres, Barad et Tren, trainait une réputation de tueurs cruels et sadiques prêts à toutes les bassesses pour triompher. Le quatrième, Lenan, n'avait pas combattu sur le front pendant la guerre et Ienaï ne savait donc rien à son sujet. Les cinq hommes s'arrêtèrent quelques pas devant lui et Orm prit la parole :</w:t>
+        <w:t xml:space="preserve"> les merashis gardaient ils le volcan éveillé afin de s'en servir en dernier recours si leurs armées étaient défaites et leurs portes brisées … Le guerrier de lumière fut détourné de ces sombres pensées par le bruit métallique d'une lourde porte s'ouvrant. Il orienta son œil vers les portes d'acier de la forteresse et les vit ouvertes, cinq hommes en armure les traversant, marchant dans sa direction. Il se porta à leur rencontre et malgré leurs casques les reconnut rapidement. Les cinq guerriers étaient des rhiannans, celui qui marchait en tête, plus grand et massif que les autres,  arborant une épaisse barbe poivre sel se nommait </w:t>
+      </w:r>
+      <w:proofErr w:type="spellStart"/>
+      <w:r>
+        <w:rPr>
+          <w:rFonts w:ascii="Calibri" w:eastAsia="Times New Roman" w:hAnsi="Calibri" w:cs="Times New Roman"/>
+          <w:lang w:eastAsia="fr-FR"/>
+        </w:rPr>
+        <w:t>Orm</w:t>
+      </w:r>
+      <w:proofErr w:type="spellEnd"/>
+      <w:r>
+        <w:rPr>
+          <w:rFonts w:ascii="Calibri" w:eastAsia="Times New Roman" w:hAnsi="Calibri" w:cs="Times New Roman"/>
+          <w:lang w:eastAsia="fr-FR"/>
+        </w:rPr>
+        <w:t xml:space="preserve">. C'était un guerrier d'une grande force, un vétéran de la précédente guerre au cours de laquelle il s'était forgé une réputation de combattant infatigable et sans peur, capable de se battre sur un champ de bataille pendant des jours sans se reposer. Grace à cela et au sens de l'honneur dont il avait souvent fait preuve il avait obtenu le respect de ses ennemis et aucun varakashi n'avait jamais parlé de lui en mal ni sali son nom. Les quatre qui marchaient à sa suite étaient ses fils, des quadruplés au physique identique mais bien différent de par leur mental. L'un d'entre eux, </w:t>
+      </w:r>
+      <w:proofErr w:type="spellStart"/>
+      <w:r>
+        <w:rPr>
+          <w:rFonts w:ascii="Calibri" w:eastAsia="Times New Roman" w:hAnsi="Calibri" w:cs="Times New Roman"/>
+          <w:lang w:eastAsia="fr-FR"/>
+        </w:rPr>
+        <w:t>Vord</w:t>
+      </w:r>
+      <w:proofErr w:type="spellEnd"/>
+      <w:r>
+        <w:rPr>
+          <w:rFonts w:ascii="Calibri" w:eastAsia="Times New Roman" w:hAnsi="Calibri" w:cs="Times New Roman"/>
+          <w:lang w:eastAsia="fr-FR"/>
+        </w:rPr>
+        <w:t xml:space="preserve">, portait une réputation semblable à celle de leur père, tandis que les deux autres, </w:t>
+      </w:r>
+      <w:proofErr w:type="spellStart"/>
+      <w:r>
+        <w:rPr>
+          <w:rFonts w:ascii="Calibri" w:eastAsia="Times New Roman" w:hAnsi="Calibri" w:cs="Times New Roman"/>
+          <w:lang w:eastAsia="fr-FR"/>
+        </w:rPr>
+        <w:t>Barad</w:t>
+      </w:r>
+      <w:proofErr w:type="spellEnd"/>
+      <w:r>
+        <w:rPr>
+          <w:rFonts w:ascii="Calibri" w:eastAsia="Times New Roman" w:hAnsi="Calibri" w:cs="Times New Roman"/>
+          <w:lang w:eastAsia="fr-FR"/>
+        </w:rPr>
+        <w:t xml:space="preserve"> et </w:t>
+      </w:r>
+      <w:proofErr w:type="spellStart"/>
+      <w:r>
+        <w:rPr>
+          <w:rFonts w:ascii="Calibri" w:eastAsia="Times New Roman" w:hAnsi="Calibri" w:cs="Times New Roman"/>
+          <w:lang w:eastAsia="fr-FR"/>
+        </w:rPr>
+        <w:t>Tren</w:t>
+      </w:r>
+      <w:proofErr w:type="spellEnd"/>
+      <w:r>
+        <w:rPr>
+          <w:rFonts w:ascii="Calibri" w:eastAsia="Times New Roman" w:hAnsi="Calibri" w:cs="Times New Roman"/>
+          <w:lang w:eastAsia="fr-FR"/>
+        </w:rPr>
+        <w:t xml:space="preserve">, trainait une réputation de tueurs cruels et sadiques prêts à toutes les bassesses pour triompher. Le quatrième, </w:t>
+      </w:r>
+      <w:proofErr w:type="spellStart"/>
+      <w:r>
+        <w:rPr>
+          <w:rFonts w:ascii="Calibri" w:eastAsia="Times New Roman" w:hAnsi="Calibri" w:cs="Times New Roman"/>
+          <w:lang w:eastAsia="fr-FR"/>
+        </w:rPr>
+        <w:t>Lenan</w:t>
+      </w:r>
+      <w:proofErr w:type="spellEnd"/>
+      <w:r>
+        <w:rPr>
+          <w:rFonts w:ascii="Calibri" w:eastAsia="Times New Roman" w:hAnsi="Calibri" w:cs="Times New Roman"/>
+          <w:lang w:eastAsia="fr-FR"/>
+        </w:rPr>
+        <w:t xml:space="preserve">, n'avait pas combattu sur le front pendant la guerre et </w:t>
+      </w:r>
+      <w:proofErr w:type="spellStart"/>
+      <w:r>
+        <w:rPr>
+          <w:rFonts w:ascii="Calibri" w:eastAsia="Times New Roman" w:hAnsi="Calibri" w:cs="Times New Roman"/>
+          <w:lang w:eastAsia="fr-FR"/>
+        </w:rPr>
+        <w:t>Ienaï</w:t>
+      </w:r>
+      <w:proofErr w:type="spellEnd"/>
+      <w:r>
+        <w:rPr>
+          <w:rFonts w:ascii="Calibri" w:eastAsia="Times New Roman" w:hAnsi="Calibri" w:cs="Times New Roman"/>
+          <w:lang w:eastAsia="fr-FR"/>
+        </w:rPr>
+        <w:t xml:space="preserve"> ne savait donc rien à son sujet. Les cinq hommes s'arrêtèrent quelques pas devant lui et </w:t>
+      </w:r>
+      <w:proofErr w:type="spellStart"/>
+      <w:r>
+        <w:rPr>
+          <w:rFonts w:ascii="Calibri" w:eastAsia="Times New Roman" w:hAnsi="Calibri" w:cs="Times New Roman"/>
+          <w:lang w:eastAsia="fr-FR"/>
+        </w:rPr>
+        <w:t>Orm</w:t>
+      </w:r>
+      <w:proofErr w:type="spellEnd"/>
+      <w:r>
+        <w:rPr>
+          <w:rFonts w:ascii="Calibri" w:eastAsia="Times New Roman" w:hAnsi="Calibri" w:cs="Times New Roman"/>
+          <w:lang w:eastAsia="fr-FR"/>
+        </w:rPr>
+        <w:t xml:space="preserve"> prit la parole :</w:t>
       </w:r>
     </w:p>
     <w:p>
@@ -3281,7 +4203,39 @@
           <w:rFonts w:ascii="Calibri" w:eastAsia="Times New Roman" w:hAnsi="Calibri" w:cs="Times New Roman"/>
           <w:lang w:eastAsia="fr-FR"/>
         </w:rPr>
-        <w:t>Je te salue Ienaï Kotor, seigneur des varakashis et veilleur des terres orientales. Notre roi Agamon attendait ta venue et te prie de le rejoindre dans la salle du trône.</w:t>
+        <w:t xml:space="preserve">Je te salue </w:t>
+      </w:r>
+      <w:proofErr w:type="spellStart"/>
+      <w:r>
+        <w:rPr>
+          <w:rFonts w:ascii="Calibri" w:eastAsia="Times New Roman" w:hAnsi="Calibri" w:cs="Times New Roman"/>
+          <w:lang w:eastAsia="fr-FR"/>
+        </w:rPr>
+        <w:t>Ienaï</w:t>
+      </w:r>
+      <w:proofErr w:type="spellEnd"/>
+      <w:r>
+        <w:rPr>
+          <w:rFonts w:ascii="Calibri" w:eastAsia="Times New Roman" w:hAnsi="Calibri" w:cs="Times New Roman"/>
+          <w:lang w:eastAsia="fr-FR"/>
+        </w:rPr>
+        <w:t xml:space="preserve"> Kotor, seigneur des varakashis et veilleur des terres orientales. Notre roi </w:t>
+      </w:r>
+      <w:proofErr w:type="spellStart"/>
+      <w:r>
+        <w:rPr>
+          <w:rFonts w:ascii="Calibri" w:eastAsia="Times New Roman" w:hAnsi="Calibri" w:cs="Times New Roman"/>
+          <w:lang w:eastAsia="fr-FR"/>
+        </w:rPr>
+        <w:t>Agamon</w:t>
+      </w:r>
+      <w:proofErr w:type="spellEnd"/>
+      <w:r>
+        <w:rPr>
+          <w:rFonts w:ascii="Calibri" w:eastAsia="Times New Roman" w:hAnsi="Calibri" w:cs="Times New Roman"/>
+          <w:lang w:eastAsia="fr-FR"/>
+        </w:rPr>
+        <w:t xml:space="preserve"> attendait ta venue et te prie de le rejoindre dans la salle du trône.</w:t>
       </w:r>
     </w:p>
     <w:p>
@@ -3320,7 +4274,23 @@
           <w:rFonts w:ascii="Calibri" w:eastAsia="Times New Roman" w:hAnsi="Calibri" w:cs="Times New Roman"/>
           <w:lang w:eastAsia="fr-FR"/>
         </w:rPr>
-        <w:t>Ouvrez donc la voie Orm des merashis. Il me tarde de m'entretenir avec votre souverain.</w:t>
+        <w:t xml:space="preserve">Ouvrez donc la voie </w:t>
+      </w:r>
+      <w:proofErr w:type="spellStart"/>
+      <w:r>
+        <w:rPr>
+          <w:rFonts w:ascii="Calibri" w:eastAsia="Times New Roman" w:hAnsi="Calibri" w:cs="Times New Roman"/>
+          <w:lang w:eastAsia="fr-FR"/>
+        </w:rPr>
+        <w:t>Orm</w:t>
+      </w:r>
+      <w:proofErr w:type="spellEnd"/>
+      <w:r>
+        <w:rPr>
+          <w:rFonts w:ascii="Calibri" w:eastAsia="Times New Roman" w:hAnsi="Calibri" w:cs="Times New Roman"/>
+          <w:lang w:eastAsia="fr-FR"/>
+        </w:rPr>
+        <w:t xml:space="preserve"> des merashis. Il me tarde de m'entretenir avec votre souverain.</w:t>
       </w:r>
     </w:p>
     <w:p>
@@ -3424,7 +4394,71 @@
           <w:rFonts w:ascii="Calibri" w:eastAsia="Times New Roman" w:hAnsi="Calibri" w:cs="Times New Roman"/>
           <w:lang w:eastAsia="fr-FR"/>
         </w:rPr>
-        <w:t xml:space="preserve"> avec son homologue merashi. Lorsqu'ils avaient quitté Rhiannon Agamon était un être au corps vieillissant mais toujours capable d'en remontrer aux plus jeunes sur le plan physique. Aujourd'hui Ienaï ne se l'imaginait même pas soulever une épée. Son corps était d'une maigreur terrifiante, le vieux seigneur semblait peser moins lourd que l'armure de métal-étoile délicatement ciselée qu'il portait. Son visage s'était creusé, ridé, flétri, accentuant ses traits et son nez aquilin. Des siècles de tristesse et de rancœur lui donnait une mine aigrie et cruelle. Une seule chose en lui semblait n'avoir pas vieilli depuis toutes ces années : ses yeux gris qui brillaient d'une grande intelligence. Le varakashi sentit sa gorge se serrer. Il savait que l'homme sous ses yeux </w:t>
+        <w:t xml:space="preserve"> avec son homologue </w:t>
+      </w:r>
+      <w:proofErr w:type="spellStart"/>
+      <w:r>
+        <w:rPr>
+          <w:rFonts w:ascii="Calibri" w:eastAsia="Times New Roman" w:hAnsi="Calibri" w:cs="Times New Roman"/>
+          <w:lang w:eastAsia="fr-FR"/>
+        </w:rPr>
+        <w:t>merashi</w:t>
+      </w:r>
+      <w:proofErr w:type="spellEnd"/>
+      <w:r>
+        <w:rPr>
+          <w:rFonts w:ascii="Calibri" w:eastAsia="Times New Roman" w:hAnsi="Calibri" w:cs="Times New Roman"/>
+          <w:lang w:eastAsia="fr-FR"/>
+        </w:rPr>
+        <w:t xml:space="preserve">. Lorsqu'ils avaient quitté Rhiannon </w:t>
+      </w:r>
+      <w:proofErr w:type="spellStart"/>
+      <w:r>
+        <w:rPr>
+          <w:rFonts w:ascii="Calibri" w:eastAsia="Times New Roman" w:hAnsi="Calibri" w:cs="Times New Roman"/>
+          <w:lang w:eastAsia="fr-FR"/>
+        </w:rPr>
+        <w:t>Agamon</w:t>
+      </w:r>
+      <w:proofErr w:type="spellEnd"/>
+      <w:r>
+        <w:rPr>
+          <w:rFonts w:ascii="Calibri" w:eastAsia="Times New Roman" w:hAnsi="Calibri" w:cs="Times New Roman"/>
+          <w:lang w:eastAsia="fr-FR"/>
+        </w:rPr>
+        <w:t xml:space="preserve"> était un être au corps vieillissant mais toujours capable d'en remontrer aux plus jeunes sur le plan physique. Aujourd'hui </w:t>
+      </w:r>
+      <w:proofErr w:type="spellStart"/>
+      <w:r>
+        <w:rPr>
+          <w:rFonts w:ascii="Calibri" w:eastAsia="Times New Roman" w:hAnsi="Calibri" w:cs="Times New Roman"/>
+          <w:lang w:eastAsia="fr-FR"/>
+        </w:rPr>
+        <w:t>Ienaï</w:t>
+      </w:r>
+      <w:proofErr w:type="spellEnd"/>
+      <w:r>
+        <w:rPr>
+          <w:rFonts w:ascii="Calibri" w:eastAsia="Times New Roman" w:hAnsi="Calibri" w:cs="Times New Roman"/>
+          <w:lang w:eastAsia="fr-FR"/>
+        </w:rPr>
+        <w:t xml:space="preserve"> ne se l'imaginait même pas soulever une épée. Son corps était d'une maigreur terrifiante, le vieux seigneur semblait peser moins lourd que l'armure de métal-étoile délicatement ciselée qu'il portait. Son visage s'était creusé, ridé, flétri, accentuant ses traits et son nez aquilin. Des siècles de tristesse et de rancœur lui donnait une mine aigrie et cruelle. Une seule chose </w:t>
+      </w:r>
+      <w:proofErr w:type="gramStart"/>
+      <w:r>
+        <w:rPr>
+          <w:rFonts w:ascii="Calibri" w:eastAsia="Times New Roman" w:hAnsi="Calibri" w:cs="Times New Roman"/>
+          <w:lang w:eastAsia="fr-FR"/>
+        </w:rPr>
+        <w:t>en lui</w:t>
+      </w:r>
+      <w:proofErr w:type="gramEnd"/>
+      <w:r>
+        <w:rPr>
+          <w:rFonts w:ascii="Calibri" w:eastAsia="Times New Roman" w:hAnsi="Calibri" w:cs="Times New Roman"/>
+          <w:lang w:eastAsia="fr-FR"/>
+        </w:rPr>
+        <w:t xml:space="preserve"> semblait n'avoir pas vieilli depuis toutes ces années : ses yeux gris qui brillaient d'une grande intelligence. Le varakashi sentit sa gorge se serrer. Il savait que l'homme sous ses yeux </w:t>
       </w:r>
       <w:r>
         <w:rPr>
@@ -3532,7 +4566,23 @@
           <w:rFonts w:ascii="Calibri" w:eastAsia="Times New Roman" w:hAnsi="Calibri" w:cs="Times New Roman"/>
           <w:lang w:eastAsia="fr-FR"/>
         </w:rPr>
-        <w:t xml:space="preserve">Il fit signe à Orm et ses fils de les laisser et ceux-ci s'effacèrent dans l'ombre pendant que son interlocuteur prenait conscience qu'il ne fallait attendre aucune politesse de la part du souverain déchu. </w:t>
+        <w:t xml:space="preserve">Il fit signe à </w:t>
+      </w:r>
+      <w:proofErr w:type="spellStart"/>
+      <w:r>
+        <w:rPr>
+          <w:rFonts w:ascii="Calibri" w:eastAsia="Times New Roman" w:hAnsi="Calibri" w:cs="Times New Roman"/>
+          <w:lang w:eastAsia="fr-FR"/>
+        </w:rPr>
+        <w:t>Orm</w:t>
+      </w:r>
+      <w:proofErr w:type="spellEnd"/>
+      <w:r>
+        <w:rPr>
+          <w:rFonts w:ascii="Calibri" w:eastAsia="Times New Roman" w:hAnsi="Calibri" w:cs="Times New Roman"/>
+          <w:lang w:eastAsia="fr-FR"/>
+        </w:rPr>
+        <w:t xml:space="preserve"> et ses fils de les laisser et ceux-ci s'effacèrent dans l'ombre pendant que son interlocuteur prenait conscience qu'il ne fallait attendre aucune politesse de la part du souverain déchu. </w:t>
       </w:r>
     </w:p>
     <w:p>
@@ -3554,7 +4604,23 @@
           <w:rFonts w:ascii="Calibri" w:eastAsia="Times New Roman" w:hAnsi="Calibri" w:cs="Times New Roman"/>
           <w:lang w:eastAsia="fr-FR"/>
         </w:rPr>
-        <w:t>Je ne suis en rien votre geôlier, Agamon. Je viens vous parler d'égal à égal.</w:t>
+        <w:t xml:space="preserve">Je ne suis en rien votre geôlier, </w:t>
+      </w:r>
+      <w:proofErr w:type="spellStart"/>
+      <w:r>
+        <w:rPr>
+          <w:rFonts w:ascii="Calibri" w:eastAsia="Times New Roman" w:hAnsi="Calibri" w:cs="Times New Roman"/>
+          <w:lang w:eastAsia="fr-FR"/>
+        </w:rPr>
+        <w:t>Agamon</w:t>
+      </w:r>
+      <w:proofErr w:type="spellEnd"/>
+      <w:r>
+        <w:rPr>
+          <w:rFonts w:ascii="Calibri" w:eastAsia="Times New Roman" w:hAnsi="Calibri" w:cs="Times New Roman"/>
+          <w:lang w:eastAsia="fr-FR"/>
+        </w:rPr>
+        <w:t>. Je viens vous parler d'égal à égal.</w:t>
       </w:r>
     </w:p>
     <w:p>
@@ -3607,7 +4673,23 @@
           <w:rFonts w:ascii="Calibri" w:eastAsia="Times New Roman" w:hAnsi="Calibri" w:cs="Times New Roman"/>
           <w:lang w:eastAsia="fr-FR"/>
         </w:rPr>
-        <w:t xml:space="preserve">Il ne savait à rien de discutailler de titre ou de rang avec un homme comme celui-ci. Ienaï décida d'attaquer le cœur du sujet sans attendre. </w:t>
+        <w:t xml:space="preserve">Il ne savait à rien de discutailler de titre ou de rang avec un homme comme celui-ci. </w:t>
+      </w:r>
+      <w:proofErr w:type="spellStart"/>
+      <w:r>
+        <w:rPr>
+          <w:rFonts w:ascii="Calibri" w:eastAsia="Times New Roman" w:hAnsi="Calibri" w:cs="Times New Roman"/>
+          <w:lang w:eastAsia="fr-FR"/>
+        </w:rPr>
+        <w:t>Ienaï</w:t>
+      </w:r>
+      <w:proofErr w:type="spellEnd"/>
+      <w:r>
+        <w:rPr>
+          <w:rFonts w:ascii="Calibri" w:eastAsia="Times New Roman" w:hAnsi="Calibri" w:cs="Times New Roman"/>
+          <w:lang w:eastAsia="fr-FR"/>
+        </w:rPr>
+        <w:t xml:space="preserve"> décida d'attaquer le cœur du sujet sans attendre. </w:t>
       </w:r>
     </w:p>
     <w:p>
@@ -3636,7 +4718,23 @@
           <w:rFonts w:ascii="Calibri" w:eastAsia="Times New Roman" w:hAnsi="Calibri" w:cs="Times New Roman"/>
           <w:lang w:eastAsia="fr-FR"/>
         </w:rPr>
-        <w:t>Je sais également que vous vous êtes alliés à Ouro. Est-ce la guerre que vous voulez ?</w:t>
+        <w:t xml:space="preserve">Je sais également que vous vous êtes alliés à </w:t>
+      </w:r>
+      <w:proofErr w:type="spellStart"/>
+      <w:r>
+        <w:rPr>
+          <w:rFonts w:ascii="Calibri" w:eastAsia="Times New Roman" w:hAnsi="Calibri" w:cs="Times New Roman"/>
+          <w:lang w:eastAsia="fr-FR"/>
+        </w:rPr>
+        <w:t>Ouro</w:t>
+      </w:r>
+      <w:proofErr w:type="spellEnd"/>
+      <w:r>
+        <w:rPr>
+          <w:rFonts w:ascii="Calibri" w:eastAsia="Times New Roman" w:hAnsi="Calibri" w:cs="Times New Roman"/>
+          <w:lang w:eastAsia="fr-FR"/>
+        </w:rPr>
+        <w:t>. Est-ce la guerre que vous voulez ?</w:t>
       </w:r>
     </w:p>
     <w:p>
@@ -3714,7 +4812,23 @@
           <w:rFonts w:ascii="Calibri" w:eastAsia="Times New Roman" w:hAnsi="Calibri" w:cs="Times New Roman"/>
           <w:lang w:eastAsia="fr-FR"/>
         </w:rPr>
-        <w:t xml:space="preserve">Ainsi soit-il, Agamon. </w:t>
+        <w:t xml:space="preserve">Ainsi soit-il, </w:t>
+      </w:r>
+      <w:proofErr w:type="spellStart"/>
+      <w:r>
+        <w:rPr>
+          <w:rFonts w:ascii="Calibri" w:eastAsia="Times New Roman" w:hAnsi="Calibri" w:cs="Times New Roman"/>
+          <w:lang w:eastAsia="fr-FR"/>
+        </w:rPr>
+        <w:t>Agamon</w:t>
+      </w:r>
+      <w:proofErr w:type="spellEnd"/>
+      <w:r>
+        <w:rPr>
+          <w:rFonts w:ascii="Calibri" w:eastAsia="Times New Roman" w:hAnsi="Calibri" w:cs="Times New Roman"/>
+          <w:lang w:eastAsia="fr-FR"/>
+        </w:rPr>
+        <w:t xml:space="preserve">. </w:t>
       </w:r>
     </w:p>
     <w:p>
@@ -3731,7 +4845,23 @@
           <w:rFonts w:ascii="Calibri" w:eastAsia="Times New Roman" w:hAnsi="Calibri" w:cs="Times New Roman"/>
           <w:lang w:eastAsia="fr-FR"/>
         </w:rPr>
-        <w:t>Puis il se tourna et commença à marcher vers la porte. Le rire grinçant du Roi dans son dos le fit s’arrêté, inquiet. La voix du merakashi résonna dans la salle :</w:t>
+        <w:t xml:space="preserve">Puis il se tourna et commença à marcher vers la porte. Le rire grinçant du Roi dans son dos le fit s’arrêté, inquiet. La voix du </w:t>
+      </w:r>
+      <w:proofErr w:type="spellStart"/>
+      <w:r>
+        <w:rPr>
+          <w:rFonts w:ascii="Calibri" w:eastAsia="Times New Roman" w:hAnsi="Calibri" w:cs="Times New Roman"/>
+          <w:lang w:eastAsia="fr-FR"/>
+        </w:rPr>
+        <w:t>merakashi</w:t>
+      </w:r>
+      <w:proofErr w:type="spellEnd"/>
+      <w:r>
+        <w:rPr>
+          <w:rFonts w:ascii="Calibri" w:eastAsia="Times New Roman" w:hAnsi="Calibri" w:cs="Times New Roman"/>
+          <w:lang w:eastAsia="fr-FR"/>
+        </w:rPr>
+        <w:t xml:space="preserve"> résonna dans la salle :</w:t>
       </w:r>
     </w:p>
     <w:p>
@@ -3831,14 +4961,78 @@
           <w:rFonts w:ascii="Calibri" w:eastAsia="Times New Roman" w:hAnsi="Calibri" w:cs="Times New Roman"/>
           <w:lang w:eastAsia="fr-FR"/>
         </w:rPr>
-        <w:t xml:space="preserve">A ces mots les cinq merakashis encadrant le Gardien, tirèrent </w:t>
-      </w:r>
-      <w:r>
-        <w:rPr>
-          <w:rFonts w:ascii="Calibri" w:eastAsia="Times New Roman" w:hAnsi="Calibri" w:cs="Times New Roman"/>
-          <w:lang w:eastAsia="fr-FR"/>
-        </w:rPr>
-        <w:t>leur épée de leur fourreau et se jetèrent sur lui. L’être de lumière dégaina en une fraction de seconde et para deux attaques tandis qu’une troisième traversait sa poitrine. Il n’en ressentit aucune douleur ni aucune gêne et envoya son poing gauche volé dans le visage de Lenan, le responsable. Il entendit avec satisfaction des os se briser sous son coup mais sentit soudain les bras puissants de Vord le ceinturer par derrière pendant que les trois autres se jetaient sur lui. Par pur réflexe il se servit dans sa lumière, la projetant autour de lui et élevant sa température. Ses attaquants éblouis reculèrent tandis que Vord poussait un hurlement de souffrance, le torse et les bras brulés par l’armure du Gardien devenue fumante. Le varakashi donna un puissant coup de tête en arrière, brisant le nez du guerrier adverse et le forçant à lâcher. Libre, il s’apprêtait à se transporter hors du palais quand un</w:t>
+        <w:t xml:space="preserve">A ces mots les cinq </w:t>
+      </w:r>
+      <w:proofErr w:type="spellStart"/>
+      <w:r>
+        <w:rPr>
+          <w:rFonts w:ascii="Calibri" w:eastAsia="Times New Roman" w:hAnsi="Calibri" w:cs="Times New Roman"/>
+          <w:lang w:eastAsia="fr-FR"/>
+        </w:rPr>
+        <w:t>merakashis</w:t>
+      </w:r>
+      <w:proofErr w:type="spellEnd"/>
+      <w:r>
+        <w:rPr>
+          <w:rFonts w:ascii="Calibri" w:eastAsia="Times New Roman" w:hAnsi="Calibri" w:cs="Times New Roman"/>
+          <w:lang w:eastAsia="fr-FR"/>
+        </w:rPr>
+        <w:t xml:space="preserve"> encadrant le Gardien, tirèrent </w:t>
+      </w:r>
+      <w:r>
+        <w:rPr>
+          <w:rFonts w:ascii="Calibri" w:eastAsia="Times New Roman" w:hAnsi="Calibri" w:cs="Times New Roman"/>
+          <w:lang w:eastAsia="fr-FR"/>
+        </w:rPr>
+        <w:t xml:space="preserve">leur épée de leur fourreau et se jetèrent sur lui. L’être de lumière dégaina en une fraction de seconde et para deux attaques tandis qu’une troisième traversait sa poitrine. Il n’en ressentit aucune douleur ni aucune gêne et envoya son poing gauche volé dans le visage de </w:t>
+      </w:r>
+      <w:proofErr w:type="spellStart"/>
+      <w:r>
+        <w:rPr>
+          <w:rFonts w:ascii="Calibri" w:eastAsia="Times New Roman" w:hAnsi="Calibri" w:cs="Times New Roman"/>
+          <w:lang w:eastAsia="fr-FR"/>
+        </w:rPr>
+        <w:t>Lenan</w:t>
+      </w:r>
+      <w:proofErr w:type="spellEnd"/>
+      <w:r>
+        <w:rPr>
+          <w:rFonts w:ascii="Calibri" w:eastAsia="Times New Roman" w:hAnsi="Calibri" w:cs="Times New Roman"/>
+          <w:lang w:eastAsia="fr-FR"/>
+        </w:rPr>
+        <w:t xml:space="preserve">, le responsable. Il entendit avec satisfaction des os se briser sous son coup mais sentit soudain les bras puissants de </w:t>
+      </w:r>
+      <w:proofErr w:type="spellStart"/>
+      <w:r>
+        <w:rPr>
+          <w:rFonts w:ascii="Calibri" w:eastAsia="Times New Roman" w:hAnsi="Calibri" w:cs="Times New Roman"/>
+          <w:lang w:eastAsia="fr-FR"/>
+        </w:rPr>
+        <w:t>Vord</w:t>
+      </w:r>
+      <w:proofErr w:type="spellEnd"/>
+      <w:r>
+        <w:rPr>
+          <w:rFonts w:ascii="Calibri" w:eastAsia="Times New Roman" w:hAnsi="Calibri" w:cs="Times New Roman"/>
+          <w:lang w:eastAsia="fr-FR"/>
+        </w:rPr>
+        <w:t xml:space="preserve"> le ceinturer par derrière pendant que les trois autres se jetaient sur lui. Par pur réflexe il se servit dans sa lumière, la projetant autour de lui et élevant sa température. Ses attaquants éblouis reculèrent tandis que </w:t>
+      </w:r>
+      <w:proofErr w:type="spellStart"/>
+      <w:r>
+        <w:rPr>
+          <w:rFonts w:ascii="Calibri" w:eastAsia="Times New Roman" w:hAnsi="Calibri" w:cs="Times New Roman"/>
+          <w:lang w:eastAsia="fr-FR"/>
+        </w:rPr>
+        <w:t>Vord</w:t>
+      </w:r>
+      <w:proofErr w:type="spellEnd"/>
+      <w:r>
+        <w:rPr>
+          <w:rFonts w:ascii="Calibri" w:eastAsia="Times New Roman" w:hAnsi="Calibri" w:cs="Times New Roman"/>
+          <w:lang w:eastAsia="fr-FR"/>
+        </w:rPr>
+        <w:t xml:space="preserve"> poussait un hurlement de souffrance, le torse et les bras brulés par l’armure du Gardien devenue fumante. Le varakashi donna un puissant coup de tête en arrière, brisant le nez du guerrier adverse et le forçant à lâcher. Libre, il s’apprêtait à se transporter hors du palais quand un</w:t>
       </w:r>
       <w:r>
         <w:rPr>
@@ -3859,21 +5053,85 @@
           <w:rFonts w:ascii="Calibri" w:eastAsia="Times New Roman" w:hAnsi="Calibri" w:cs="Times New Roman"/>
           <w:lang w:eastAsia="fr-FR"/>
         </w:rPr>
-        <w:t xml:space="preserve"> Une armure de métal sombre se tenait là, une brume étrange s’échappant de chacun de ses interstices. L’armure semblait ancienne, mal entretenue et une odeur de mort et de terreur s’en dégageait. Elle était surmontée d’un heaume représentait un crâne et au fond de ces orbites brillait une lueur verte malveillante. Le guerrier de lumière tremble, impressionné par l’adversaire qui se trouvait devant lui. Il recula d’un pas, cherchant du regard une autre issue et se faisant aperçut Orm et ses fils reculant eux aussi, le visage tordu par la peur tandis que le rire grinçant du Roi sans Couronne retentissait à  nouveau dans la salle tel le croassement d’un corbeau. En proie à un inexplicable effroi sans cesse grandissant le Gardien</w:t>
-      </w:r>
-      <w:r>
-        <w:rPr>
-          <w:rFonts w:ascii="Calibri" w:eastAsia="Times New Roman" w:hAnsi="Calibri" w:cs="Times New Roman"/>
-          <w:lang w:eastAsia="fr-FR"/>
-        </w:rPr>
-        <w:t xml:space="preserve"> raffermi sa prise sur son épée, s’apprêtant à combattre le nouveau-venu, celui-ci se mit soudain à avancer, un pas après l’autre avec une lenteur mortelle. Pendant qu’il s’approchait son adversaire restait immobile, continuant à observer son armure massive, ornée de runes antiques à la signification maléfique. Le regard d’Ienaï glissa lentement vers l’arme que maniait l’étranger, une immense épée brillant d’une lueur verdâtre dans la pénombre. A sa vue il la reconnu immédiatement et son effroi</w:t>
-      </w:r>
-      <w:r>
-        <w:rPr>
-          <w:rFonts w:ascii="Calibri" w:eastAsia="Times New Roman" w:hAnsi="Calibri" w:cs="Times New Roman"/>
-          <w:lang w:eastAsia="fr-FR"/>
-        </w:rPr>
-        <w:t xml:space="preserve"> se mua en une terreur panique, incontrôlable. Il lâcha son épée et dans un cri tenta de se transporter le plus loin possible de ce cauchemar. Mais alors que tout son corps bondissait en avant, traversant l’espace en une minuscule fraction de seconde il sentit une main glacée se refermer sur sa gorge à une vitesse surhumaine. L'ennemi était là, devant lui, le soulevant du sol d’une main. Terrorisé le champion de varakashi se débattit, tentant de fuir, mais la poigne d’acier refusait de bouger, refusait de lâcher. Il aperçut Agamon derrière l’être le regardant une grimace narquoise plaquée  sur le visage. Dans un dernier effort il tenta de lancer son esprit vers la Voyante dans une ultime tentative pour la contacter mais un grand froid l’envahi brutalement, partant de sa poitrine. Haletant il baissa les yeux, découvrant la terrible épée plantée dans sa poitrine, drainant toute sa force. Un hurlement horrible s’échappa de ses lèvres puis dans un fracas métallique l’armure du Gardien s’écrasa sur le sol, vide.</w:t>
+        <w:t xml:space="preserve"> Une armure de métal sombre se tenait là, une brume étrange s’échappant de chacun de ses interstices. L’armure semblait ancienne, mal entretenue et une odeur de mort et de terreur s’en dégageait. Elle était surmontée d’un heaume représentait un crâne et au fond de ces orbites brillait une lueur verte malveillante. Le guerrier de lumière tremble, impressionné par l’adversaire qui se trouvait devant lui. Il recula d’un pas, cherchant du regard une autre issue et se faisant aperçut </w:t>
+      </w:r>
+      <w:proofErr w:type="spellStart"/>
+      <w:r>
+        <w:rPr>
+          <w:rFonts w:ascii="Calibri" w:eastAsia="Times New Roman" w:hAnsi="Calibri" w:cs="Times New Roman"/>
+          <w:lang w:eastAsia="fr-FR"/>
+        </w:rPr>
+        <w:t>Orm</w:t>
+      </w:r>
+      <w:proofErr w:type="spellEnd"/>
+      <w:r>
+        <w:rPr>
+          <w:rFonts w:ascii="Calibri" w:eastAsia="Times New Roman" w:hAnsi="Calibri" w:cs="Times New Roman"/>
+          <w:lang w:eastAsia="fr-FR"/>
+        </w:rPr>
+        <w:t xml:space="preserve"> et ses fils reculant eux aussi, le visage tordu par la peur tandis que le rire grinçant du Roi sans Couronne retentissait à  nouveau dans la salle tel le croassement d’un corbeau. En proie à un inexplicable effroi sans cesse grandissant le Gardien</w:t>
+      </w:r>
+      <w:r>
+        <w:rPr>
+          <w:rFonts w:ascii="Calibri" w:eastAsia="Times New Roman" w:hAnsi="Calibri" w:cs="Times New Roman"/>
+          <w:lang w:eastAsia="fr-FR"/>
+        </w:rPr>
+        <w:t xml:space="preserve"> raffermi sa prise sur son épée, s’apprêtant à combattre le nouveau-venu, celui-ci se mit soudain à avancer, un pas après l’autre avec une lenteur mortelle. Pendant qu’il s’approchait son adversaire restait immobile, continuant à observer son armure massive, ornée de </w:t>
+      </w:r>
+      <w:proofErr w:type="spellStart"/>
+      <w:r>
+        <w:rPr>
+          <w:rFonts w:ascii="Calibri" w:eastAsia="Times New Roman" w:hAnsi="Calibri" w:cs="Times New Roman"/>
+          <w:lang w:eastAsia="fr-FR"/>
+        </w:rPr>
+        <w:t>runes</w:t>
+      </w:r>
+      <w:proofErr w:type="spellEnd"/>
+      <w:r>
+        <w:rPr>
+          <w:rFonts w:ascii="Calibri" w:eastAsia="Times New Roman" w:hAnsi="Calibri" w:cs="Times New Roman"/>
+          <w:lang w:eastAsia="fr-FR"/>
+        </w:rPr>
+        <w:t xml:space="preserve"> antiques à la signification maléfique. Le regard d’</w:t>
+      </w:r>
+      <w:proofErr w:type="spellStart"/>
+      <w:r>
+        <w:rPr>
+          <w:rFonts w:ascii="Calibri" w:eastAsia="Times New Roman" w:hAnsi="Calibri" w:cs="Times New Roman"/>
+          <w:lang w:eastAsia="fr-FR"/>
+        </w:rPr>
+        <w:t>Ienaï</w:t>
+      </w:r>
+      <w:proofErr w:type="spellEnd"/>
+      <w:r>
+        <w:rPr>
+          <w:rFonts w:ascii="Calibri" w:eastAsia="Times New Roman" w:hAnsi="Calibri" w:cs="Times New Roman"/>
+          <w:lang w:eastAsia="fr-FR"/>
+        </w:rPr>
+        <w:t xml:space="preserve"> glissa lentement vers l’arme que maniait l’étranger, une immense épée brillant d’une lueur verdâtre dans la pénombre. A sa vue il la reconnu immédiatement et son effroi</w:t>
+      </w:r>
+      <w:r>
+        <w:rPr>
+          <w:rFonts w:ascii="Calibri" w:eastAsia="Times New Roman" w:hAnsi="Calibri" w:cs="Times New Roman"/>
+          <w:lang w:eastAsia="fr-FR"/>
+        </w:rPr>
+        <w:t xml:space="preserve"> se mua en une terreur panique, incontrôlable. Il lâcha son épée et dans un cri tenta de se transporter le plus loin possible de ce cauchemar. Mais alors que tout son corps bondissait en avant, traversant l’espace en une minuscule fraction de seconde il sentit une main glacée se refermer sur sa gorge à une vitesse surhumaine. L'ennemi était là, devant lui, le soulevant du sol d’une main. Terrorisé le champion de varakashi se débattit, tentant de fuir, mais la poigne d’acier refusait de bouger, refusait de lâcher. Il aperçut </w:t>
+      </w:r>
+      <w:proofErr w:type="spellStart"/>
+      <w:r>
+        <w:rPr>
+          <w:rFonts w:ascii="Calibri" w:eastAsia="Times New Roman" w:hAnsi="Calibri" w:cs="Times New Roman"/>
+          <w:lang w:eastAsia="fr-FR"/>
+        </w:rPr>
+        <w:t>Agamon</w:t>
+      </w:r>
+      <w:proofErr w:type="spellEnd"/>
+      <w:r>
+        <w:rPr>
+          <w:rFonts w:ascii="Calibri" w:eastAsia="Times New Roman" w:hAnsi="Calibri" w:cs="Times New Roman"/>
+          <w:lang w:eastAsia="fr-FR"/>
+        </w:rPr>
+        <w:t xml:space="preserve"> derrière l’être le regardant une grimace narquoise plaquée  sur le visage. Dans un dernier effort il tenta de lancer son esprit vers la Voyante dans une ultime tentative pour la contacter mais un grand froid l’envahi brutalement, partant de sa poitrine. Haletant il baissa les yeux, découvrant la terrible épée plantée dans sa poitrine, drainant toute sa force. Un hurlement horrible s’échappa de ses lèvres puis dans un fracas métallique l’armure du Gardien s’écrasa sur le sol, vide.</w:t>
       </w:r>
     </w:p>
     <w:p>
@@ -3890,10 +5148,58 @@
         <w:ind w:firstLine="708"/>
       </w:pPr>
       <w:r>
-        <w:t xml:space="preserve">Le Gardien était mort. Et depuis ce terrible jour, deux semaines auparavant le monde semblait tourner sur un autre axe. La plupart des rhiannans avait ressenti la mort du chevalier éthéré, chacun à leur façon, Torkel avait senti une profonde douleur au sein de sa poitrine tel un coup de poignard et avait entendu les échos lointains d’un hurlement de terreur résonner dans ses oreilles. Il avait tout de suite compris que ce monde entrait dans une ère de changement majeur. Et au fur et à mesure que les jours avançaient cette nouvelle ère s’annonçait toujours plus funeste. Les Monts Sombres vomissaient des légions d’Asservis dans un flot ininterrompu qui se répandaient sur les bords du Grand Désert les séparant des terres civilisées et petit à petit ces cohortes armées </w:t>
-      </w:r>
-      <w:r>
-        <w:t>s’en rapprochaient. De nombreux rhiannans affluaient à Amon Ereb, déterminés à se battre pour les éridoriens. Des diplomates et généraux délégués par la majorité des dirigeants des peuples libres arrivaient chaque jour dans la capitale d’Aeth afin d’organiser au plus tôt la guerre en marche. Le roi Aeron VI d’Aeth était débordé par cette situation sans précédent et le Forgeron ainsi que les plus éminents varakishis se relayaient à ses cô</w:t>
+        <w:t xml:space="preserve">Le Gardien était mort. Et depuis ce terrible jour, deux semaines auparavant le monde semblait tourner sur un autre axe. La plupart des rhiannans avait ressenti la mort du chevalier éthéré, chacun à leur façon, </w:t>
+      </w:r>
+      <w:proofErr w:type="spellStart"/>
+      <w:r>
+        <w:t>Torkel</w:t>
+      </w:r>
+      <w:proofErr w:type="spellEnd"/>
+      <w:r>
+        <w:t xml:space="preserve"> avait senti une profonde douleur au sein de sa poitrine tel un coup de poignard et avait entendu les échos lointains d’un hurlement de terreur résonner dans ses oreilles. Il avait tout de suite compris que ce monde entrait dans une ère de changement majeur. Et au fur et à mesure que les jours avançaient cette nouvelle ère s’annonçait toujours plus funeste. Les Monts Sombres vomissaient des légions d’Asservis dans un flot ininterrompu qui se répandaient sur les bords du Grand Désert les séparant des terres civilisées et petit à petit ces cohortes armées </w:t>
+      </w:r>
+      <w:r>
+        <w:t xml:space="preserve">s’en rapprochaient. De nombreux rhiannans affluaient à Amon </w:t>
+      </w:r>
+      <w:proofErr w:type="spellStart"/>
+      <w:r>
+        <w:t>Ereb</w:t>
+      </w:r>
+      <w:proofErr w:type="spellEnd"/>
+      <w:r>
+        <w:t>, déterminés à se battre pour les éridoriens. Des diplomates et généraux délégués par la majorité des dirigeants des peuples libres arrivaient chaque jour dans la capitale d’</w:t>
+      </w:r>
+      <w:proofErr w:type="spellStart"/>
+      <w:r>
+        <w:t>Aeth</w:t>
+      </w:r>
+      <w:proofErr w:type="spellEnd"/>
+      <w:r>
+        <w:t xml:space="preserve"> afin d’organiser au plus tôt la guerre en marche. Le roi </w:t>
+      </w:r>
+      <w:proofErr w:type="spellStart"/>
+      <w:r>
+        <w:t>Aeron</w:t>
+      </w:r>
+      <w:proofErr w:type="spellEnd"/>
+      <w:r>
+        <w:t xml:space="preserve"> VI d’</w:t>
+      </w:r>
+      <w:proofErr w:type="spellStart"/>
+      <w:r>
+        <w:t>Aeth</w:t>
+      </w:r>
+      <w:proofErr w:type="spellEnd"/>
+      <w:r>
+        <w:t xml:space="preserve"> était débordé par cette situation sans précédent et le Forgeron ainsi que les plus éminents </w:t>
+      </w:r>
+      <w:proofErr w:type="spellStart"/>
+      <w:r>
+        <w:t>varakishis</w:t>
+      </w:r>
+      <w:proofErr w:type="spellEnd"/>
+      <w:r>
+        <w:t xml:space="preserve"> se relayaient à ses cô</w:t>
       </w:r>
       <w:r>
         <w:t>tés pour l’assister. Les Parangons</w:t>
@@ -3919,7 +5225,31 @@
         <w:ind w:firstLine="708"/>
       </w:pPr>
       <w:r>
-        <w:t>De son côté le géant barbu s’attelait avec acharnement dans sa forge pour achever la commande de la Voyante. Il avait vu avec grande joie son ancien apprenti éridorien Androus venir à son aide, lui-même devenu un maitre acclamé au cours des années écoulées depuis son départ et désormais entouré par plusieurs apprentis et forgerons de moindre talent. Tout ce beau monde s’acharnait sur les fourneaux et enclumes nuits et jours les hommes forgeant des armes et armures pour les combattants humains tandis que Torkel et Androus s’</w:t>
+        <w:t xml:space="preserve">De son côté le géant barbu s’attelait avec acharnement dans sa forge pour achever la commande de la Voyante. Il avait vu avec grande joie son ancien apprenti éridorien </w:t>
+      </w:r>
+      <w:proofErr w:type="spellStart"/>
+      <w:r>
+        <w:t>Androus</w:t>
+      </w:r>
+      <w:proofErr w:type="spellEnd"/>
+      <w:r>
+        <w:t xml:space="preserve"> venir à son aide, lui-même devenu un maitre acclamé au cours des années écoulées depuis son départ et désormais entouré par plusieurs apprentis et forgerons de moindre talent. Tout ce beau monde s’acharnait sur les fourneaux et enclumes nuits et jours les hommes forgeant des armes et armures pour les combattants humains tandis que </w:t>
+      </w:r>
+      <w:proofErr w:type="spellStart"/>
+      <w:r>
+        <w:t>Torkel</w:t>
+      </w:r>
+      <w:proofErr w:type="spellEnd"/>
+      <w:r>
+        <w:t xml:space="preserve"> et </w:t>
+      </w:r>
+      <w:proofErr w:type="spellStart"/>
+      <w:r>
+        <w:t>Androus</w:t>
+      </w:r>
+      <w:proofErr w:type="spellEnd"/>
+      <w:r>
+        <w:t xml:space="preserve"> s’</w:t>
       </w:r>
       <w:r>
         <w:t>affairaient sur la création de cette arme sensée tous les sauver. Le mythique forgeron réparait et affutait aussi les armes de ses compatriotes de retour à la capitale. Il avai</w:t>
@@ -3948,16 +5278,47 @@
         <w:t xml:space="preserve"> de la Voyante</w:t>
       </w:r>
       <w:r>
-        <w:t xml:space="preserve"> et la majeure partie de ses nuits au palais à parler stratégie avec le roi et ses conseillers des deux races. Se faisant il avait appris de terribles nouvelles : les armées des Merakashis étaient bien plus importantes que ce à quoi il s’attendait</w:t>
-      </w:r>
-      <w:r>
-        <w:t>, des Merakashis étaient sortis des Landes Désolées avec les Asservis et le Dragon était réveillé et prêt à suivre l’armée au combat. Le Vieil Aigle et deux de ses fils avaient disparus au cours d’une mission de reconnaissance, ils étaient présumées morts ce qui avait violemment refroidi l’enthousiasme des Aigles pour leurs mission d’exploration et de reconnaissance. En plus de cela on ignorait toujours quel terrible mal avait pu</w:t>
-      </w:r>
-      <w:r>
-        <w:t xml:space="preserve"> vaincre le Gardien, les Parangonsava</w:t>
-      </w:r>
-      <w:r>
-        <w:t xml:space="preserve"> espéraient que cet être quel qu’il soit avait été blessé au cours du combat qui avait dû avoir lieu mais on voyait un avis très différent brillé dans les yeux de ces guerriers humanoïdes auréolés de lumière. En effet ils avaient beau dépasser n’importe quel homme de près de deux têtes et avoir combattu plus souvent que la plupart des autres membres de leur peuple on pouvait discerner </w:t>
+        <w:t xml:space="preserve"> et la majeure partie de ses nuits au palais à parler stratégie avec le roi et ses conseillers des deux races. Se faisant il avait appris de terribles nouvelles : les armées des </w:t>
+      </w:r>
+      <w:proofErr w:type="spellStart"/>
+      <w:r>
+        <w:t>Merakashis</w:t>
+      </w:r>
+      <w:proofErr w:type="spellEnd"/>
+      <w:r>
+        <w:t xml:space="preserve"> étaient bien plus importantes que ce à quoi il s’attendait</w:t>
+      </w:r>
+      <w:r>
+        <w:t xml:space="preserve">, des </w:t>
+      </w:r>
+      <w:proofErr w:type="spellStart"/>
+      <w:r>
+        <w:t>Merakashis</w:t>
+      </w:r>
+      <w:proofErr w:type="spellEnd"/>
+      <w:r>
+        <w:t xml:space="preserve"> étaient sortis des Landes Désolées avec les Asservis et le Dragon était réveillé et prêt à suivre l’armée au combat. Le Vieil Aigle et deux de ses fils avaient disparus au cours d’une mission de reconnaissance, ils étaient présumées morts ce qui avait violemment refroidi l’enthousiasme des Aigles pour leurs mission d’exploration et de reconnaissance. En plus de cela on ignorait toujours quel terrible mal avait pu</w:t>
+      </w:r>
+      <w:r>
+        <w:t xml:space="preserve"> vaincre le Gardien, les Parangon</w:t>
+      </w:r>
+      <w:r>
+        <w:t xml:space="preserve">s </w:t>
+      </w:r>
+      <w:r>
+        <w:t>espéraient que cet être</w:t>
+      </w:r>
+      <w:r>
+        <w:t>,</w:t>
+      </w:r>
+      <w:r>
+        <w:t xml:space="preserve"> quel qu’il soit</w:t>
+      </w:r>
+      <w:r>
+        <w:t>,</w:t>
+      </w:r>
+      <w:r>
+        <w:t xml:space="preserve"> avait été blessé au cours du combat qui avait dû avoir lieu mais on voyait un avis très différent brillé dans les yeux de ces guerriers humanoïdes auréolés de lumière. En effet ils avaient beau dépasser n’importe quel homme de près de deux têtes et avoir combattu plus souvent que la plupart des autres membres de leur peuple on pouvait discerner </w:t>
       </w:r>
       <w:r>
         <w:t xml:space="preserve">un fragile éclat de peur briller au fond de leurs yeux quand les nobles éridoriens regardaient ailleurs. </w:t>
@@ -3967,8 +5328,13 @@
       <w:pPr>
         <w:ind w:firstLine="708"/>
       </w:pPr>
-      <w:r>
-        <w:t xml:space="preserve">Torkel avait eu une entrevue avec eux en privé et les deux frères lui avaient confirmé leur peur. Ils craignaient être face à un mal bien plus puissant qu’eux, un mal qui avait déjà réussi à tuer l’un des combattants les plus formidables n’ayant jamais existé. Ils avaient également peur que les </w:t>
+      <w:proofErr w:type="spellStart"/>
+      <w:r>
+        <w:t>Torkel</w:t>
+      </w:r>
+      <w:proofErr w:type="spellEnd"/>
+      <w:r>
+        <w:t xml:space="preserve"> avait eu une entrevue avec eux en privé et les deux frères lui avaient confirmé leur peur. Ils craignaient être face à un mal bien plus puissant qu’eux, un mal qui avait déjà réussi à tuer l’un des combattants les plus formidables n’ayant jamais existé. Ils avaient également peur que les </w:t>
       </w:r>
       <w:r>
         <w:lastRenderedPageBreak/>
@@ -3989,7 +5355,23 @@
         <w:t>Un seul d’entre eux semblait échapper à cette atmosphère tendue</w:t>
       </w:r>
       <w:r>
-        <w:t xml:space="preserve">. Un jeune varakishi arrivé le matin même à Amon Ereb. Quelle n’avait pas été la joie du père lorsqu’il avait vu son fils apparaître un après-midi sur le pas de sa porte. Le Forgeron s’activait à sa forge quand il avait soudainement la voie amusée d’un jeune homme lancée dans son dos : </w:t>
+        <w:t xml:space="preserve">. Un jeune </w:t>
+      </w:r>
+      <w:proofErr w:type="spellStart"/>
+      <w:r>
+        <w:t>varakishi</w:t>
+      </w:r>
+      <w:proofErr w:type="spellEnd"/>
+      <w:r>
+        <w:t xml:space="preserve"> arrivé le matin même à Amon </w:t>
+      </w:r>
+      <w:proofErr w:type="spellStart"/>
+      <w:r>
+        <w:t>Ereb</w:t>
+      </w:r>
+      <w:proofErr w:type="spellEnd"/>
+      <w:r>
+        <w:t xml:space="preserve">. Quelle n’avait pas été la joie du père lorsqu’il avait vu son fils apparaître un après-midi sur le pas de sa porte. Le Forgeron s’activait à sa forge quand il avait soudainement la voie amusée d’un jeune homme lancée dans son dos : </w:t>
       </w:r>
     </w:p>
     <w:p>
@@ -4006,7 +5388,44 @@
     </w:p>
     <w:p>
       <w:r>
-        <w:t>Il s’était retourné, prêt à lancer au nouveau venu une remarque cinglante mais en voyant les cheveux blancs, les yeux verts émeraude et le sourire étincelant de son fils Anarion son animosité se mua en une joie éclatante. Il se jeta sur lui et le prit dans ses bras, le soulevant presque de terre, dans un grand éclat de rire. Il avait immédiatement congédié son équipe et était parti avec son fils vers une taverne proche fêter son retour. En chemin il lui demanda :</w:t>
+        <w:t>Il s’était retourné, prêt à lancer au nouveau venu une remar</w:t>
+      </w:r>
+      <w:r>
+        <w:t>que cinglante mais en voyant le jeune homme à la silhouette fine et musclée,</w:t>
+      </w:r>
+      <w:r>
+        <w:t xml:space="preserve"> </w:t>
+      </w:r>
+      <w:r>
+        <w:t xml:space="preserve">aux yeux verts émeraude dont les longues nattes d’un rouge carmin lui tombaient sur les épaules qui lui </w:t>
+      </w:r>
+      <w:proofErr w:type="gramStart"/>
+      <w:r>
+        <w:t>lançait</w:t>
+      </w:r>
+      <w:proofErr w:type="gramEnd"/>
+      <w:r>
+        <w:t xml:space="preserve"> un sourire </w:t>
+      </w:r>
+      <w:r>
+        <w:t>étincelant</w:t>
+      </w:r>
+      <w:r>
+        <w:t xml:space="preserve"> il reconnut son fils </w:t>
+      </w:r>
+      <w:proofErr w:type="spellStart"/>
+      <w:r>
+        <w:t>Anarion</w:t>
+      </w:r>
+      <w:proofErr w:type="spellEnd"/>
+      <w:r>
+        <w:t xml:space="preserve"> </w:t>
+      </w:r>
+      <w:r>
+        <w:t xml:space="preserve">et </w:t>
+      </w:r>
+      <w:r>
+        <w:t>son animosité se mua en une joie éclatante. Il se jeta sur lui et le prit dans ses bras, le soulevant presque de terre, dans un grand éclat de rire. Il avait immédiatement congédié son équipe et était parti avec son fils vers une taverne proche fêter son retour. En chemin il lui demanda :</w:t>
       </w:r>
     </w:p>
     <w:p>
@@ -4018,7 +5437,15 @@
         </w:numPr>
       </w:pPr>
       <w:r>
-        <w:t>Raconte-moi, Anarion. Quelles aventures a tu vécu au cours de ces cinquante années ?</w:t>
+        <w:t xml:space="preserve">Raconte-moi, </w:t>
+      </w:r>
+      <w:proofErr w:type="spellStart"/>
+      <w:r>
+        <w:t>Anarion</w:t>
+      </w:r>
+      <w:proofErr w:type="spellEnd"/>
+      <w:r>
+        <w:t>. Quelles aventures a tu vécu au cours de ces cinquante années ?</w:t>
       </w:r>
     </w:p>
     <w:p>
@@ -4030,7 +5457,15 @@
         </w:numPr>
       </w:pPr>
       <w:r>
-        <w:t>Il s’avère que je n’ai pas vécu autant d’aventures épiques que je l’aurais voulu, répondit-il avec un sourire, ce monde est plutôt paisible, peu de monstres le parcoure et malheureusement aucun qui n’en vaille vraiment la peine n’a croisé mon chemin. J’ai affronté quelques sorciers malveillants mais sans grand talents, un nécromancien incapable de ramener quoi que soit d’autres que de stupides zombies humains, un fiellon et un griffon.</w:t>
+        <w:t xml:space="preserve">Il s’avère que je n’ai pas vécu autant d’aventures épiques que je l’aurais voulu, répondit-il avec un sourire, ce monde est plutôt paisible, peu de monstres le parcoure et malheureusement aucun qui n’en vaille vraiment la peine n’a croisé mon chemin. J’ai affronté quelques sorciers malveillants mais sans grand talents, un nécromancien incapable de ramener quoi que soit d’autres que de stupides zombies humains, un </w:t>
+      </w:r>
+      <w:proofErr w:type="spellStart"/>
+      <w:r>
+        <w:t>fiellon</w:t>
+      </w:r>
+      <w:proofErr w:type="spellEnd"/>
+      <w:r>
+        <w:t xml:space="preserve"> et un griffon.</w:t>
       </w:r>
     </w:p>
     <w:p>
@@ -4060,7 +5495,13 @@
         <w:t>rise de la lame</w:t>
       </w:r>
       <w:r>
-        <w:t xml:space="preserve"> auprès du clan des Sang-Epées pendant une vingtaine d’années. J’ai d’ailleurs choisi le surnom que je porterai à présent.</w:t>
+        <w:t xml:space="preserve"> auprès du clan des Sang-Epées p</w:t>
+      </w:r>
+      <w:r>
+        <w:t>endant une vingtaine d’années. J’ai aussi beaucoup réfléchi et décidé de porter un nouveau titre</w:t>
+      </w:r>
+      <w:r>
+        <w:t>.</w:t>
       </w:r>
     </w:p>
     <w:p>
@@ -4077,7 +5518,10 @@
         </w:numPr>
       </w:pPr>
       <w:r>
-        <w:t>Pourtant tu avais déjà un surnom avant de partir. Pourquoi en changer ?</w:t>
+        <w:t>Mais tu en avais déjà un, choisi par ta mère et moi</w:t>
+      </w:r>
+      <w:r>
+        <w:t>. Pourquoi en changer ?</w:t>
       </w:r>
     </w:p>
     <w:p>
@@ -4102,12 +5546,19 @@
       <w:r>
         <w:t>un nom aussi fade que celui-ci</w:t>
       </w:r>
-      <w:bookmarkStart w:id="0" w:name="_GoBack"/>
-      <w:bookmarkEnd w:id="0"/>
-    </w:p>
-    <w:p>
-      <w:r>
-        <w:t>Le forgeron, visiblement agacé, lui prit la parole :</w:t>
+    </w:p>
+    <w:p>
+      <w:r>
+        <w:t>Le F</w:t>
+      </w:r>
+      <w:r>
+        <w:t>orgeron</w:t>
+      </w:r>
+      <w:r>
+        <w:t xml:space="preserve"> fronça ses sourcils broussailleux, agacé </w:t>
+      </w:r>
+      <w:r>
+        <w:t>:</w:t>
       </w:r>
     </w:p>
     <w:p>
@@ -4119,7 +5570,7 @@
         </w:numPr>
       </w:pPr>
       <w:r>
-        <w:t>Ta mère et moi-même avions choisi ce nom. Nous avions eu la bénédiction du Gardien !</w:t>
+        <w:t>Un titre ne se change pas ainsi du jour au lendemain ! Il se doit d’englober tout ce que tu es, ce n’est pas un choix à faire à la légère. Nous avions longuement réfléchi avant de décider du tien.</w:t>
       </w:r>
     </w:p>
     <w:p>
@@ -4131,7 +5582,42 @@
         </w:numPr>
       </w:pPr>
       <w:r>
-        <w:t>Mais ce nom ne me plaît pas ! De plus j’en ai parlé avec Mère, elle m’a écouté et a accepté mon choix.</w:t>
+        <w:t>Mais ce nom ne me plaît pas !</w:t>
+      </w:r>
+      <w:r>
+        <w:t xml:space="preserve"> Vous avez tout deux décidé de cela sans me consulter alors que je n’étais encore qu’un tout jeune garçon. Votre vision de mon avenir n’est pas</w:t>
+      </w:r>
+      <w:r>
+        <w:t xml:space="preserve"> celle que j’ai. Vous-même avez reçu vos noms de Mantis</w:t>
+      </w:r>
+      <w:r>
+        <w:t xml:space="preserve"> et vous vous êtes conformé à sa volonté parce qu’il vous a sauvé de la destruction et a littéralement fait de vous qui vous êtes </w:t>
+      </w:r>
+      <w:r>
+        <w:lastRenderedPageBreak/>
+        <w:t>aujourd’hui mais pour moi c’est bien différent. Ma place ne m’a pas été attribuée, je dois la faire moi-même, me créer et pour ça j’ai besoin d’avoir mes libertés.</w:t>
+      </w:r>
+    </w:p>
+    <w:p>
+      <w:r>
+        <w:t>Pendant leur conversation ils étaient arrivés</w:t>
+      </w:r>
+      <w:r>
+        <w:t xml:space="preserve"> à la taverne et</w:t>
+      </w:r>
+      <w:r>
+        <w:t xml:space="preserve"> furent contraint d’interrompre leur discussion le temps de prendre place à l’une des rares tables vides du Poney Dansant et de commander deux pintes d’hydromel</w:t>
+      </w:r>
+      <w:r>
+        <w:t xml:space="preserve">. Une fois cela fait </w:t>
+      </w:r>
+      <w:proofErr w:type="spellStart"/>
+      <w:r>
+        <w:t>Torkel</w:t>
+      </w:r>
+      <w:proofErr w:type="spellEnd"/>
+      <w:r>
+        <w:t xml:space="preserve"> grommela :</w:t>
       </w:r>
     </w:p>
     <w:p>
@@ -4143,7 +5629,26 @@
         </w:numPr>
       </w:pPr>
       <w:r>
-        <w:t>Tu as vu ta mère ?</w:t>
+        <w:t>Et quel est donc ce nouveau nom que tu souhaite</w:t>
+      </w:r>
+      <w:r>
+        <w:t>s</w:t>
+      </w:r>
+      <w:r>
+        <w:t xml:space="preserve"> prendre ? </w:t>
+      </w:r>
+    </w:p>
+    <w:p>
+      <w:r>
+        <w:t>Un sourire éclatant réapparut sur le visage d’</w:t>
+      </w:r>
+      <w:proofErr w:type="spellStart"/>
+      <w:r>
+        <w:t>Anarion</w:t>
+      </w:r>
+      <w:proofErr w:type="spellEnd"/>
+      <w:r>
+        <w:t xml:space="preserve"> tandis qu’il annonçait, guilleret : </w:t>
       </w:r>
     </w:p>
     <w:p>
@@ -4155,12 +5660,18 @@
         </w:numPr>
       </w:pPr>
       <w:r>
-        <w:t>Oui il y a 3 ans. Dans des bois obscurs comme à son habitude. Elle va bien, elle a encore gagné quelques cicatrices mais rien de grave.</w:t>
-      </w:r>
-    </w:p>
-    <w:p>
-      <w:r>
-        <w:t>Ils arrivèrent à la taverne et interrompirent leur discussion le temps d’y commander deux pintes et de s’assoir à une table. Une fois cela fait Torkel grommela :</w:t>
+        <w:t xml:space="preserve">J’ai décidé de porter le titre de </w:t>
+      </w:r>
+      <w:proofErr w:type="spellStart"/>
+      <w:r>
+        <w:t>Dewara</w:t>
+      </w:r>
+      <w:r>
+        <w:t>ni</w:t>
+      </w:r>
+      <w:proofErr w:type="spellEnd"/>
+      <w:r>
+        <w:t>.</w:t>
       </w:r>
     </w:p>
     <w:p>
@@ -4171,9 +5682,607 @@
           <w:numId w:val="18"/>
         </w:numPr>
       </w:pPr>
+      <w:proofErr w:type="spellStart"/>
+      <w:r>
+        <w:t>Dewara</w:t>
+      </w:r>
+      <w:r>
+        <w:t>ni</w:t>
+      </w:r>
+      <w:proofErr w:type="spellEnd"/>
+      <w:r>
+        <w:t> ?</w:t>
+      </w:r>
+      <w:r>
+        <w:t xml:space="preserve"> Qu’est-ce que c’est </w:t>
+      </w:r>
+      <w:r>
+        <w:t>?</w:t>
+      </w:r>
+    </w:p>
+    <w:p>
+      <w:pPr>
+        <w:pStyle w:val="ListParagraph"/>
+        <w:numPr>
+          <w:ilvl w:val="0"/>
+          <w:numId w:val="18"/>
+        </w:numPr>
+      </w:pPr>
+      <w:r>
+        <w:t>C’est un mot qui vient de l’</w:t>
+      </w:r>
+      <w:proofErr w:type="spellStart"/>
+      <w:r>
+        <w:t>anari</w:t>
+      </w:r>
+      <w:proofErr w:type="spellEnd"/>
+      <w:r>
+        <w:t xml:space="preserve"> la langue </w:t>
+      </w:r>
+      <w:r>
+        <w:t>d</w:t>
+      </w:r>
+      <w:r>
+        <w:t xml:space="preserve">es Sang-Epées. </w:t>
+      </w:r>
+      <w:r>
+        <w:t>Il désigne une caste de guerriers connus pour leur valeur et leur férocité au combat. Ce sont aussi des érudits, souvent des chefs militaires et parfois des chefs politiques. Ils combattent pour protéger leur tribu et leurs terres mais aussi pour leur gloire personnelle. Les Sang-Epées dressent des monuments en l’honneur des plus grands d’entre eux et chantent leurs histoires pendant des générations entières jusqu’à ce qu’ils deviennent des légendes. Ils</w:t>
+      </w:r>
+      <w:r>
+        <w:t xml:space="preserve"> pensent que les </w:t>
+      </w:r>
+      <w:proofErr w:type="spellStart"/>
+      <w:r>
+        <w:t>d</w:t>
+      </w:r>
+      <w:r>
+        <w:t>ewaranis</w:t>
+      </w:r>
+      <w:proofErr w:type="spellEnd"/>
+      <w:r>
+        <w:t xml:space="preserve"> qui entrent dans la légende peuvent atteindre les Grands Terrains des Esprits après leur mort.</w:t>
+      </w:r>
+    </w:p>
+    <w:p>
+      <w:r>
+        <w:t>Un demi-sourire moqueur se dessina sur les lèvres du père :</w:t>
+      </w:r>
+    </w:p>
+    <w:p>
+      <w:pPr>
+        <w:pStyle w:val="ListParagraph"/>
+        <w:numPr>
+          <w:ilvl w:val="0"/>
+          <w:numId w:val="18"/>
+        </w:numPr>
+      </w:pPr>
+      <w:r>
+        <w:t xml:space="preserve">Mantis nous protège de jamais te voir devenir un chef important ! </w:t>
+      </w:r>
+    </w:p>
+    <w:p>
+      <w:pPr>
+        <w:pStyle w:val="ListParagraph"/>
+        <w:numPr>
+          <w:ilvl w:val="0"/>
+          <w:numId w:val="18"/>
+        </w:numPr>
+      </w:pPr>
+      <w:r>
+        <w:t>Tu sais très bien que je ne serais pas un chef si désastreux que cela, lui répondit son fils dans un éclat de rire,  en plus tu as très bien compris que ce ne sont pas tous des chefs. Ceux-là sont plutôt des exceptions en fait.</w:t>
+      </w:r>
+    </w:p>
+    <w:p>
+      <w:pPr>
+        <w:pStyle w:val="ListParagraph"/>
+        <w:numPr>
+          <w:ilvl w:val="0"/>
+          <w:numId w:val="18"/>
+        </w:numPr>
+      </w:pPr>
+      <w:r>
+        <w:t>Je vois. Et je comprends pourquoi tu veux ce titre. Il te convient en effet assez bien.</w:t>
+      </w:r>
+    </w:p>
+    <w:p>
+      <w:pPr>
+        <w:pStyle w:val="ListParagraph"/>
+        <w:numPr>
+          <w:ilvl w:val="0"/>
+          <w:numId w:val="18"/>
+        </w:numPr>
+      </w:pPr>
+      <w:r>
+        <w:t xml:space="preserve">Tu vois ! En plus ce sont surtout des </w:t>
+      </w:r>
+      <w:proofErr w:type="spellStart"/>
+      <w:r>
+        <w:t>dewaranis</w:t>
+      </w:r>
+      <w:proofErr w:type="spellEnd"/>
+      <w:r>
+        <w:t xml:space="preserve"> qui m’ont </w:t>
+      </w:r>
+      <w:proofErr w:type="gramStart"/>
+      <w:r>
+        <w:t>instruits</w:t>
+      </w:r>
+      <w:proofErr w:type="gramEnd"/>
+      <w:r>
+        <w:t xml:space="preserve"> pendant les années que j</w:t>
+      </w:r>
+      <w:r>
+        <w:t>’</w:t>
+      </w:r>
+      <w:r>
+        <w:t>ai passé dans les différentes tribus de Sang-Epée</w:t>
+      </w:r>
+      <w:r>
+        <w:t>s. Je connais tout de leur culture, de leur coutume et j’ai maitrisé et même perfectionné leur art de la guerre.</w:t>
+      </w:r>
+    </w:p>
+    <w:p>
+      <w:r>
+        <w:t xml:space="preserve">Le tavernier s’avança à grand pas vers eux, louvoyant entre les tables chargées et les conversations enivrées, deux pintes à la main et un grand sourire commercial plaqué sur le visage. Arrivé à leur table, il y posa les deux pintes puis s’exclama : </w:t>
+      </w:r>
+    </w:p>
+    <w:p>
+      <w:pPr>
+        <w:pStyle w:val="ListParagraph"/>
+        <w:numPr>
+          <w:ilvl w:val="0"/>
+          <w:numId w:val="18"/>
+        </w:numPr>
+      </w:pPr>
+      <w:r>
+        <w:t>Voilà vos boissons mes seigneurs ! Je suis ravi que vous fassiez à ma taverne l’insigne honneur de venir vous y rafraichir. C’est toujours un plaisir de recevoir des hommes comme vous ici.</w:t>
+      </w:r>
+    </w:p>
+    <w:p>
+      <w:r>
+        <w:t>Le géant rhiannan leva un regard torve vers le tenancier et l</w:t>
+      </w:r>
+      <w:r>
+        <w:t>âcha</w:t>
+      </w:r>
+      <w:r>
+        <w:t xml:space="preserve"> abruptement :</w:t>
+      </w:r>
+    </w:p>
+    <w:p>
+      <w:pPr>
+        <w:pStyle w:val="ListParagraph"/>
+        <w:numPr>
+          <w:ilvl w:val="0"/>
+          <w:numId w:val="18"/>
+        </w:numPr>
+      </w:pPr>
+      <w:r>
+        <w:t>Combien nous devons vous ?</w:t>
+      </w:r>
+    </w:p>
+    <w:p>
+      <w:pPr>
+        <w:pStyle w:val="ListParagraph"/>
+        <w:numPr>
+          <w:ilvl w:val="0"/>
+          <w:numId w:val="18"/>
+        </w:numPr>
+      </w:pPr>
+      <w:r>
+        <w:t>Eh bien … deux pièces d’argent au total, seigneur.</w:t>
+      </w:r>
+    </w:p>
+    <w:p>
+      <w:r>
+        <w:t xml:space="preserve">Il plongea sa main dans une poche de son tablier et en sortit une dizaine de pièces d’or, d’argent et de bronze, les compta puis en fit tomber deux sur la table que le petit homme s’empressa de ramasser avant de s’éloigner avec une rapide courbette maladroite. </w:t>
+      </w:r>
+    </w:p>
+    <w:p>
+      <w:r>
+        <w:t>Le jeune rhiannan le regarda</w:t>
+      </w:r>
+      <w:r>
+        <w:t xml:space="preserve"> s’éloigner, surpris par  le comportement de son père :</w:t>
+      </w:r>
+    </w:p>
+    <w:p>
+      <w:pPr>
+        <w:pStyle w:val="ListParagraph"/>
+        <w:numPr>
+          <w:ilvl w:val="0"/>
+          <w:numId w:val="18"/>
+        </w:numPr>
+      </w:pPr>
+      <w:r>
+        <w:t>Tu as été bien sec avec cet homme.</w:t>
+      </w:r>
+    </w:p>
+    <w:p>
+      <w:pPr>
+        <w:pStyle w:val="ListParagraph"/>
+        <w:numPr>
+          <w:ilvl w:val="0"/>
+          <w:numId w:val="18"/>
+        </w:numPr>
+      </w:pPr>
+      <w:r>
+        <w:t xml:space="preserve">J’exècre tous ceux de son espèce. Ce moins-que-rien crache sur le dos de notre peuple à la moindre occasion, toujours à se plaindre que nous n’en faisons pas assez pour le peuple, que </w:t>
+      </w:r>
       <w:r>
         <w:lastRenderedPageBreak/>
-        <w:t xml:space="preserve">Et quel est donc ce nouveau nom que tu souhaite prendre ? </w:t>
+        <w:t>nous abusons de notre pouvoir. Il clame haut et fort que tout Eridor se porterait bien mieux sans nous mais dès que l’un des nôtres mets les pieds ici il vient ramper à ses pieds tout mielleux, dégoulinant d’hypocrisie.</w:t>
+      </w:r>
+    </w:p>
+    <w:p>
+      <w:pPr>
+        <w:pStyle w:val="ListParagraph"/>
+        <w:numPr>
+          <w:ilvl w:val="0"/>
+          <w:numId w:val="18"/>
+        </w:numPr>
+      </w:pPr>
+      <w:r>
+        <w:t>Pourquoi sommes-nous venus ici alors ?</w:t>
+      </w:r>
+    </w:p>
+    <w:p>
+      <w:proofErr w:type="spellStart"/>
+      <w:r>
+        <w:t>Thorkel</w:t>
+      </w:r>
+      <w:proofErr w:type="spellEnd"/>
+      <w:r>
+        <w:t xml:space="preserve"> se fendit d’un  petit sourire :</w:t>
+      </w:r>
+    </w:p>
+    <w:p>
+      <w:pPr>
+        <w:pStyle w:val="ListParagraph"/>
+        <w:numPr>
+          <w:ilvl w:val="0"/>
+          <w:numId w:val="18"/>
+        </w:numPr>
+      </w:pPr>
+      <w:r>
+        <w:t>Son alcool est bon et c’est la taverne la plus proche de ma forge. Je ne peux pas m’absenter trop longtemps, j’ai encore une œuvre à achever.</w:t>
+      </w:r>
+    </w:p>
+    <w:p>
+      <w:pPr>
+        <w:pStyle w:val="ListParagraph"/>
+        <w:numPr>
+          <w:ilvl w:val="0"/>
+          <w:numId w:val="18"/>
+        </w:numPr>
+      </w:pPr>
+      <w:r>
+        <w:t>Pour qui forge tu donc par c</w:t>
+      </w:r>
+      <w:r>
+        <w:t>es temps ?</w:t>
+      </w:r>
+    </w:p>
+    <w:p>
+      <w:pPr>
+        <w:pStyle w:val="ListParagraph"/>
+        <w:numPr>
+          <w:ilvl w:val="0"/>
+          <w:numId w:val="18"/>
+        </w:numPr>
+      </w:pPr>
+      <w:r>
+        <w:t>Je réalise une commande pour la Voyante, j’ignore encore qui va la porter. En parlant de cela je t’ai forgé une nouvelle lame. J’ai cru comprendre que tu n’avais plu L’Epée Bleue.</w:t>
+      </w:r>
+    </w:p>
+    <w:p>
+      <w:proofErr w:type="spellStart"/>
+      <w:r>
+        <w:t>Anarion</w:t>
+      </w:r>
+      <w:proofErr w:type="spellEnd"/>
+      <w:r>
+        <w:t xml:space="preserve"> lui répondit l’air penaud : </w:t>
+      </w:r>
+    </w:p>
+    <w:p>
+      <w:pPr>
+        <w:pStyle w:val="ListParagraph"/>
+        <w:numPr>
+          <w:ilvl w:val="0"/>
+          <w:numId w:val="18"/>
+        </w:numPr>
+      </w:pPr>
+      <w:r>
+        <w:t>En effet. Je n’en suis pas fier mais elle a chuté dans un ravin alors que j’escortais une caravane de marchands vers le sud Il y a cinq ans. Depuis je combats avec une lame commune et je réalise à quel point tout un monde sépare tes créations de celles des autres forgerons. A côté de mon épée j’ai l’impression de manier une bête barre de fer bien trop lourde et émoussée.</w:t>
+      </w:r>
+    </w:p>
+    <w:p>
+      <w:r>
+        <w:t>Un sourire ravi illumina le visage du forgeron :</w:t>
+      </w:r>
+    </w:p>
+    <w:p>
+      <w:pPr>
+        <w:pStyle w:val="ListParagraph"/>
+        <w:numPr>
+          <w:ilvl w:val="0"/>
+          <w:numId w:val="18"/>
+        </w:numPr>
+      </w:pPr>
+      <w:r>
+        <w:t>Tu aurais bien dû savoir que mes armes n’ont pas leurs égales en ces terres. Mais ne t’inquiète pas je t</w:t>
+      </w:r>
+      <w:r>
+        <w:t>e ferais porter la tienne</w:t>
+      </w:r>
+      <w:r>
+        <w:t xml:space="preserve"> au plus vite.</w:t>
+      </w:r>
+    </w:p>
+    <w:p>
+      <w:pPr>
+        <w:pStyle w:val="ListParagraph"/>
+        <w:numPr>
+          <w:ilvl w:val="0"/>
+          <w:numId w:val="18"/>
+        </w:numPr>
+      </w:pPr>
+      <w:r>
+        <w:t>Ne puis-je pas la récupérer dès ce soir ?</w:t>
+      </w:r>
+      <w:bookmarkStart w:id="0" w:name="_GoBack"/>
+      <w:bookmarkEnd w:id="0"/>
+    </w:p>
+    <w:p>
+      <w:pPr>
+        <w:pStyle w:val="ListParagraph"/>
+        <w:numPr>
+          <w:ilvl w:val="0"/>
+          <w:numId w:val="18"/>
+        </w:numPr>
+      </w:pPr>
+      <w:r>
+        <w:t xml:space="preserve">Bien sûr, si tu le veux. Mais avant il nous faut boire ! </w:t>
+      </w:r>
+    </w:p>
+    <w:p>
+      <w:r>
+        <w:t xml:space="preserve">Avec un </w:t>
+      </w:r>
+      <w:r>
+        <w:t>grand rire les deux rhiannans trinquèrent et portèrent leur pinte à la bouche.</w:t>
+      </w:r>
+    </w:p>
+    <w:p/>
+    <w:p>
+      <w:pPr>
+        <w:jc w:val="center"/>
+      </w:pPr>
+      <w:proofErr w:type="spellStart"/>
+      <w:r>
+        <w:t>Anarion</w:t>
+      </w:r>
+      <w:proofErr w:type="spellEnd"/>
+    </w:p>
+    <w:p>
+      <w:pPr>
+        <w:ind w:firstLine="708"/>
+      </w:pPr>
+      <w:r>
+        <w:t xml:space="preserve">Le </w:t>
+      </w:r>
+      <w:proofErr w:type="spellStart"/>
+      <w:r>
+        <w:t>Dewarani</w:t>
+      </w:r>
+      <w:proofErr w:type="spellEnd"/>
+      <w:r>
+        <w:t xml:space="preserve"> s’éveilla brusquement. Il jeta un regard hagard autour de lui et découvrit une pièce aux murs intérieurs de bois, simplement meublée et inondée de lumière, visiblement la chambre d’une auberge quelconque du Quartier Blanc. Il se redressa sur le lit à la literie d’une blancheur parfaite, réalisant sa propre nudité. Ses vêtements étaient entassés  sur le sol au pied de son lit </w:t>
+      </w:r>
+      <w:r>
+        <w:t>dans la plus grande anarchie. Le jeune homme bailla à s’en décrocher la mâchoire puis tenta d’assembler ces souvenirs confus de la veille.</w:t>
+      </w:r>
+      <w:r>
+        <w:t xml:space="preserve"> </w:t>
+      </w:r>
+      <w:r>
+        <w:t>Dans sa bouche flottait encore les effluves de l’alcool et il sentait encore distinctement un arôme de miel sur sa langue.</w:t>
+      </w:r>
+      <w:r>
+        <w:t xml:space="preserve"> Il se souvenait avoir été boire dans une taverne avec son père, il se souvenait également parfaitement bien des cinq premières pintes d’hydromel mais les trois suivantes sombraient dans un brouillard sans cesse plus épais et il lui était impossible de se souvenir de quoi que ce soit après cela. </w:t>
+      </w:r>
+      <w:r>
+        <w:t>Son père l’avait surement amené dans cette auberge mais il n’avait pas la moindre idée de ce qui avait ou advenir pendant le reste de la nuit</w:t>
+      </w:r>
+      <w:r>
+        <w:t xml:space="preserve">. </w:t>
+      </w:r>
+    </w:p>
+    <w:p>
+      <w:pPr>
+        <w:ind w:firstLine="708"/>
+      </w:pPr>
+      <w:proofErr w:type="spellStart"/>
+      <w:r>
+        <w:t>Anarion</w:t>
+      </w:r>
+      <w:proofErr w:type="spellEnd"/>
+      <w:r>
+        <w:t xml:space="preserve"> se décida à se lever, s’habiller et sortir péniblement de sa chambre. Il s’avéra que celle-ci à l’unique étage de l’auberge et il lui fallut donc entamer la laborieuse descente de l’escalier. Une fois parvenu au rez-de-chaussée le rhiannan se retrouva dans une salle commune parsemée de tables de bois massif. Un tenancier chauve</w:t>
+      </w:r>
+      <w:r>
+        <w:t xml:space="preserve"> à la silhouette fluette y était assis, buvant tranquillement un demi de bière brune. Surmontant la langueur qui envahissait doucement ses membres, le jeune guerrier s’approcha de l’homme et s’enquit da la somme qu’il lui devait pour la nuit. L’aubergiste lui répondit amusé que le géant qui l’avait amené, titubant, dans son établissement avait réglé le prix de </w:t>
+      </w:r>
+      <w:r>
+        <w:lastRenderedPageBreak/>
+        <w:t>la chambre d’avance. Il ajouta que cependant s’il avait sali ou abimé la chambre ou son mobilier il y avait un supplément à régler. Son client lui répondit qu’il n’en était rien et rassuré quitta la bâtisse.</w:t>
+      </w:r>
+    </w:p>
+    <w:p>
+      <w:pPr>
+        <w:ind w:firstLine="708"/>
+      </w:pPr>
+      <w:r>
+        <w:t xml:space="preserve">En sortant le </w:t>
+      </w:r>
+      <w:proofErr w:type="spellStart"/>
+      <w:r>
+        <w:t>Dewarani</w:t>
+      </w:r>
+      <w:proofErr w:type="spellEnd"/>
+      <w:r>
+        <w:t xml:space="preserve"> arriva dans une petite cour au centre de laquelle trônait un </w:t>
+      </w:r>
+      <w:r>
+        <w:t>puits</w:t>
+      </w:r>
+      <w:r>
+        <w:t>. Il marcha vers celui</w:t>
+      </w:r>
+      <w:r>
+        <w:t xml:space="preserve">-ci sous le regard indifférent des quelques soiffards avachis contre les murs </w:t>
+      </w:r>
+      <w:r>
+        <w:t xml:space="preserve"> </w:t>
+      </w:r>
+      <w:r>
+        <w:t xml:space="preserve">proches et en tira rapidement un seau dont il but goulument près d’un quart avant de </w:t>
+      </w:r>
+      <w:r>
+        <w:t xml:space="preserve">nettoyer rapidement son visage. Un fois cela fait il partit d’un pas déjà plus énergique vers le Palais des Rois avec l’intention d’y rencontrer les Parangons et d’obtenir des nouvelles sur la situation globale des nations libres. Il entama donc son trajet et quand il parvient au terme de sa marche il se sentait déjà plus frais et en forme que quelques dizaines de minutes auparavant. Comme à son habitude le </w:t>
+      </w:r>
+      <w:r>
+        <w:t>jeune varakashi se sentit écrasé par la présence du Palais, minuscule et ridicule à côté du faste de l’immense monument. Il y entra rapidement afin de dissiper cette impression et alors qu’il s’apprêtait à rechercher d’autres gens de son peuple il fut interpellé par un jeune page portant un encombrant paquet.</w:t>
+      </w:r>
+    </w:p>
+    <w:p>
+      <w:pPr>
+        <w:pStyle w:val="ListParagraph"/>
+        <w:numPr>
+          <w:ilvl w:val="0"/>
+          <w:numId w:val="18"/>
+        </w:numPr>
+      </w:pPr>
+      <w:r>
+        <w:t xml:space="preserve">Etes-vous </w:t>
+      </w:r>
+      <w:proofErr w:type="spellStart"/>
+      <w:r>
+        <w:t>Anarion</w:t>
+      </w:r>
+      <w:proofErr w:type="spellEnd"/>
+      <w:r>
+        <w:t xml:space="preserve"> le </w:t>
+      </w:r>
+      <w:proofErr w:type="spellStart"/>
+      <w:r>
+        <w:t>Dewarani</w:t>
+      </w:r>
+      <w:proofErr w:type="spellEnd"/>
+      <w:r>
+        <w:t> ?</w:t>
+      </w:r>
+    </w:p>
+    <w:p>
+      <w:pPr>
+        <w:pStyle w:val="ListParagraph"/>
+        <w:numPr>
+          <w:ilvl w:val="0"/>
+          <w:numId w:val="18"/>
+        </w:numPr>
+      </w:pPr>
+      <w:r>
+        <w:t xml:space="preserve">C’est bien moi page, que </w:t>
+      </w:r>
+      <w:proofErr w:type="spellStart"/>
+      <w:r>
+        <w:t>me</w:t>
+      </w:r>
+      <w:proofErr w:type="spellEnd"/>
+      <w:r>
+        <w:t xml:space="preserve"> veux-tu ?</w:t>
+      </w:r>
+    </w:p>
+    <w:p>
+      <w:pPr>
+        <w:pStyle w:val="ListParagraph"/>
+        <w:numPr>
+          <w:ilvl w:val="0"/>
+          <w:numId w:val="18"/>
+        </w:numPr>
+      </w:pPr>
+      <w:r>
+        <w:t>Le sire Forgeron m’a remis ceci pour vous, répondit l’enfant en tendant son colis, il a dit que vous deviez venir. Il m’a aussi demandé de vous dire qu’elle s’</w:t>
+      </w:r>
+      <w:r>
+        <w:t xml:space="preserve">appelle </w:t>
+      </w:r>
+      <w:proofErr w:type="spellStart"/>
+      <w:r>
+        <w:t>Draken</w:t>
+      </w:r>
+      <w:proofErr w:type="spellEnd"/>
+      <w:r>
+        <w:t xml:space="preserve"> le Sanguin</w:t>
+      </w:r>
+      <w:r>
+        <w:t xml:space="preserve">. </w:t>
+      </w:r>
+    </w:p>
+    <w:p>
+      <w:proofErr w:type="spellStart"/>
+      <w:r>
+        <w:t>Anarion</w:t>
+      </w:r>
+      <w:proofErr w:type="spellEnd"/>
+      <w:r>
+        <w:t xml:space="preserve"> empoigna le paquet et défit rapidement le linge protec</w:t>
+      </w:r>
+      <w:r>
+        <w:t xml:space="preserve">teur, se faisant il dévoila un long sabre </w:t>
+      </w:r>
+      <w:r>
+        <w:t xml:space="preserve">militaire </w:t>
+      </w:r>
+      <w:r>
+        <w:t xml:space="preserve">rangé dans un fourreau de </w:t>
+      </w:r>
+      <w:r>
+        <w:t xml:space="preserve">cuir sombre </w:t>
+      </w:r>
+      <w:r>
+        <w:t>décoré de fines arabesques dorés. Impatient, il tira vivement la lame de son écrin révélant au monde une lame splendide et finement ouvragée. La lame incurvée de m</w:t>
+      </w:r>
+      <w:r>
+        <w:t xml:space="preserve">étal rougissait parfois par endroit prenant alors un aspect étrange, presque irréel On y avait gravé le nom du sabre en runes </w:t>
+      </w:r>
+      <w:proofErr w:type="spellStart"/>
+      <w:r>
+        <w:t>rhiannanes</w:t>
+      </w:r>
+      <w:proofErr w:type="spellEnd"/>
+      <w:r>
+        <w:t xml:space="preserve">.  La poignée était en bois, simple, mais elle se logeait à la perfection dans la main du rhiannan. La garde était elle aussi assez simple mais restait de facture délicate. L’arme était d’une incroyable légèreté et </w:t>
+      </w:r>
+      <w:proofErr w:type="spellStart"/>
+      <w:r>
+        <w:t>Anarion</w:t>
+      </w:r>
+      <w:proofErr w:type="spellEnd"/>
+      <w:r>
+        <w:t xml:space="preserve"> la ressentait presque comme une extension de son bras. Sans même avoir eu à la manier au combat il savait qu’elle était </w:t>
+      </w:r>
+      <w:r>
+        <w:t>d’une qualité incroyable et ne lui faillirait jamais.</w:t>
+      </w:r>
+      <w:r>
+        <w:t xml:space="preserve"> Il remercia le page, attacha le fourreau à son côté et s’enfonça dans le palais.</w:t>
+      </w:r>
+    </w:p>
+    <w:p>
+      <w:r>
+        <w:tab/>
       </w:r>
     </w:p>
     <w:p/>

</xml_diff>